<commit_message>
New post creating done
</commit_message>
<xml_diff>
--- a/Opis_zadataka/2-Zavrsni zadatak drugi deo 9.11.2017..docx
+++ b/Opis_zadataka/2-Zavrsni zadatak drugi deo 9.11.2017..docx
@@ -2551,186 +2551,145 @@
         </w:numPr>
       </w:pPr>
       <w:r>
+        <w:rPr>
+          <w:highlight w:val="green"/>
+        </w:rPr>
         <w:t xml:space="preserve">Na </w:t>
       </w:r>
       <w:proofErr w:type="spellStart"/>
       <w:r>
+        <w:rPr>
+          <w:highlight w:val="green"/>
+        </w:rPr>
         <w:t>nov</w:t>
       </w:r>
       <w:r>
+        <w:rPr>
+          <w:highlight w:val="green"/>
+        </w:rPr>
         <w:t>oj</w:t>
       </w:r>
       <w:proofErr w:type="spellEnd"/>
       <w:r>
-        <w:t xml:space="preserve"> </w:t>
-      </w:r>
-      <w:proofErr w:type="spellStart"/>
-      <w:r>
+        <w:rPr>
+          <w:highlight w:val="green"/>
+        </w:rPr>
+        <w:t xml:space="preserve"> </w:t>
+      </w:r>
+      <w:proofErr w:type="spellStart"/>
+      <w:r>
+        <w:rPr>
+          <w:highlight w:val="green"/>
+        </w:rPr>
         <w:t>stranici</w:t>
       </w:r>
       <w:proofErr w:type="spellEnd"/>
       <w:r>
+        <w:rPr>
+          <w:highlight w:val="green"/>
+        </w:rPr>
         <w:t xml:space="preserve"> u </w:t>
       </w:r>
       <w:proofErr w:type="spellStart"/>
       <w:r>
+        <w:rPr>
+          <w:highlight w:val="green"/>
+        </w:rPr>
         <w:t>fajlu</w:t>
       </w:r>
       <w:proofErr w:type="spellEnd"/>
       <w:r>
-        <w:t xml:space="preserve"> </w:t>
-      </w:r>
-      <w:proofErr w:type="spellStart"/>
-      <w:r>
+        <w:rPr>
+          <w:highlight w:val="green"/>
+        </w:rPr>
+        <w:t xml:space="preserve"> </w:t>
+      </w:r>
+      <w:proofErr w:type="spellStart"/>
+      <w:r>
+        <w:rPr>
+          <w:highlight w:val="green"/>
+        </w:rPr>
         <w:t>create.php</w:t>
       </w:r>
       <w:proofErr w:type="spellEnd"/>
       <w:r>
-        <w:t xml:space="preserve"> </w:t>
-      </w:r>
-      <w:proofErr w:type="spellStart"/>
-      <w:r>
+        <w:rPr>
+          <w:highlight w:val="green"/>
+        </w:rPr>
+        <w:t xml:space="preserve"> </w:t>
+      </w:r>
+      <w:proofErr w:type="spellStart"/>
+      <w:r>
+        <w:rPr>
+          <w:highlight w:val="green"/>
+        </w:rPr>
         <w:t>implementirati</w:t>
       </w:r>
       <w:proofErr w:type="spellEnd"/>
       <w:r>
-        <w:t xml:space="preserve"> </w:t>
-      </w:r>
-      <w:proofErr w:type="spellStart"/>
-      <w:r>
+        <w:rPr>
+          <w:highlight w:val="green"/>
+        </w:rPr>
+        <w:t xml:space="preserve"> </w:t>
+      </w:r>
+      <w:proofErr w:type="spellStart"/>
+      <w:r>
+        <w:rPr>
+          <w:highlight w:val="green"/>
+        </w:rPr>
         <w:t>formu</w:t>
       </w:r>
       <w:proofErr w:type="spellEnd"/>
       <w:r>
+        <w:rPr>
+          <w:highlight w:val="green"/>
+        </w:rPr>
         <w:t xml:space="preserve"> za </w:t>
       </w:r>
       <w:proofErr w:type="spellStart"/>
       <w:r>
+        <w:rPr>
+          <w:highlight w:val="green"/>
+        </w:rPr>
         <w:t>dodavanje</w:t>
       </w:r>
       <w:proofErr w:type="spellEnd"/>
       <w:r>
-        <w:t xml:space="preserve"> </w:t>
-      </w:r>
-      <w:proofErr w:type="spellStart"/>
-      <w:r>
+        <w:rPr>
+          <w:highlight w:val="green"/>
+        </w:rPr>
+        <w:t xml:space="preserve"> </w:t>
+      </w:r>
+      <w:proofErr w:type="spellStart"/>
+      <w:r>
+        <w:rPr>
+          <w:highlight w:val="green"/>
+        </w:rPr>
         <w:t>novog</w:t>
       </w:r>
       <w:proofErr w:type="spellEnd"/>
       <w:r>
-        <w:t xml:space="preserve"> </w:t>
-      </w:r>
-      <w:proofErr w:type="spellStart"/>
-      <w:r>
+        <w:rPr>
+          <w:highlight w:val="green"/>
+        </w:rPr>
+        <w:t xml:space="preserve"> </w:t>
+      </w:r>
+      <w:proofErr w:type="spellStart"/>
+      <w:r>
+        <w:rPr>
+          <w:highlight w:val="green"/>
+        </w:rPr>
         <w:t>posta</w:t>
       </w:r>
       <w:proofErr w:type="spellEnd"/>
       <w:r>
-        <w:t xml:space="preserve">. Na submit </w:t>
-      </w:r>
-      <w:proofErr w:type="spellStart"/>
-      <w:r>
-        <w:t>dodati</w:t>
-      </w:r>
-      <w:proofErr w:type="spellEnd"/>
-      <w:r>
-        <w:t xml:space="preserve"> </w:t>
-      </w:r>
-      <w:proofErr w:type="spellStart"/>
-      <w:r>
-        <w:t>novi</w:t>
-      </w:r>
-      <w:proofErr w:type="spellEnd"/>
-      <w:r>
-        <w:t xml:space="preserve"> post </w:t>
-      </w:r>
-      <w:proofErr w:type="spellStart"/>
-      <w:r>
-        <w:t>i</w:t>
-      </w:r>
-      <w:proofErr w:type="spellEnd"/>
-      <w:r>
-        <w:t xml:space="preserve"> </w:t>
-      </w:r>
-      <w:proofErr w:type="spellStart"/>
-      <w:r>
-        <w:t>redirektovati</w:t>
-      </w:r>
-      <w:proofErr w:type="spellEnd"/>
-      <w:r>
-        <w:t xml:space="preserve"> </w:t>
-      </w:r>
-      <w:proofErr w:type="spellStart"/>
-      <w:r>
-        <w:t>na</w:t>
-      </w:r>
-      <w:proofErr w:type="spellEnd"/>
-      <w:r>
-        <w:t xml:space="preserve"> </w:t>
-      </w:r>
-      <w:proofErr w:type="spellStart"/>
-      <w:r>
-        <w:t>pocetnu</w:t>
-      </w:r>
-      <w:proofErr w:type="spellEnd"/>
-      <w:r>
-        <w:t xml:space="preserve"> </w:t>
-      </w:r>
-      <w:proofErr w:type="spellStart"/>
-      <w:r>
-        <w:t>stranicu</w:t>
-      </w:r>
-      <w:proofErr w:type="spellEnd"/>
-      <w:r>
-        <w:t xml:space="preserve"> </w:t>
-      </w:r>
-      <w:proofErr w:type="spellStart"/>
-      <w:r>
-        <w:t>gde</w:t>
-      </w:r>
-      <w:proofErr w:type="spellEnd"/>
-      <w:r>
-        <w:t xml:space="preserve"> </w:t>
-      </w:r>
-      <w:proofErr w:type="spellStart"/>
-      <w:r>
-        <w:t>će</w:t>
-      </w:r>
-      <w:proofErr w:type="spellEnd"/>
-      <w:r>
-        <w:t xml:space="preserve"> se </w:t>
-      </w:r>
-      <w:proofErr w:type="spellStart"/>
-      <w:r>
-        <w:t>prikazati</w:t>
-      </w:r>
-      <w:proofErr w:type="spellEnd"/>
-      <w:r>
-        <w:t xml:space="preserve"> </w:t>
-      </w:r>
-      <w:proofErr w:type="spellStart"/>
-      <w:r>
-        <w:t>novi</w:t>
-      </w:r>
-      <w:proofErr w:type="spellEnd"/>
-      <w:r>
-        <w:t xml:space="preserve"> post </w:t>
-      </w:r>
-      <w:proofErr w:type="spellStart"/>
-      <w:r>
-        <w:t>na</w:t>
-      </w:r>
-      <w:proofErr w:type="spellEnd"/>
-      <w:r>
-        <w:t xml:space="preserve"> </w:t>
-      </w:r>
-      <w:proofErr w:type="spellStart"/>
-      <w:r>
-        <w:t>vrhu</w:t>
-      </w:r>
-      <w:proofErr w:type="spellEnd"/>
-      <w:r>
-        <w:t xml:space="preserve">. </w:t>
+        <w:rPr>
+          <w:highlight w:val="green"/>
+        </w:rPr>
+        <w:t>.</w:t>
+      </w:r>
+      <w:r>
+        <w:t xml:space="preserve"> </w:t>
       </w:r>
     </w:p>
     <w:p>
@@ -2740,98 +2699,362 @@
           <w:numId w:val="1"/>
         </w:numPr>
       </w:pPr>
-      <w:proofErr w:type="spellStart"/>
-      <w:r>
+      <w:r>
+        <w:rPr>
+          <w:highlight w:val="green"/>
+        </w:rPr>
+        <w:t xml:space="preserve">Na submit </w:t>
+      </w:r>
+      <w:proofErr w:type="spellStart"/>
+      <w:r>
+        <w:rPr>
+          <w:highlight w:val="green"/>
+        </w:rPr>
+        <w:t>dodati</w:t>
+      </w:r>
+      <w:proofErr w:type="spellEnd"/>
+      <w:r>
+        <w:rPr>
+          <w:highlight w:val="green"/>
+        </w:rPr>
+        <w:t xml:space="preserve"> </w:t>
+      </w:r>
+      <w:proofErr w:type="spellStart"/>
+      <w:r>
+        <w:rPr>
+          <w:highlight w:val="green"/>
+        </w:rPr>
+        <w:t>novi</w:t>
+      </w:r>
+      <w:proofErr w:type="spellEnd"/>
+      <w:r>
+        <w:rPr>
+          <w:highlight w:val="green"/>
+        </w:rPr>
+        <w:t xml:space="preserve"> post </w:t>
+      </w:r>
+      <w:proofErr w:type="spellStart"/>
+      <w:r>
+        <w:rPr>
+          <w:highlight w:val="green"/>
+        </w:rPr>
+        <w:t>i</w:t>
+      </w:r>
+      <w:proofErr w:type="spellEnd"/>
+      <w:r>
+        <w:rPr>
+          <w:highlight w:val="green"/>
+        </w:rPr>
+        <w:t xml:space="preserve"> </w:t>
+      </w:r>
+      <w:proofErr w:type="spellStart"/>
+      <w:r>
+        <w:rPr>
+          <w:highlight w:val="green"/>
+        </w:rPr>
+        <w:t>redirektovati</w:t>
+      </w:r>
+      <w:proofErr w:type="spellEnd"/>
+      <w:r>
+        <w:rPr>
+          <w:highlight w:val="green"/>
+        </w:rPr>
+        <w:t xml:space="preserve"> </w:t>
+      </w:r>
+      <w:proofErr w:type="spellStart"/>
+      <w:r>
+        <w:rPr>
+          <w:highlight w:val="green"/>
+        </w:rPr>
+        <w:t>na</w:t>
+      </w:r>
+      <w:proofErr w:type="spellEnd"/>
+      <w:r>
+        <w:rPr>
+          <w:highlight w:val="green"/>
+        </w:rPr>
+        <w:t xml:space="preserve"> </w:t>
+      </w:r>
+      <w:proofErr w:type="spellStart"/>
+      <w:r>
+        <w:rPr>
+          <w:highlight w:val="green"/>
+        </w:rPr>
+        <w:t>pocetnu</w:t>
+      </w:r>
+      <w:proofErr w:type="spellEnd"/>
+      <w:r>
+        <w:rPr>
+          <w:highlight w:val="green"/>
+        </w:rPr>
+        <w:t xml:space="preserve"> </w:t>
+      </w:r>
+      <w:proofErr w:type="spellStart"/>
+      <w:r>
+        <w:rPr>
+          <w:highlight w:val="green"/>
+        </w:rPr>
+        <w:t>stranicu</w:t>
+      </w:r>
+      <w:proofErr w:type="spellEnd"/>
+      <w:r>
+        <w:rPr>
+          <w:highlight w:val="green"/>
+        </w:rPr>
+        <w:t xml:space="preserve"> </w:t>
+      </w:r>
+      <w:proofErr w:type="spellStart"/>
+      <w:r>
+        <w:rPr>
+          <w:highlight w:val="green"/>
+        </w:rPr>
+        <w:t>gde</w:t>
+      </w:r>
+      <w:proofErr w:type="spellEnd"/>
+      <w:r>
+        <w:rPr>
+          <w:highlight w:val="green"/>
+        </w:rPr>
+        <w:t xml:space="preserve"> </w:t>
+      </w:r>
+      <w:proofErr w:type="spellStart"/>
+      <w:r>
+        <w:rPr>
+          <w:highlight w:val="green"/>
+        </w:rPr>
+        <w:t>će</w:t>
+      </w:r>
+      <w:proofErr w:type="spellEnd"/>
+      <w:r>
+        <w:rPr>
+          <w:highlight w:val="green"/>
+        </w:rPr>
+        <w:t xml:space="preserve"> se </w:t>
+      </w:r>
+      <w:proofErr w:type="spellStart"/>
+      <w:r>
+        <w:rPr>
+          <w:highlight w:val="green"/>
+        </w:rPr>
+        <w:t>prikazati</w:t>
+      </w:r>
+      <w:proofErr w:type="spellEnd"/>
+      <w:r>
+        <w:rPr>
+          <w:highlight w:val="green"/>
+        </w:rPr>
+        <w:t xml:space="preserve"> </w:t>
+      </w:r>
+      <w:proofErr w:type="spellStart"/>
+      <w:r>
+        <w:rPr>
+          <w:highlight w:val="green"/>
+        </w:rPr>
+        <w:t>novi</w:t>
+      </w:r>
+      <w:proofErr w:type="spellEnd"/>
+      <w:r>
+        <w:rPr>
+          <w:highlight w:val="green"/>
+        </w:rPr>
+        <w:t xml:space="preserve"> post </w:t>
+      </w:r>
+      <w:proofErr w:type="spellStart"/>
+      <w:r>
+        <w:rPr>
+          <w:highlight w:val="green"/>
+        </w:rPr>
+        <w:t>na</w:t>
+      </w:r>
+      <w:proofErr w:type="spellEnd"/>
+      <w:r>
+        <w:rPr>
+          <w:highlight w:val="green"/>
+        </w:rPr>
+        <w:t xml:space="preserve"> </w:t>
+      </w:r>
+      <w:proofErr w:type="spellStart"/>
+      <w:r>
+        <w:rPr>
+          <w:highlight w:val="green"/>
+        </w:rPr>
+        <w:t>vrhu</w:t>
+      </w:r>
+      <w:proofErr w:type="spellEnd"/>
+      <w:r>
+        <w:rPr>
+          <w:highlight w:val="green"/>
+        </w:rPr>
+        <w:t>.</w:t>
+      </w:r>
+      <w:r>
+        <w:t xml:space="preserve"> </w:t>
+      </w:r>
+    </w:p>
+    <w:p>
+      <w:pPr>
+        <w:numPr>
+          <w:ilvl w:val="0"/>
+          <w:numId w:val="1"/>
+        </w:numPr>
+      </w:pPr>
+      <w:proofErr w:type="spellStart"/>
+      <w:r>
+        <w:rPr>
+          <w:highlight w:val="green"/>
+        </w:rPr>
         <w:lastRenderedPageBreak/>
         <w:t>Sva</w:t>
       </w:r>
       <w:proofErr w:type="spellEnd"/>
       <w:r>
-        <w:t xml:space="preserve"> </w:t>
-      </w:r>
-      <w:proofErr w:type="spellStart"/>
-      <w:r>
+        <w:rPr>
+          <w:highlight w:val="green"/>
+        </w:rPr>
+        <w:t xml:space="preserve"> </w:t>
+      </w:r>
+      <w:proofErr w:type="spellStart"/>
+      <w:r>
+        <w:rPr>
+          <w:highlight w:val="green"/>
+        </w:rPr>
         <w:t>polja</w:t>
       </w:r>
       <w:proofErr w:type="spellEnd"/>
       <w:r>
-        <w:t xml:space="preserve"> </w:t>
-      </w:r>
-      <w:proofErr w:type="spellStart"/>
-      <w:r>
+        <w:rPr>
+          <w:highlight w:val="green"/>
+        </w:rPr>
+        <w:t xml:space="preserve"> </w:t>
+      </w:r>
+      <w:proofErr w:type="spellStart"/>
+      <w:r>
+        <w:rPr>
+          <w:highlight w:val="green"/>
+        </w:rPr>
         <w:t>su</w:t>
       </w:r>
       <w:proofErr w:type="spellEnd"/>
       <w:r>
-        <w:t xml:space="preserve"> </w:t>
-      </w:r>
-      <w:proofErr w:type="spellStart"/>
-      <w:r>
+        <w:rPr>
+          <w:highlight w:val="green"/>
+        </w:rPr>
+        <w:t xml:space="preserve"> </w:t>
+      </w:r>
+      <w:proofErr w:type="spellStart"/>
+      <w:r>
+        <w:rPr>
+          <w:highlight w:val="green"/>
+        </w:rPr>
         <w:t>obavezna</w:t>
       </w:r>
       <w:proofErr w:type="spellEnd"/>
       <w:r>
+        <w:rPr>
+          <w:highlight w:val="green"/>
+        </w:rPr>
         <w:t xml:space="preserve">, </w:t>
       </w:r>
       <w:proofErr w:type="spellStart"/>
       <w:r>
+        <w:rPr>
+          <w:highlight w:val="green"/>
+        </w:rPr>
         <w:t>uraditi</w:t>
       </w:r>
       <w:proofErr w:type="spellEnd"/>
       <w:r>
-        <w:t xml:space="preserve"> </w:t>
-      </w:r>
-      <w:proofErr w:type="spellStart"/>
-      <w:r>
+        <w:rPr>
+          <w:highlight w:val="green"/>
+        </w:rPr>
+        <w:t xml:space="preserve"> </w:t>
+      </w:r>
+      <w:proofErr w:type="spellStart"/>
+      <w:r>
+        <w:rPr>
+          <w:highlight w:val="green"/>
+        </w:rPr>
         <w:t>validaciju</w:t>
       </w:r>
       <w:proofErr w:type="spellEnd"/>
       <w:r>
+        <w:rPr>
+          <w:highlight w:val="green"/>
+        </w:rPr>
         <w:t xml:space="preserve">, </w:t>
       </w:r>
       <w:proofErr w:type="spellStart"/>
       <w:r>
+        <w:rPr>
+          <w:highlight w:val="green"/>
+        </w:rPr>
         <w:t>identično</w:t>
       </w:r>
       <w:proofErr w:type="spellEnd"/>
       <w:r>
-        <w:t xml:space="preserve"> </w:t>
-      </w:r>
-      <w:proofErr w:type="spellStart"/>
-      <w:r>
+        <w:rPr>
+          <w:highlight w:val="green"/>
+        </w:rPr>
+        <w:t xml:space="preserve"> </w:t>
+      </w:r>
+      <w:proofErr w:type="spellStart"/>
+      <w:r>
+        <w:rPr>
+          <w:highlight w:val="green"/>
+        </w:rPr>
         <w:t>kao</w:t>
       </w:r>
       <w:proofErr w:type="spellEnd"/>
       <w:r>
+        <w:rPr>
+          <w:highlight w:val="green"/>
+        </w:rPr>
         <w:t xml:space="preserve"> za </w:t>
       </w:r>
       <w:proofErr w:type="spellStart"/>
       <w:r>
+        <w:rPr>
+          <w:highlight w:val="green"/>
+        </w:rPr>
         <w:t>kreiranje</w:t>
       </w:r>
       <w:proofErr w:type="spellEnd"/>
       <w:r>
-        <w:t xml:space="preserve"> </w:t>
-      </w:r>
-      <w:proofErr w:type="spellStart"/>
-      <w:r>
+        <w:rPr>
+          <w:highlight w:val="green"/>
+        </w:rPr>
+        <w:t xml:space="preserve"> </w:t>
+      </w:r>
+      <w:proofErr w:type="spellStart"/>
+      <w:r>
+        <w:rPr>
+          <w:highlight w:val="green"/>
+        </w:rPr>
         <w:t>komen</w:t>
       </w:r>
       <w:r>
+        <w:rPr>
+          <w:highlight w:val="green"/>
+        </w:rPr>
         <w:t>tara</w:t>
       </w:r>
       <w:proofErr w:type="spellEnd"/>
       <w:r>
+        <w:rPr>
+          <w:highlight w:val="green"/>
+        </w:rPr>
         <w:t>.</w:t>
       </w:r>
+      <w:bookmarkStart w:id="4" w:name="_GoBack"/>
+      <w:bookmarkEnd w:id="4"/>
     </w:p>
     <w:p/>
     <w:p>
       <w:pPr>
         <w:pStyle w:val="Heading2"/>
       </w:pPr>
-      <w:bookmarkStart w:id="4" w:name="_nrsmwg45ancs" w:colFirst="0" w:colLast="0"/>
-      <w:bookmarkEnd w:id="4"/>
+      <w:bookmarkStart w:id="5" w:name="_nrsmwg45ancs" w:colFirst="0" w:colLast="0"/>
+      <w:bookmarkEnd w:id="5"/>
     </w:p>
     <w:p>
       <w:pPr>
@@ -2841,8 +3064,8 @@
           <w:lang w:val="en-US"/>
         </w:rPr>
       </w:pPr>
-      <w:bookmarkStart w:id="5" w:name="_na7ynjyqb0sz" w:colFirst="0" w:colLast="0"/>
-      <w:bookmarkEnd w:id="5"/>
+      <w:bookmarkStart w:id="6" w:name="_na7ynjyqb0sz" w:colFirst="0" w:colLast="0"/>
+      <w:bookmarkEnd w:id="6"/>
       <w:proofErr w:type="spellStart"/>
       <w:r>
         <w:t>Zadatak</w:t>
@@ -3364,10 +3587,16 @@
       </w:r>
       <w:proofErr w:type="spellEnd"/>
       <w:r>
-        <w:t xml:space="preserve"> srediti!</w:t>
-      </w:r>
-      <w:bookmarkStart w:id="6" w:name="_GoBack"/>
-      <w:bookmarkEnd w:id="6"/>
+        <w:t xml:space="preserve"> </w:t>
+      </w:r>
+      <w:proofErr w:type="spellStart"/>
+      <w:r>
+        <w:t>srediti</w:t>
+      </w:r>
+      <w:proofErr w:type="spellEnd"/>
+      <w:r>
+        <w:t>!</w:t>
+      </w:r>
     </w:p>
     <w:p>
       <w:pPr>

</xml_diff>

<commit_message>
Hide comments button added
</commit_message>
<xml_diff>
--- a/Opis_zadataka/2-Zavrsni zadatak drugi deo 9.11.2017..docx
+++ b/Opis_zadataka/2-Zavrsni zadatak drugi deo 9.11.2017..docx
@@ -28,316 +28,550 @@
       </w:pPr>
       <w:proofErr w:type="spellStart"/>
       <w:r>
+        <w:rPr>
+          <w:highlight w:val="red"/>
+        </w:rPr>
         <w:t>Iznad</w:t>
       </w:r>
       <w:proofErr w:type="spellEnd"/>
       <w:r>
-        <w:t xml:space="preserve"> </w:t>
-      </w:r>
-      <w:proofErr w:type="spellStart"/>
-      <w:r>
+        <w:rPr>
+          <w:highlight w:val="red"/>
+        </w:rPr>
+        <w:t xml:space="preserve"> </w:t>
+      </w:r>
+      <w:proofErr w:type="spellStart"/>
+      <w:r>
+        <w:rPr>
+          <w:highlight w:val="red"/>
+        </w:rPr>
         <w:t>komentara</w:t>
       </w:r>
       <w:proofErr w:type="spellEnd"/>
       <w:r>
-        <w:t xml:space="preserve"> </w:t>
-      </w:r>
-      <w:proofErr w:type="spellStart"/>
-      <w:r>
+        <w:rPr>
+          <w:highlight w:val="red"/>
+        </w:rPr>
+        <w:t xml:space="preserve"> </w:t>
+      </w:r>
+      <w:proofErr w:type="spellStart"/>
+      <w:r>
+        <w:rPr>
+          <w:highlight w:val="red"/>
+        </w:rPr>
         <w:t>dodati</w:t>
       </w:r>
       <w:proofErr w:type="spellEnd"/>
       <w:r>
-        <w:t xml:space="preserve"> </w:t>
-      </w:r>
-      <w:proofErr w:type="spellStart"/>
-      <w:r>
+        <w:rPr>
+          <w:highlight w:val="red"/>
+        </w:rPr>
+        <w:t xml:space="preserve"> </w:t>
+      </w:r>
+      <w:proofErr w:type="spellStart"/>
+      <w:r>
+        <w:rPr>
+          <w:highlight w:val="red"/>
+        </w:rPr>
         <w:t>dugme</w:t>
       </w:r>
       <w:proofErr w:type="spellEnd"/>
       <w:r>
+        <w:rPr>
+          <w:highlight w:val="red"/>
+        </w:rPr>
         <w:t xml:space="preserve"> “Hide comments”. Za </w:t>
       </w:r>
       <w:proofErr w:type="spellStart"/>
       <w:r>
+        <w:rPr>
+          <w:highlight w:val="red"/>
+        </w:rPr>
         <w:t>dugme</w:t>
       </w:r>
       <w:proofErr w:type="spellEnd"/>
       <w:r>
-        <w:t xml:space="preserve"> </w:t>
-      </w:r>
-      <w:proofErr w:type="spellStart"/>
-      <w:r>
+        <w:rPr>
+          <w:highlight w:val="red"/>
+        </w:rPr>
+        <w:t xml:space="preserve"> </w:t>
+      </w:r>
+      <w:proofErr w:type="spellStart"/>
+      <w:r>
+        <w:rPr>
+          <w:highlight w:val="red"/>
+        </w:rPr>
         <w:t>koristiti</w:t>
       </w:r>
       <w:proofErr w:type="spellEnd"/>
       <w:r>
+        <w:rPr>
+          <w:highlight w:val="red"/>
+        </w:rPr>
         <w:t xml:space="preserve"> bootstrap </w:t>
       </w:r>
       <w:proofErr w:type="spellStart"/>
       <w:r>
+        <w:rPr>
+          <w:highlight w:val="red"/>
+        </w:rPr>
         <w:t>css</w:t>
       </w:r>
       <w:proofErr w:type="spellEnd"/>
       <w:r>
+        <w:rPr>
+          <w:highlight w:val="red"/>
+        </w:rPr>
         <w:t xml:space="preserve"> </w:t>
       </w:r>
       <w:proofErr w:type="spellStart"/>
       <w:proofErr w:type="gramStart"/>
       <w:r>
+        <w:rPr>
+          <w:highlight w:val="red"/>
+        </w:rPr>
         <w:t>klase</w:t>
       </w:r>
       <w:proofErr w:type="spellEnd"/>
       <w:r>
+        <w:rPr>
+          <w:highlight w:val="red"/>
+        </w:rPr>
         <w:t xml:space="preserve"> .</w:t>
       </w:r>
       <w:proofErr w:type="spellStart"/>
       <w:r>
+        <w:rPr>
+          <w:highlight w:val="red"/>
+        </w:rPr>
         <w:t>btn</w:t>
       </w:r>
       <w:proofErr w:type="spellEnd"/>
       <w:proofErr w:type="gramEnd"/>
       <w:r>
-        <w:t xml:space="preserve"> </w:t>
-      </w:r>
-      <w:proofErr w:type="spellStart"/>
-      <w:r>
+        <w:rPr>
+          <w:highlight w:val="red"/>
+        </w:rPr>
+        <w:t xml:space="preserve"> </w:t>
+      </w:r>
+      <w:proofErr w:type="spellStart"/>
+      <w:r>
+        <w:rPr>
+          <w:highlight w:val="red"/>
+        </w:rPr>
         <w:t>i</w:t>
       </w:r>
       <w:proofErr w:type="spellEnd"/>
       <w:r>
+        <w:rPr>
+          <w:highlight w:val="red"/>
+        </w:rPr>
         <w:t xml:space="preserve"> .</w:t>
       </w:r>
       <w:proofErr w:type="spellStart"/>
       <w:r>
+        <w:rPr>
+          <w:highlight w:val="red"/>
+        </w:rPr>
         <w:t>btn</w:t>
       </w:r>
       <w:proofErr w:type="spellEnd"/>
       <w:r>
+        <w:rPr>
+          <w:highlight w:val="red"/>
+        </w:rPr>
         <w:t xml:space="preserve">-default. </w:t>
       </w:r>
       <w:proofErr w:type="spellStart"/>
       <w:r>
+        <w:rPr>
+          <w:highlight w:val="red"/>
+        </w:rPr>
         <w:t>Klik</w:t>
       </w:r>
       <w:proofErr w:type="spellEnd"/>
       <w:r>
-        <w:t xml:space="preserve"> </w:t>
-      </w:r>
-      <w:proofErr w:type="spellStart"/>
-      <w:r>
+        <w:rPr>
+          <w:highlight w:val="red"/>
+        </w:rPr>
+        <w:t xml:space="preserve"> </w:t>
+      </w:r>
+      <w:proofErr w:type="spellStart"/>
+      <w:r>
+        <w:rPr>
+          <w:highlight w:val="red"/>
+        </w:rPr>
         <w:t>na</w:t>
       </w:r>
       <w:proofErr w:type="spellEnd"/>
       <w:r>
-        <w:t xml:space="preserve"> </w:t>
-      </w:r>
-      <w:proofErr w:type="spellStart"/>
-      <w:r>
+        <w:rPr>
+          <w:highlight w:val="red"/>
+        </w:rPr>
+        <w:t xml:space="preserve"> </w:t>
+      </w:r>
+      <w:proofErr w:type="spellStart"/>
+      <w:r>
+        <w:rPr>
+          <w:highlight w:val="red"/>
+        </w:rPr>
         <w:t>ovo</w:t>
       </w:r>
       <w:proofErr w:type="spellEnd"/>
       <w:r>
-        <w:t xml:space="preserve"> </w:t>
-      </w:r>
-      <w:proofErr w:type="spellStart"/>
-      <w:r>
+        <w:rPr>
+          <w:highlight w:val="red"/>
+        </w:rPr>
+        <w:t xml:space="preserve"> </w:t>
+      </w:r>
+      <w:proofErr w:type="spellStart"/>
+      <w:r>
+        <w:rPr>
+          <w:highlight w:val="red"/>
+        </w:rPr>
         <w:t>dugme</w:t>
       </w:r>
       <w:proofErr w:type="spellEnd"/>
       <w:r>
-        <w:t xml:space="preserve"> </w:t>
-      </w:r>
-      <w:proofErr w:type="spellStart"/>
-      <w:r>
+        <w:rPr>
+          <w:highlight w:val="red"/>
+        </w:rPr>
+        <w:t xml:space="preserve"> </w:t>
+      </w:r>
+      <w:proofErr w:type="spellStart"/>
+      <w:r>
+        <w:rPr>
+          <w:highlight w:val="red"/>
+        </w:rPr>
         <w:t>treba</w:t>
       </w:r>
       <w:proofErr w:type="spellEnd"/>
       <w:r>
+        <w:rPr>
+          <w:highlight w:val="red"/>
+        </w:rPr>
         <w:t xml:space="preserve"> da </w:t>
       </w:r>
       <w:proofErr w:type="spellStart"/>
       <w:r>
+        <w:rPr>
+          <w:highlight w:val="red"/>
+        </w:rPr>
         <w:t>pomoću</w:t>
       </w:r>
       <w:proofErr w:type="spellEnd"/>
       <w:r>
-        <w:t xml:space="preserve"> </w:t>
-      </w:r>
-      <w:proofErr w:type="spellStart"/>
-      <w:r>
+        <w:rPr>
+          <w:highlight w:val="red"/>
+        </w:rPr>
+        <w:t xml:space="preserve"> </w:t>
+      </w:r>
+      <w:proofErr w:type="spellStart"/>
+      <w:r>
+        <w:rPr>
+          <w:highlight w:val="red"/>
+        </w:rPr>
         <w:t>javascript</w:t>
       </w:r>
       <w:proofErr w:type="spellEnd"/>
       <w:r>
+        <w:rPr>
+          <w:highlight w:val="red"/>
+        </w:rPr>
         <w:t xml:space="preserve">-a </w:t>
       </w:r>
       <w:proofErr w:type="spellStart"/>
       <w:r>
+        <w:rPr>
+          <w:highlight w:val="red"/>
+        </w:rPr>
         <w:t>sakrije</w:t>
       </w:r>
       <w:proofErr w:type="spellEnd"/>
       <w:r>
-        <w:t xml:space="preserve"> </w:t>
-      </w:r>
-      <w:proofErr w:type="spellStart"/>
-      <w:r>
+        <w:rPr>
+          <w:highlight w:val="red"/>
+        </w:rPr>
+        <w:t xml:space="preserve"> </w:t>
+      </w:r>
+      <w:proofErr w:type="spellStart"/>
+      <w:r>
+        <w:rPr>
+          <w:highlight w:val="red"/>
+        </w:rPr>
         <w:t>sve</w:t>
       </w:r>
       <w:proofErr w:type="spellEnd"/>
       <w:r>
-        <w:t xml:space="preserve"> </w:t>
-      </w:r>
-      <w:proofErr w:type="spellStart"/>
-      <w:r>
+        <w:rPr>
+          <w:highlight w:val="red"/>
+        </w:rPr>
+        <w:t xml:space="preserve"> </w:t>
+      </w:r>
+      <w:proofErr w:type="spellStart"/>
+      <w:r>
+        <w:rPr>
+          <w:highlight w:val="red"/>
+        </w:rPr>
         <w:t>komentare</w:t>
       </w:r>
       <w:proofErr w:type="spellEnd"/>
       <w:r>
+        <w:rPr>
+          <w:highlight w:val="red"/>
+        </w:rPr>
         <w:t xml:space="preserve"> (</w:t>
       </w:r>
       <w:proofErr w:type="spellStart"/>
       <w:r>
+        <w:rPr>
+          <w:highlight w:val="red"/>
+        </w:rPr>
         <w:t>tako</w:t>
       </w:r>
       <w:proofErr w:type="spellEnd"/>
       <w:r>
-        <w:t xml:space="preserve"> </w:t>
-      </w:r>
-      <w:proofErr w:type="spellStart"/>
-      <w:r>
+        <w:rPr>
+          <w:highlight w:val="red"/>
+        </w:rPr>
+        <w:t xml:space="preserve"> </w:t>
+      </w:r>
+      <w:proofErr w:type="spellStart"/>
+      <w:r>
+        <w:rPr>
+          <w:highlight w:val="red"/>
+        </w:rPr>
         <w:t>sto</w:t>
       </w:r>
       <w:proofErr w:type="spellEnd"/>
       <w:r>
-        <w:t xml:space="preserve"> </w:t>
-      </w:r>
-      <w:proofErr w:type="spellStart"/>
-      <w:r>
+        <w:rPr>
+          <w:highlight w:val="red"/>
+        </w:rPr>
+        <w:t xml:space="preserve"> </w:t>
+      </w:r>
+      <w:proofErr w:type="spellStart"/>
+      <w:r>
+        <w:rPr>
+          <w:highlight w:val="red"/>
+        </w:rPr>
         <w:t>će</w:t>
       </w:r>
       <w:proofErr w:type="spellEnd"/>
       <w:r>
-        <w:t xml:space="preserve"> </w:t>
-      </w:r>
-      <w:proofErr w:type="spellStart"/>
-      <w:r>
+        <w:rPr>
+          <w:highlight w:val="red"/>
+        </w:rPr>
+        <w:t xml:space="preserve"> </w:t>
+      </w:r>
+      <w:proofErr w:type="spellStart"/>
+      <w:r>
+        <w:rPr>
+          <w:highlight w:val="red"/>
+        </w:rPr>
         <w:t>dodati</w:t>
       </w:r>
       <w:proofErr w:type="spellEnd"/>
       <w:r>
-        <w:t xml:space="preserve"> </w:t>
-      </w:r>
-      <w:proofErr w:type="spellStart"/>
-      <w:r>
+        <w:rPr>
+          <w:highlight w:val="red"/>
+        </w:rPr>
+        <w:t xml:space="preserve"> </w:t>
+      </w:r>
+      <w:proofErr w:type="spellStart"/>
+      <w:r>
+        <w:rPr>
+          <w:highlight w:val="red"/>
+        </w:rPr>
         <w:t>određenu</w:t>
       </w:r>
       <w:proofErr w:type="spellEnd"/>
       <w:r>
-        <w:t xml:space="preserve"> </w:t>
-      </w:r>
-      <w:proofErr w:type="spellStart"/>
-      <w:r>
+        <w:rPr>
+          <w:highlight w:val="red"/>
+        </w:rPr>
+        <w:t xml:space="preserve"> </w:t>
+      </w:r>
+      <w:proofErr w:type="spellStart"/>
+      <w:r>
+        <w:rPr>
+          <w:highlight w:val="red"/>
+        </w:rPr>
         <w:t>klasu</w:t>
       </w:r>
       <w:proofErr w:type="spellEnd"/>
       <w:r>
-        <w:t xml:space="preserve"> </w:t>
-      </w:r>
-      <w:proofErr w:type="spellStart"/>
-      <w:r>
+        <w:rPr>
+          <w:highlight w:val="red"/>
+        </w:rPr>
+        <w:t xml:space="preserve"> </w:t>
+      </w:r>
+      <w:proofErr w:type="spellStart"/>
+      <w:r>
+        <w:rPr>
+          <w:highlight w:val="red"/>
+        </w:rPr>
         <w:t>na</w:t>
       </w:r>
       <w:proofErr w:type="spellEnd"/>
       <w:r>
-        <w:t xml:space="preserve"> </w:t>
-      </w:r>
-      <w:proofErr w:type="spellStart"/>
-      <w:r>
+        <w:rPr>
+          <w:highlight w:val="red"/>
+        </w:rPr>
+        <w:t xml:space="preserve"> </w:t>
+      </w:r>
+      <w:proofErr w:type="spellStart"/>
+      <w:r>
+        <w:rPr>
+          <w:highlight w:val="red"/>
+        </w:rPr>
         <w:t>sve</w:t>
       </w:r>
       <w:proofErr w:type="spellEnd"/>
       <w:r>
-        <w:t xml:space="preserve"> </w:t>
-      </w:r>
-      <w:proofErr w:type="spellStart"/>
-      <w:r>
+        <w:rPr>
+          <w:highlight w:val="red"/>
+        </w:rPr>
+        <w:t xml:space="preserve"> </w:t>
+      </w:r>
+      <w:proofErr w:type="spellStart"/>
+      <w:r>
+        <w:rPr>
+          <w:highlight w:val="red"/>
+        </w:rPr>
         <w:t>komentare</w:t>
       </w:r>
       <w:proofErr w:type="spellEnd"/>
       <w:r>
+        <w:rPr>
+          <w:highlight w:val="red"/>
+        </w:rPr>
         <w:t xml:space="preserve">) </w:t>
       </w:r>
       <w:proofErr w:type="spellStart"/>
       <w:r>
+        <w:rPr>
+          <w:highlight w:val="red"/>
+        </w:rPr>
         <w:t>i</w:t>
       </w:r>
       <w:proofErr w:type="spellEnd"/>
       <w:r>
-        <w:t xml:space="preserve"> </w:t>
-      </w:r>
-      <w:proofErr w:type="spellStart"/>
-      <w:r>
+        <w:rPr>
+          <w:highlight w:val="red"/>
+        </w:rPr>
+        <w:t xml:space="preserve"> </w:t>
+      </w:r>
+      <w:proofErr w:type="spellStart"/>
+      <w:r>
+        <w:rPr>
+          <w:highlight w:val="red"/>
+        </w:rPr>
         <w:t>promeni</w:t>
       </w:r>
       <w:proofErr w:type="spellEnd"/>
       <w:r>
-        <w:t xml:space="preserve"> </w:t>
-      </w:r>
-      <w:proofErr w:type="spellStart"/>
-      <w:r>
+        <w:rPr>
+          <w:highlight w:val="red"/>
+        </w:rPr>
+        <w:t xml:space="preserve"> </w:t>
+      </w:r>
+      <w:proofErr w:type="spellStart"/>
+      <w:r>
+        <w:rPr>
+          <w:highlight w:val="red"/>
+        </w:rPr>
         <w:t>tekst</w:t>
       </w:r>
       <w:proofErr w:type="spellEnd"/>
       <w:r>
-        <w:t xml:space="preserve"> </w:t>
-      </w:r>
-      <w:proofErr w:type="spellStart"/>
-      <w:r>
+        <w:rPr>
+          <w:highlight w:val="red"/>
+        </w:rPr>
+        <w:t xml:space="preserve"> </w:t>
+      </w:r>
+      <w:proofErr w:type="spellStart"/>
+      <w:r>
+        <w:rPr>
+          <w:highlight w:val="red"/>
+        </w:rPr>
         <w:t>dugmeta</w:t>
       </w:r>
       <w:proofErr w:type="spellEnd"/>
       <w:r>
+        <w:rPr>
+          <w:highlight w:val="red"/>
+        </w:rPr>
         <w:t xml:space="preserve"> u “Show comments”. </w:t>
       </w:r>
       <w:proofErr w:type="spellStart"/>
       <w:r>
+        <w:rPr>
+          <w:highlight w:val="red"/>
+        </w:rPr>
         <w:t>Klik</w:t>
       </w:r>
       <w:proofErr w:type="spellEnd"/>
       <w:r>
-        <w:t xml:space="preserve"> </w:t>
-      </w:r>
-      <w:proofErr w:type="spellStart"/>
-      <w:r>
+        <w:rPr>
+          <w:highlight w:val="red"/>
+        </w:rPr>
+        <w:t xml:space="preserve"> </w:t>
+      </w:r>
+      <w:proofErr w:type="spellStart"/>
+      <w:r>
+        <w:rPr>
+          <w:highlight w:val="red"/>
+        </w:rPr>
         <w:t>na</w:t>
       </w:r>
       <w:proofErr w:type="spellEnd"/>
       <w:r>
+        <w:rPr>
+          <w:highlight w:val="red"/>
+        </w:rPr>
         <w:t xml:space="preserve"> “Show comments” </w:t>
       </w:r>
       <w:proofErr w:type="spellStart"/>
       <w:r>
+        <w:rPr>
+          <w:highlight w:val="red"/>
+        </w:rPr>
         <w:t>vraća</w:t>
       </w:r>
       <w:proofErr w:type="spellEnd"/>
       <w:r>
-        <w:t xml:space="preserve"> </w:t>
-      </w:r>
-      <w:proofErr w:type="spellStart"/>
-      <w:r>
+        <w:rPr>
+          <w:highlight w:val="red"/>
+        </w:rPr>
+        <w:t xml:space="preserve"> </w:t>
+      </w:r>
+      <w:proofErr w:type="spellStart"/>
+      <w:r>
+        <w:rPr>
+          <w:highlight w:val="red"/>
+        </w:rPr>
         <w:t>početno</w:t>
       </w:r>
       <w:proofErr w:type="spellEnd"/>
       <w:r>
-        <w:t xml:space="preserve"> </w:t>
-      </w:r>
-      <w:proofErr w:type="spellStart"/>
-      <w:r>
+        <w:rPr>
+          <w:highlight w:val="red"/>
+        </w:rPr>
+        <w:t xml:space="preserve"> </w:t>
+      </w:r>
+      <w:proofErr w:type="spellStart"/>
+      <w:r>
+        <w:rPr>
+          <w:highlight w:val="red"/>
+        </w:rPr>
         <w:t>stanje</w:t>
       </w:r>
       <w:proofErr w:type="spellEnd"/>
       <w:r>
+        <w:rPr>
+          <w:highlight w:val="red"/>
+        </w:rPr>
         <w:t>.</w:t>
       </w:r>
     </w:p>
@@ -3904,55 +4138,31 @@
         </w:numPr>
       </w:pPr>
       <w:r>
-        <w:t xml:space="preserve">Sta se </w:t>
-      </w:r>
-      <w:proofErr w:type="spellStart"/>
-      <w:r>
-        <w:t>desava</w:t>
-      </w:r>
-      <w:proofErr w:type="spellEnd"/>
-      <w:r>
-        <w:t xml:space="preserve"> </w:t>
-      </w:r>
-      <w:proofErr w:type="spellStart"/>
-      <w:r>
-        <w:t>sa</w:t>
-      </w:r>
-      <w:proofErr w:type="spellEnd"/>
-      <w:r>
-        <w:t xml:space="preserve"> </w:t>
-      </w:r>
-      <w:proofErr w:type="spellStart"/>
-      <w:r>
-        <w:t>komentarima</w:t>
-      </w:r>
-      <w:proofErr w:type="spellEnd"/>
-      <w:r>
-        <w:t xml:space="preserve"> </w:t>
-      </w:r>
-      <w:proofErr w:type="spellStart"/>
-      <w:r>
-        <w:t>izbrisanih</w:t>
-      </w:r>
-      <w:proofErr w:type="spellEnd"/>
-      <w:r>
-        <w:t xml:space="preserve"> </w:t>
-      </w:r>
-      <w:proofErr w:type="spellStart"/>
-      <w:r>
-        <w:t>postova</w:t>
-      </w:r>
-      <w:proofErr w:type="spellEnd"/>
-      <w:r>
-        <w:t xml:space="preserve">? I </w:t>
-      </w:r>
-      <w:proofErr w:type="spellStart"/>
-      <w:r>
-        <w:t>oni</w:t>
-      </w:r>
-      <w:proofErr w:type="spellEnd"/>
-      <w:r>
-        <w:t xml:space="preserve"> </w:t>
+        <w:t xml:space="preserve">Na single-post </w:t>
+      </w:r>
+      <w:proofErr w:type="spellStart"/>
+      <w:r>
+        <w:t>strani</w:t>
+      </w:r>
+      <w:proofErr w:type="spellEnd"/>
+      <w:r>
+        <w:t xml:space="preserve"> </w:t>
+      </w:r>
+      <w:proofErr w:type="spellStart"/>
+      <w:r>
+        <w:t>naslov</w:t>
+      </w:r>
+      <w:proofErr w:type="spellEnd"/>
+      <w:r>
+        <w:t xml:space="preserve"> </w:t>
+      </w:r>
+      <w:proofErr w:type="spellStart"/>
+      <w:r>
+        <w:t>bloga</w:t>
+      </w:r>
+      <w:proofErr w:type="spellEnd"/>
+      <w:r>
+        <w:t xml:space="preserve"> ne </w:t>
       </w:r>
       <w:proofErr w:type="spellStart"/>
       <w:r>
@@ -3960,10 +4170,145 @@
       </w:r>
       <w:proofErr w:type="spellEnd"/>
       <w:r>
-        <w:t xml:space="preserve"> da nestanu...</w:t>
+        <w:t xml:space="preserve"> da </w:t>
+      </w:r>
+      <w:proofErr w:type="spellStart"/>
+      <w:r>
+        <w:t>bude</w:t>
+      </w:r>
+      <w:proofErr w:type="spellEnd"/>
+      <w:r>
+        <w:t xml:space="preserve"> link</w:t>
       </w:r>
       <w:bookmarkStart w:id="6" w:name="_GoBack"/>
       <w:bookmarkEnd w:id="6"/>
+    </w:p>
+    <w:p>
+      <w:pPr>
+        <w:pStyle w:val="ListParagraph"/>
+        <w:numPr>
+          <w:ilvl w:val="0"/>
+          <w:numId w:val="2"/>
+        </w:numPr>
+      </w:pPr>
+      <w:r>
+        <w:rPr>
+          <w:highlight w:val="red"/>
+        </w:rPr>
+        <w:t xml:space="preserve">Sta se </w:t>
+      </w:r>
+      <w:proofErr w:type="spellStart"/>
+      <w:r>
+        <w:rPr>
+          <w:highlight w:val="red"/>
+        </w:rPr>
+        <w:t>desava</w:t>
+      </w:r>
+      <w:proofErr w:type="spellEnd"/>
+      <w:r>
+        <w:rPr>
+          <w:highlight w:val="red"/>
+        </w:rPr>
+        <w:t xml:space="preserve"> </w:t>
+      </w:r>
+      <w:proofErr w:type="spellStart"/>
+      <w:r>
+        <w:rPr>
+          <w:highlight w:val="red"/>
+        </w:rPr>
+        <w:t>sa</w:t>
+      </w:r>
+      <w:proofErr w:type="spellEnd"/>
+      <w:r>
+        <w:rPr>
+          <w:highlight w:val="red"/>
+        </w:rPr>
+        <w:t xml:space="preserve"> </w:t>
+      </w:r>
+      <w:proofErr w:type="spellStart"/>
+      <w:r>
+        <w:rPr>
+          <w:highlight w:val="red"/>
+        </w:rPr>
+        <w:t>komentarima</w:t>
+      </w:r>
+      <w:proofErr w:type="spellEnd"/>
+      <w:r>
+        <w:rPr>
+          <w:highlight w:val="red"/>
+        </w:rPr>
+        <w:t xml:space="preserve"> </w:t>
+      </w:r>
+      <w:proofErr w:type="spellStart"/>
+      <w:r>
+        <w:rPr>
+          <w:highlight w:val="red"/>
+        </w:rPr>
+        <w:t>izbrisanih</w:t>
+      </w:r>
+      <w:proofErr w:type="spellEnd"/>
+      <w:r>
+        <w:rPr>
+          <w:highlight w:val="red"/>
+        </w:rPr>
+        <w:t xml:space="preserve"> </w:t>
+      </w:r>
+      <w:proofErr w:type="spellStart"/>
+      <w:r>
+        <w:rPr>
+          <w:highlight w:val="red"/>
+        </w:rPr>
+        <w:t>postova</w:t>
+      </w:r>
+      <w:proofErr w:type="spellEnd"/>
+      <w:r>
+        <w:rPr>
+          <w:highlight w:val="red"/>
+        </w:rPr>
+        <w:t xml:space="preserve">? I </w:t>
+      </w:r>
+      <w:proofErr w:type="spellStart"/>
+      <w:r>
+        <w:rPr>
+          <w:highlight w:val="red"/>
+        </w:rPr>
+        <w:t>oni</w:t>
+      </w:r>
+      <w:proofErr w:type="spellEnd"/>
+      <w:r>
+        <w:rPr>
+          <w:highlight w:val="red"/>
+        </w:rPr>
+        <w:t xml:space="preserve"> </w:t>
+      </w:r>
+      <w:proofErr w:type="spellStart"/>
+      <w:r>
+        <w:rPr>
+          <w:highlight w:val="red"/>
+        </w:rPr>
+        <w:t>treba</w:t>
+      </w:r>
+      <w:proofErr w:type="spellEnd"/>
+      <w:r>
+        <w:rPr>
+          <w:highlight w:val="red"/>
+        </w:rPr>
+        <w:t xml:space="preserve"> da </w:t>
+      </w:r>
+      <w:proofErr w:type="spellStart"/>
+      <w:r>
+        <w:rPr>
+          <w:highlight w:val="red"/>
+        </w:rPr>
+        <w:t>nestanu</w:t>
+      </w:r>
+      <w:proofErr w:type="spellEnd"/>
+      <w:r>
+        <w:rPr>
+          <w:highlight w:val="red"/>
+        </w:rPr>
+        <w:t>...</w:t>
+      </w:r>
     </w:p>
     <w:sectPr>
       <w:pgSz w:w="12240" w:h="15840"/>

</xml_diff>

<commit_message>
Minor corrections done, all OK
</commit_message>
<xml_diff>
--- a/Opis_zadataka/2-Zavrsni zadatak drugi deo 9.11.2017..docx
+++ b/Opis_zadataka/2-Zavrsni zadatak drugi deo 9.11.2017..docx
@@ -17,8 +17,6 @@
       <w:r>
         <w:t xml:space="preserve"> 6.</w:t>
       </w:r>
-      <w:bookmarkStart w:id="1" w:name="_GoBack"/>
-      <w:bookmarkEnd w:id="1"/>
     </w:p>
     <w:p/>
     <w:p>
@@ -620,8 +618,8 @@
           <w:highlight w:val="green"/>
         </w:rPr>
       </w:pPr>
-      <w:bookmarkStart w:id="2" w:name="_ooexn331r34z" w:colFirst="0" w:colLast="0"/>
-      <w:bookmarkEnd w:id="2"/>
+      <w:bookmarkStart w:id="1" w:name="_ooexn331r34z" w:colFirst="0" w:colLast="0"/>
+      <w:bookmarkEnd w:id="1"/>
       <w:proofErr w:type="spellStart"/>
       <w:r>
         <w:rPr>
@@ -1008,8 +1006,8 @@
       <w:pPr>
         <w:pStyle w:val="Heading2"/>
       </w:pPr>
-      <w:bookmarkStart w:id="3" w:name="_qakpu1km8azz" w:colFirst="0" w:colLast="0"/>
-      <w:bookmarkEnd w:id="3"/>
+      <w:bookmarkStart w:id="2" w:name="_qakpu1km8azz" w:colFirst="0" w:colLast="0"/>
+      <w:bookmarkEnd w:id="2"/>
       <w:proofErr w:type="spellStart"/>
       <w:r>
         <w:t>Zadatak</w:t>
@@ -2141,6 +2139,68 @@
         </w:rPr>
         <w:t xml:space="preserve">. </w:t>
       </w:r>
+      <w:r>
+        <w:rPr>
+          <w:highlight w:val="red"/>
+        </w:rPr>
+        <w:t xml:space="preserve">- </w:t>
+      </w:r>
+      <w:proofErr w:type="spellStart"/>
+      <w:r>
+        <w:rPr>
+          <w:highlight w:val="red"/>
+        </w:rPr>
+        <w:t>ezt</w:t>
+      </w:r>
+      <w:proofErr w:type="spellEnd"/>
+      <w:r>
+        <w:rPr>
+          <w:highlight w:val="red"/>
+        </w:rPr>
+        <w:t xml:space="preserve"> </w:t>
+      </w:r>
+      <w:proofErr w:type="spellStart"/>
+      <w:r>
+        <w:rPr>
+          <w:highlight w:val="red"/>
+        </w:rPr>
+        <w:t>hogy</w:t>
+      </w:r>
+      <w:proofErr w:type="spellEnd"/>
+      <w:r>
+        <w:rPr>
+          <w:highlight w:val="red"/>
+        </w:rPr>
+        <w:t xml:space="preserve"> is </w:t>
+      </w:r>
+      <w:proofErr w:type="spellStart"/>
+      <w:r>
+        <w:rPr>
+          <w:highlight w:val="red"/>
+        </w:rPr>
+        <w:t>csinalni</w:t>
+      </w:r>
+      <w:proofErr w:type="spellEnd"/>
+      <w:r>
+        <w:rPr>
+          <w:highlight w:val="red"/>
+        </w:rPr>
+        <w:t xml:space="preserve"> </w:t>
+      </w:r>
+      <w:proofErr w:type="spellStart"/>
+      <w:r>
+        <w:rPr>
+          <w:highlight w:val="red"/>
+        </w:rPr>
+        <w:t>phpvel</w:t>
+      </w:r>
+      <w:proofErr w:type="spellEnd"/>
+      <w:r>
+        <w:rPr>
+          <w:highlight w:val="red"/>
+        </w:rPr>
+        <w:t>?</w:t>
+      </w:r>
     </w:p>
     <w:p>
       <w:pPr>
@@ -2526,8 +2586,8 @@
           <w:lang w:val="en-US"/>
         </w:rPr>
       </w:pPr>
-      <w:bookmarkStart w:id="4" w:name="_mq13jaskjv9k" w:colFirst="0" w:colLast="0"/>
-      <w:bookmarkEnd w:id="4"/>
+      <w:bookmarkStart w:id="3" w:name="_mq13jaskjv9k" w:colFirst="0" w:colLast="0"/>
+      <w:bookmarkEnd w:id="3"/>
       <w:proofErr w:type="spellStart"/>
       <w:r>
         <w:t>Zadatak</w:t>
@@ -3326,8 +3386,8 @@
       <w:pPr>
         <w:pStyle w:val="Heading2"/>
       </w:pPr>
-      <w:bookmarkStart w:id="5" w:name="_nrsmwg45ancs" w:colFirst="0" w:colLast="0"/>
-      <w:bookmarkEnd w:id="5"/>
+      <w:bookmarkStart w:id="4" w:name="_nrsmwg45ancs" w:colFirst="0" w:colLast="0"/>
+      <w:bookmarkEnd w:id="4"/>
     </w:p>
     <w:p>
       <w:pPr>
@@ -3337,8 +3397,8 @@
           <w:lang w:val="sr-Latn-RS"/>
         </w:rPr>
       </w:pPr>
-      <w:bookmarkStart w:id="6" w:name="_na7ynjyqb0sz" w:colFirst="0" w:colLast="0"/>
-      <w:bookmarkEnd w:id="6"/>
+      <w:bookmarkStart w:id="5" w:name="_na7ynjyqb0sz" w:colFirst="0" w:colLast="0"/>
+      <w:bookmarkEnd w:id="5"/>
       <w:proofErr w:type="spellStart"/>
       <w:r>
         <w:t>Zadatak</w:t>
@@ -3751,7 +3811,10 @@
       </w:r>
       <w:proofErr w:type="spellEnd"/>
     </w:p>
-    <w:p/>
+    <w:p>
+      <w:bookmarkStart w:id="6" w:name="_GoBack"/>
+      <w:bookmarkEnd w:id="6"/>
+    </w:p>
     <w:p>
       <w:pPr>
         <w:pStyle w:val="ListParagraph"/>
@@ -3760,118 +3823,118 @@
           <w:numId w:val="3"/>
         </w:numPr>
         <w:rPr>
-          <w:highlight w:val="red"/>
-        </w:rPr>
-      </w:pPr>
-      <w:proofErr w:type="spellStart"/>
-      <w:r>
-        <w:rPr>
-          <w:highlight w:val="red"/>
+          <w:highlight w:val="cyan"/>
+        </w:rPr>
+      </w:pPr>
+      <w:proofErr w:type="spellStart"/>
+      <w:r>
+        <w:rPr>
+          <w:highlight w:val="cyan"/>
         </w:rPr>
         <w:t>Dodati</w:t>
       </w:r>
       <w:proofErr w:type="spellEnd"/>
       <w:r>
         <w:rPr>
-          <w:highlight w:val="red"/>
-        </w:rPr>
-        <w:t xml:space="preserve"> </w:t>
-      </w:r>
-      <w:proofErr w:type="spellStart"/>
-      <w:r>
-        <w:rPr>
-          <w:highlight w:val="red"/>
+          <w:highlight w:val="cyan"/>
+        </w:rPr>
+        <w:t xml:space="preserve"> </w:t>
+      </w:r>
+      <w:proofErr w:type="spellStart"/>
+      <w:r>
+        <w:rPr>
+          <w:highlight w:val="cyan"/>
         </w:rPr>
         <w:t>tabelu</w:t>
       </w:r>
       <w:proofErr w:type="spellEnd"/>
       <w:r>
         <w:rPr>
-          <w:highlight w:val="red"/>
+          <w:highlight w:val="cyan"/>
         </w:rPr>
         <w:t xml:space="preserve"> users </w:t>
       </w:r>
       <w:proofErr w:type="spellStart"/>
       <w:r>
         <w:rPr>
-          <w:highlight w:val="red"/>
+          <w:highlight w:val="cyan"/>
         </w:rPr>
         <w:t>koja</w:t>
       </w:r>
       <w:proofErr w:type="spellEnd"/>
       <w:r>
         <w:rPr>
-          <w:highlight w:val="red"/>
-        </w:rPr>
-        <w:t xml:space="preserve"> </w:t>
-      </w:r>
-      <w:proofErr w:type="spellStart"/>
-      <w:r>
-        <w:rPr>
-          <w:highlight w:val="red"/>
+          <w:highlight w:val="cyan"/>
+        </w:rPr>
+        <w:t xml:space="preserve"> </w:t>
+      </w:r>
+      <w:proofErr w:type="spellStart"/>
+      <w:r>
+        <w:rPr>
+          <w:highlight w:val="cyan"/>
         </w:rPr>
         <w:t>ce</w:t>
       </w:r>
       <w:proofErr w:type="spellEnd"/>
       <w:r>
         <w:rPr>
-          <w:highlight w:val="red"/>
-        </w:rPr>
-        <w:t xml:space="preserve"> </w:t>
-      </w:r>
-      <w:proofErr w:type="spellStart"/>
-      <w:r>
-        <w:rPr>
-          <w:highlight w:val="red"/>
+          <w:highlight w:val="cyan"/>
+        </w:rPr>
+        <w:t xml:space="preserve"> </w:t>
+      </w:r>
+      <w:proofErr w:type="spellStart"/>
+      <w:r>
+        <w:rPr>
+          <w:highlight w:val="cyan"/>
         </w:rPr>
         <w:t>imati</w:t>
       </w:r>
       <w:proofErr w:type="spellEnd"/>
       <w:r>
         <w:rPr>
-          <w:highlight w:val="red"/>
-        </w:rPr>
-        <w:t xml:space="preserve"> </w:t>
-      </w:r>
-      <w:proofErr w:type="spellStart"/>
-      <w:r>
-        <w:rPr>
-          <w:highlight w:val="red"/>
+          <w:highlight w:val="cyan"/>
+        </w:rPr>
+        <w:t xml:space="preserve"> </w:t>
+      </w:r>
+      <w:proofErr w:type="spellStart"/>
+      <w:r>
+        <w:rPr>
+          <w:highlight w:val="cyan"/>
         </w:rPr>
         <w:t>polja</w:t>
       </w:r>
       <w:proofErr w:type="spellEnd"/>
       <w:r>
         <w:rPr>
-          <w:highlight w:val="red"/>
+          <w:highlight w:val="cyan"/>
         </w:rPr>
         <w:t xml:space="preserve"> Id, </w:t>
       </w:r>
       <w:proofErr w:type="spellStart"/>
       <w:r>
         <w:rPr>
-          <w:highlight w:val="red"/>
+          <w:highlight w:val="cyan"/>
         </w:rPr>
         <w:t>First_Name</w:t>
       </w:r>
       <w:proofErr w:type="spellEnd"/>
       <w:r>
         <w:rPr>
-          <w:highlight w:val="red"/>
+          <w:highlight w:val="cyan"/>
         </w:rPr>
         <w:t xml:space="preserve">, </w:t>
       </w:r>
       <w:proofErr w:type="spellStart"/>
       <w:r>
         <w:rPr>
-          <w:highlight w:val="red"/>
+          <w:highlight w:val="cyan"/>
         </w:rPr>
         <w:t>Last_Name</w:t>
       </w:r>
       <w:proofErr w:type="spellEnd"/>
       <w:r>
         <w:rPr>
-          <w:highlight w:val="red"/>
+          <w:highlight w:val="cyan"/>
         </w:rPr>
         <w:t xml:space="preserve">. </w:t>
       </w:r>
@@ -3890,238 +3953,238 @@
       <w:proofErr w:type="spellStart"/>
       <w:r>
         <w:rPr>
-          <w:highlight w:val="red"/>
+          <w:highlight w:val="cyan"/>
         </w:rPr>
         <w:t>Tabelu</w:t>
       </w:r>
       <w:proofErr w:type="spellEnd"/>
       <w:r>
         <w:rPr>
-          <w:highlight w:val="red"/>
+          <w:highlight w:val="cyan"/>
         </w:rPr>
         <w:t xml:space="preserve"> Posts </w:t>
       </w:r>
       <w:proofErr w:type="spellStart"/>
       <w:r>
         <w:rPr>
-          <w:highlight w:val="red"/>
+          <w:highlight w:val="cyan"/>
         </w:rPr>
         <w:t>izmeniti</w:t>
       </w:r>
       <w:proofErr w:type="spellEnd"/>
       <w:r>
         <w:rPr>
-          <w:highlight w:val="red"/>
-        </w:rPr>
-        <w:t xml:space="preserve"> </w:t>
-      </w:r>
-      <w:proofErr w:type="spellStart"/>
-      <w:r>
-        <w:rPr>
-          <w:highlight w:val="red"/>
+          <w:highlight w:val="cyan"/>
+        </w:rPr>
+        <w:t xml:space="preserve"> </w:t>
+      </w:r>
+      <w:proofErr w:type="spellStart"/>
+      <w:r>
+        <w:rPr>
+          <w:highlight w:val="cyan"/>
         </w:rPr>
         <w:t>tako</w:t>
       </w:r>
       <w:proofErr w:type="spellEnd"/>
       <w:r>
         <w:rPr>
-          <w:highlight w:val="red"/>
+          <w:highlight w:val="cyan"/>
         </w:rPr>
         <w:t xml:space="preserve"> da Author ne </w:t>
       </w:r>
       <w:proofErr w:type="spellStart"/>
       <w:r>
         <w:rPr>
-          <w:highlight w:val="red"/>
+          <w:highlight w:val="cyan"/>
         </w:rPr>
         <w:t>bude</w:t>
       </w:r>
       <w:proofErr w:type="spellEnd"/>
       <w:r>
         <w:rPr>
-          <w:highlight w:val="red"/>
+          <w:highlight w:val="cyan"/>
         </w:rPr>
         <w:t xml:space="preserve"> string </w:t>
       </w:r>
       <w:proofErr w:type="spellStart"/>
       <w:r>
         <w:rPr>
-          <w:highlight w:val="red"/>
+          <w:highlight w:val="cyan"/>
         </w:rPr>
         <w:t>nego</w:t>
       </w:r>
       <w:proofErr w:type="spellEnd"/>
       <w:r>
         <w:rPr>
-          <w:highlight w:val="red"/>
-        </w:rPr>
-        <w:t xml:space="preserve"> </w:t>
-      </w:r>
-      <w:proofErr w:type="spellStart"/>
-      <w:r>
-        <w:rPr>
-          <w:highlight w:val="red"/>
+          <w:highlight w:val="cyan"/>
+        </w:rPr>
+        <w:t xml:space="preserve"> </w:t>
+      </w:r>
+      <w:proofErr w:type="spellStart"/>
+      <w:r>
+        <w:rPr>
+          <w:highlight w:val="cyan"/>
         </w:rPr>
         <w:t>User_Id</w:t>
       </w:r>
       <w:proofErr w:type="spellEnd"/>
       <w:r>
         <w:rPr>
-          <w:highlight w:val="red"/>
-        </w:rPr>
-        <w:t xml:space="preserve"> </w:t>
-      </w:r>
-      <w:proofErr w:type="spellStart"/>
-      <w:r>
-        <w:rPr>
-          <w:highlight w:val="red"/>
+          <w:highlight w:val="cyan"/>
+        </w:rPr>
+        <w:t xml:space="preserve"> </w:t>
+      </w:r>
+      <w:proofErr w:type="spellStart"/>
+      <w:r>
+        <w:rPr>
+          <w:highlight w:val="cyan"/>
         </w:rPr>
         <w:t>i</w:t>
       </w:r>
       <w:proofErr w:type="spellEnd"/>
       <w:r>
         <w:rPr>
-          <w:highlight w:val="red"/>
+          <w:highlight w:val="cyan"/>
         </w:rPr>
         <w:t xml:space="preserve"> da se </w:t>
       </w:r>
       <w:proofErr w:type="spellStart"/>
       <w:r>
         <w:rPr>
-          <w:highlight w:val="red"/>
+          <w:highlight w:val="cyan"/>
         </w:rPr>
         <w:t>prilikom</w:t>
       </w:r>
       <w:proofErr w:type="spellEnd"/>
       <w:r>
         <w:rPr>
-          <w:highlight w:val="red"/>
-        </w:rPr>
-        <w:t xml:space="preserve"> </w:t>
-      </w:r>
-      <w:proofErr w:type="spellStart"/>
-      <w:r>
-        <w:rPr>
-          <w:highlight w:val="red"/>
+          <w:highlight w:val="cyan"/>
+        </w:rPr>
+        <w:t xml:space="preserve"> </w:t>
+      </w:r>
+      <w:proofErr w:type="spellStart"/>
+      <w:r>
+        <w:rPr>
+          <w:highlight w:val="cyan"/>
         </w:rPr>
         <w:t>povlacenja</w:t>
       </w:r>
       <w:proofErr w:type="spellEnd"/>
       <w:r>
         <w:rPr>
-          <w:highlight w:val="red"/>
-        </w:rPr>
-        <w:t xml:space="preserve"> </w:t>
-      </w:r>
-      <w:proofErr w:type="spellStart"/>
-      <w:r>
-        <w:rPr>
-          <w:highlight w:val="red"/>
+          <w:highlight w:val="cyan"/>
+        </w:rPr>
+        <w:t xml:space="preserve"> </w:t>
+      </w:r>
+      <w:proofErr w:type="spellStart"/>
+      <w:r>
+        <w:rPr>
+          <w:highlight w:val="cyan"/>
         </w:rPr>
         <w:t>posta</w:t>
       </w:r>
       <w:proofErr w:type="spellEnd"/>
       <w:r>
         <w:rPr>
-          <w:highlight w:val="red"/>
-        </w:rPr>
-        <w:t xml:space="preserve"> </w:t>
-      </w:r>
-      <w:proofErr w:type="spellStart"/>
-      <w:r>
-        <w:rPr>
-          <w:highlight w:val="red"/>
+          <w:highlight w:val="cyan"/>
+        </w:rPr>
+        <w:t xml:space="preserve"> </w:t>
+      </w:r>
+      <w:proofErr w:type="spellStart"/>
+      <w:r>
+        <w:rPr>
+          <w:highlight w:val="cyan"/>
         </w:rPr>
         <w:t>ispisuje</w:t>
       </w:r>
       <w:proofErr w:type="spellEnd"/>
       <w:r>
         <w:rPr>
-          <w:highlight w:val="red"/>
-        </w:rPr>
-        <w:t xml:space="preserve"> </w:t>
-      </w:r>
-      <w:proofErr w:type="spellStart"/>
-      <w:r>
-        <w:rPr>
-          <w:highlight w:val="red"/>
+          <w:highlight w:val="cyan"/>
+        </w:rPr>
+        <w:t xml:space="preserve"> </w:t>
+      </w:r>
+      <w:proofErr w:type="spellStart"/>
+      <w:r>
+        <w:rPr>
+          <w:highlight w:val="cyan"/>
         </w:rPr>
         <w:t>ime</w:t>
       </w:r>
       <w:proofErr w:type="spellEnd"/>
       <w:r>
         <w:rPr>
-          <w:highlight w:val="red"/>
-        </w:rPr>
-        <w:t xml:space="preserve"> </w:t>
-      </w:r>
-      <w:proofErr w:type="spellStart"/>
-      <w:r>
-        <w:rPr>
-          <w:highlight w:val="red"/>
+          <w:highlight w:val="cyan"/>
+        </w:rPr>
+        <w:t xml:space="preserve"> </w:t>
+      </w:r>
+      <w:proofErr w:type="spellStart"/>
+      <w:r>
+        <w:rPr>
+          <w:highlight w:val="cyan"/>
         </w:rPr>
         <w:t>i</w:t>
       </w:r>
       <w:proofErr w:type="spellEnd"/>
       <w:r>
         <w:rPr>
-          <w:highlight w:val="red"/>
-        </w:rPr>
-        <w:t xml:space="preserve"> </w:t>
-      </w:r>
-      <w:proofErr w:type="spellStart"/>
-      <w:r>
-        <w:rPr>
-          <w:highlight w:val="red"/>
+          <w:highlight w:val="cyan"/>
+        </w:rPr>
+        <w:t xml:space="preserve"> </w:t>
+      </w:r>
+      <w:proofErr w:type="spellStart"/>
+      <w:r>
+        <w:rPr>
+          <w:highlight w:val="cyan"/>
         </w:rPr>
         <w:t>prezime</w:t>
       </w:r>
       <w:proofErr w:type="spellEnd"/>
       <w:r>
         <w:rPr>
-          <w:highlight w:val="red"/>
-        </w:rPr>
-        <w:t xml:space="preserve"> </w:t>
-      </w:r>
-      <w:proofErr w:type="spellStart"/>
-      <w:r>
-        <w:rPr>
-          <w:highlight w:val="red"/>
+          <w:highlight w:val="cyan"/>
+        </w:rPr>
+        <w:t xml:space="preserve"> </w:t>
+      </w:r>
+      <w:proofErr w:type="spellStart"/>
+      <w:r>
+        <w:rPr>
+          <w:highlight w:val="cyan"/>
         </w:rPr>
         <w:t>korisnika</w:t>
       </w:r>
       <w:proofErr w:type="spellEnd"/>
       <w:r>
         <w:rPr>
-          <w:highlight w:val="red"/>
-        </w:rPr>
-        <w:t xml:space="preserve"> </w:t>
-      </w:r>
-      <w:proofErr w:type="spellStart"/>
-      <w:r>
-        <w:rPr>
-          <w:highlight w:val="red"/>
+          <w:highlight w:val="cyan"/>
+        </w:rPr>
+        <w:t xml:space="preserve"> </w:t>
+      </w:r>
+      <w:proofErr w:type="spellStart"/>
+      <w:r>
+        <w:rPr>
+          <w:highlight w:val="cyan"/>
         </w:rPr>
         <w:t>koji</w:t>
       </w:r>
       <w:proofErr w:type="spellEnd"/>
       <w:r>
         <w:rPr>
-          <w:highlight w:val="red"/>
+          <w:highlight w:val="cyan"/>
         </w:rPr>
         <w:t xml:space="preserve"> je </w:t>
       </w:r>
       <w:proofErr w:type="spellStart"/>
       <w:r>
         <w:rPr>
-          <w:highlight w:val="red"/>
+          <w:highlight w:val="cyan"/>
         </w:rPr>
         <w:t>kreirao</w:t>
       </w:r>
       <w:proofErr w:type="spellEnd"/>
       <w:r>
         <w:rPr>
-          <w:highlight w:val="red"/>
+          <w:highlight w:val="cyan"/>
         </w:rPr>
         <w:t xml:space="preserve"> post.</w:t>
       </w:r>

</xml_diff>

<commit_message>
Header and footer optimization done
</commit_message>
<xml_diff>
--- a/Opis_zadataka/2-Zavrsni zadatak drugi deo 9.11.2017..docx
+++ b/Opis_zadataka/2-Zavrsni zadatak drugi deo 9.11.2017..docx
@@ -1968,174 +1968,174 @@
           <w:numId w:val="1"/>
         </w:numPr>
         <w:rPr>
-          <w:highlight w:val="red"/>
-        </w:rPr>
-      </w:pPr>
-      <w:proofErr w:type="spellStart"/>
-      <w:r>
-        <w:rPr>
-          <w:highlight w:val="red"/>
+          <w:highlight w:val="yellow"/>
+        </w:rPr>
+      </w:pPr>
+      <w:proofErr w:type="spellStart"/>
+      <w:r>
+        <w:rPr>
+          <w:highlight w:val="yellow"/>
         </w:rPr>
         <w:t>Ukoliko</w:t>
       </w:r>
       <w:proofErr w:type="spellEnd"/>
       <w:r>
         <w:rPr>
-          <w:highlight w:val="red"/>
-        </w:rPr>
-        <w:t xml:space="preserve"> </w:t>
-      </w:r>
-      <w:proofErr w:type="spellStart"/>
-      <w:r>
-        <w:rPr>
-          <w:highlight w:val="red"/>
+          <w:highlight w:val="yellow"/>
+        </w:rPr>
+        <w:t xml:space="preserve"> </w:t>
+      </w:r>
+      <w:proofErr w:type="spellStart"/>
+      <w:r>
+        <w:rPr>
+          <w:highlight w:val="yellow"/>
         </w:rPr>
         <w:t>neko</w:t>
       </w:r>
       <w:proofErr w:type="spellEnd"/>
       <w:r>
         <w:rPr>
-          <w:highlight w:val="red"/>
+          <w:highlight w:val="yellow"/>
         </w:rPr>
         <w:t xml:space="preserve"> polje </w:t>
       </w:r>
       <w:proofErr w:type="spellStart"/>
       <w:r>
         <w:rPr>
-          <w:highlight w:val="red"/>
+          <w:highlight w:val="yellow"/>
         </w:rPr>
         <w:t>nije</w:t>
       </w:r>
       <w:proofErr w:type="spellEnd"/>
       <w:r>
         <w:rPr>
-          <w:highlight w:val="red"/>
-        </w:rPr>
-        <w:t xml:space="preserve"> </w:t>
-      </w:r>
-      <w:proofErr w:type="spellStart"/>
-      <w:r>
-        <w:rPr>
-          <w:highlight w:val="red"/>
+          <w:highlight w:val="yellow"/>
+        </w:rPr>
+        <w:t xml:space="preserve"> </w:t>
+      </w:r>
+      <w:proofErr w:type="spellStart"/>
+      <w:r>
+        <w:rPr>
+          <w:highlight w:val="yellow"/>
         </w:rPr>
         <w:t>uneto</w:t>
       </w:r>
       <w:proofErr w:type="spellEnd"/>
       <w:r>
         <w:rPr>
-          <w:highlight w:val="red"/>
+          <w:highlight w:val="yellow"/>
         </w:rPr>
         <w:t xml:space="preserve">, </w:t>
       </w:r>
       <w:proofErr w:type="spellStart"/>
       <w:r>
         <w:rPr>
-          <w:highlight w:val="red"/>
+          <w:highlight w:val="yellow"/>
         </w:rPr>
         <w:t>izbaciti</w:t>
       </w:r>
       <w:proofErr w:type="spellEnd"/>
       <w:r>
         <w:rPr>
-          <w:highlight w:val="red"/>
+          <w:highlight w:val="yellow"/>
         </w:rPr>
         <w:t xml:space="preserve"> warning message da se </w:t>
       </w:r>
       <w:proofErr w:type="spellStart"/>
       <w:r>
         <w:rPr>
-          <w:highlight w:val="red"/>
+          <w:highlight w:val="yellow"/>
         </w:rPr>
         <w:t>popune</w:t>
       </w:r>
       <w:proofErr w:type="spellEnd"/>
       <w:r>
         <w:rPr>
-          <w:highlight w:val="red"/>
-        </w:rPr>
-        <w:t xml:space="preserve"> </w:t>
-      </w:r>
-      <w:proofErr w:type="spellStart"/>
-      <w:r>
-        <w:rPr>
-          <w:highlight w:val="red"/>
+          <w:highlight w:val="yellow"/>
+        </w:rPr>
+        <w:t xml:space="preserve"> </w:t>
+      </w:r>
+      <w:proofErr w:type="spellStart"/>
+      <w:r>
+        <w:rPr>
+          <w:highlight w:val="yellow"/>
         </w:rPr>
         <w:t>sva</w:t>
       </w:r>
       <w:proofErr w:type="spellEnd"/>
       <w:r>
         <w:rPr>
-          <w:highlight w:val="red"/>
-        </w:rPr>
-        <w:t xml:space="preserve"> </w:t>
-      </w:r>
-      <w:proofErr w:type="spellStart"/>
-      <w:r>
-        <w:rPr>
-          <w:highlight w:val="red"/>
+          <w:highlight w:val="yellow"/>
+        </w:rPr>
+        <w:t xml:space="preserve"> </w:t>
+      </w:r>
+      <w:proofErr w:type="spellStart"/>
+      <w:r>
+        <w:rPr>
+          <w:highlight w:val="yellow"/>
         </w:rPr>
         <w:t>polja</w:t>
       </w:r>
       <w:proofErr w:type="spellEnd"/>
       <w:r>
         <w:rPr>
-          <w:highlight w:val="red"/>
+          <w:highlight w:val="yellow"/>
         </w:rPr>
         <w:t xml:space="preserve">, </w:t>
       </w:r>
       <w:proofErr w:type="spellStart"/>
       <w:r>
         <w:rPr>
-          <w:highlight w:val="red"/>
+          <w:highlight w:val="yellow"/>
         </w:rPr>
         <w:t>nevezano</w:t>
       </w:r>
       <w:proofErr w:type="spellEnd"/>
       <w:r>
         <w:rPr>
-          <w:highlight w:val="red"/>
+          <w:highlight w:val="yellow"/>
         </w:rPr>
         <w:t xml:space="preserve"> za to </w:t>
       </w:r>
       <w:proofErr w:type="spellStart"/>
       <w:r>
         <w:rPr>
-          <w:highlight w:val="red"/>
+          <w:highlight w:val="yellow"/>
         </w:rPr>
         <w:t>koje</w:t>
       </w:r>
       <w:proofErr w:type="spellEnd"/>
       <w:r>
         <w:rPr>
-          <w:highlight w:val="red"/>
+          <w:highlight w:val="yellow"/>
         </w:rPr>
         <w:t xml:space="preserve"> polje </w:t>
       </w:r>
       <w:proofErr w:type="spellStart"/>
       <w:r>
         <w:rPr>
-          <w:highlight w:val="red"/>
+          <w:highlight w:val="yellow"/>
         </w:rPr>
         <w:t>nije</w:t>
       </w:r>
       <w:proofErr w:type="spellEnd"/>
       <w:r>
         <w:rPr>
-          <w:highlight w:val="red"/>
-        </w:rPr>
-        <w:t xml:space="preserve"> </w:t>
-      </w:r>
-      <w:proofErr w:type="spellStart"/>
-      <w:r>
-        <w:rPr>
-          <w:highlight w:val="red"/>
+          <w:highlight w:val="yellow"/>
+        </w:rPr>
+        <w:t xml:space="preserve"> </w:t>
+      </w:r>
+      <w:proofErr w:type="spellStart"/>
+      <w:r>
+        <w:rPr>
+          <w:highlight w:val="yellow"/>
         </w:rPr>
         <w:t>popunjeno</w:t>
       </w:r>
       <w:proofErr w:type="spellEnd"/>
       <w:r>
         <w:rPr>
-          <w:highlight w:val="red"/>
+          <w:highlight w:val="yellow"/>
         </w:rPr>
         <w:t xml:space="preserve">. </w:t>
       </w:r>
@@ -2150,42 +2150,42 @@
       <w:proofErr w:type="spellStart"/>
       <w:r>
         <w:rPr>
-          <w:highlight w:val="red"/>
+          <w:highlight w:val="yellow"/>
         </w:rPr>
         <w:t>Koristiti</w:t>
       </w:r>
       <w:proofErr w:type="spellEnd"/>
       <w:r>
         <w:rPr>
-          <w:highlight w:val="red"/>
-        </w:rPr>
-        <w:t xml:space="preserve"> </w:t>
-      </w:r>
-      <w:proofErr w:type="spellStart"/>
-      <w:r>
-        <w:rPr>
-          <w:highlight w:val="red"/>
+          <w:highlight w:val="yellow"/>
+        </w:rPr>
+        <w:t xml:space="preserve"> </w:t>
+      </w:r>
+      <w:proofErr w:type="spellStart"/>
+      <w:r>
+        <w:rPr>
+          <w:highlight w:val="yellow"/>
         </w:rPr>
         <w:t>bootstrapove</w:t>
       </w:r>
       <w:proofErr w:type="spellEnd"/>
       <w:r>
         <w:rPr>
-          <w:highlight w:val="red"/>
-        </w:rPr>
-        <w:t xml:space="preserve"> </w:t>
-      </w:r>
-      <w:proofErr w:type="spellStart"/>
-      <w:r>
-        <w:rPr>
-          <w:highlight w:val="red"/>
+          <w:highlight w:val="yellow"/>
+        </w:rPr>
+        <w:t xml:space="preserve"> </w:t>
+      </w:r>
+      <w:proofErr w:type="spellStart"/>
+      <w:r>
+        <w:rPr>
+          <w:highlight w:val="yellow"/>
         </w:rPr>
         <w:t>css</w:t>
       </w:r>
       <w:proofErr w:type="spellEnd"/>
       <w:r>
         <w:rPr>
-          <w:highlight w:val="red"/>
+          <w:highlight w:val="yellow"/>
         </w:rPr>
         <w:t xml:space="preserve"> </w:t>
       </w:r>
@@ -2193,35 +2193,35 @@
       <w:proofErr w:type="gramStart"/>
       <w:r>
         <w:rPr>
-          <w:highlight w:val="red"/>
+          <w:highlight w:val="yellow"/>
         </w:rPr>
         <w:t>klase</w:t>
       </w:r>
       <w:proofErr w:type="spellEnd"/>
       <w:r>
         <w:rPr>
-          <w:highlight w:val="red"/>
+          <w:highlight w:val="yellow"/>
         </w:rPr>
         <w:t xml:space="preserve"> .alert</w:t>
       </w:r>
       <w:proofErr w:type="gramEnd"/>
       <w:r>
         <w:rPr>
-          <w:highlight w:val="red"/>
-        </w:rPr>
-        <w:t xml:space="preserve"> </w:t>
-      </w:r>
-      <w:proofErr w:type="spellStart"/>
-      <w:r>
-        <w:rPr>
-          <w:highlight w:val="red"/>
+          <w:highlight w:val="yellow"/>
+        </w:rPr>
+        <w:t xml:space="preserve"> </w:t>
+      </w:r>
+      <w:proofErr w:type="spellStart"/>
+      <w:r>
+        <w:rPr>
+          <w:highlight w:val="yellow"/>
         </w:rPr>
         <w:t>i</w:t>
       </w:r>
       <w:proofErr w:type="spellEnd"/>
       <w:r>
         <w:rPr>
-          <w:highlight w:val="red"/>
+          <w:highlight w:val="yellow"/>
         </w:rPr>
         <w:t xml:space="preserve"> .alert-danger</w:t>
       </w:r>
@@ -3671,78 +3671,82 @@
           <w:ilvl w:val="0"/>
           <w:numId w:val="1"/>
         </w:numPr>
-      </w:pPr>
-      <w:r>
-        <w:rPr>
-          <w:highlight w:val="red"/>
+        <w:rPr>
+          <w:highlight w:val="yellow"/>
+        </w:rPr>
+      </w:pPr>
+      <w:r>
+        <w:rPr>
+          <w:highlight w:val="green"/>
         </w:rPr>
         <w:t xml:space="preserve">Pre </w:t>
       </w:r>
       <w:proofErr w:type="spellStart"/>
       <w:r>
         <w:rPr>
-          <w:highlight w:val="red"/>
+          <w:highlight w:val="green"/>
         </w:rPr>
         <w:t>samog</w:t>
       </w:r>
       <w:proofErr w:type="spellEnd"/>
       <w:r>
         <w:rPr>
-          <w:highlight w:val="red"/>
-        </w:rPr>
-        <w:t xml:space="preserve"> </w:t>
-      </w:r>
-      <w:proofErr w:type="spellStart"/>
-      <w:r>
-        <w:rPr>
-          <w:highlight w:val="red"/>
+          <w:highlight w:val="green"/>
+        </w:rPr>
+        <w:t xml:space="preserve"> </w:t>
+      </w:r>
+      <w:proofErr w:type="spellStart"/>
+      <w:r>
+        <w:rPr>
+          <w:highlight w:val="green"/>
         </w:rPr>
         <w:t>brisanja</w:t>
       </w:r>
       <w:proofErr w:type="spellEnd"/>
       <w:r>
         <w:rPr>
-          <w:highlight w:val="red"/>
+          <w:highlight w:val="green"/>
         </w:rPr>
         <w:t xml:space="preserve">, </w:t>
       </w:r>
       <w:proofErr w:type="spellStart"/>
       <w:r>
         <w:rPr>
-          <w:highlight w:val="red"/>
+          <w:highlight w:val="green"/>
         </w:rPr>
         <w:t>uraditi</w:t>
       </w:r>
       <w:proofErr w:type="spellEnd"/>
       <w:r>
         <w:rPr>
-          <w:highlight w:val="red"/>
-        </w:rPr>
-        <w:t xml:space="preserve"> </w:t>
-      </w:r>
-      <w:proofErr w:type="spellStart"/>
-      <w:r>
-        <w:rPr>
-          <w:highlight w:val="red"/>
+          <w:highlight w:val="green"/>
+        </w:rPr>
+        <w:t xml:space="preserve"> </w:t>
+      </w:r>
+      <w:proofErr w:type="spellStart"/>
+      <w:r>
+        <w:rPr>
+          <w:highlight w:val="green"/>
         </w:rPr>
         <w:t>proveru</w:t>
       </w:r>
       <w:proofErr w:type="spellEnd"/>
       <w:r>
         <w:rPr>
-          <w:highlight w:val="red"/>
+          <w:highlight w:val="green"/>
         </w:rPr>
         <w:t xml:space="preserve"> u p</w:t>
       </w:r>
       <w:r>
         <w:rPr>
-          <w:highlight w:val="red"/>
+          <w:highlight w:val="green"/>
         </w:rPr>
         <w:t>rompt-u (“Do you really want to delete this post?”).</w:t>
       </w:r>
     </w:p>
     <w:p/>
     <w:p>
+      <w:bookmarkStart w:id="6" w:name="_Hlk28343408"/>
       <w:proofErr w:type="spellStart"/>
       <w:r>
         <w:t>Dodatak</w:t>
@@ -3764,118 +3768,118 @@
           <w:numId w:val="3"/>
         </w:numPr>
         <w:rPr>
-          <w:highlight w:val="cyan"/>
-        </w:rPr>
-      </w:pPr>
-      <w:proofErr w:type="spellStart"/>
-      <w:r>
-        <w:rPr>
-          <w:highlight w:val="cyan"/>
+          <w:highlight w:val="yellow"/>
+        </w:rPr>
+      </w:pPr>
+      <w:proofErr w:type="spellStart"/>
+      <w:r>
+        <w:rPr>
+          <w:highlight w:val="yellow"/>
         </w:rPr>
         <w:t>Dodati</w:t>
       </w:r>
       <w:proofErr w:type="spellEnd"/>
       <w:r>
         <w:rPr>
-          <w:highlight w:val="cyan"/>
-        </w:rPr>
-        <w:t xml:space="preserve"> </w:t>
-      </w:r>
-      <w:proofErr w:type="spellStart"/>
-      <w:r>
-        <w:rPr>
-          <w:highlight w:val="cyan"/>
+          <w:highlight w:val="yellow"/>
+        </w:rPr>
+        <w:t xml:space="preserve"> </w:t>
+      </w:r>
+      <w:proofErr w:type="spellStart"/>
+      <w:r>
+        <w:rPr>
+          <w:highlight w:val="yellow"/>
         </w:rPr>
         <w:t>tabelu</w:t>
       </w:r>
       <w:proofErr w:type="spellEnd"/>
       <w:r>
         <w:rPr>
-          <w:highlight w:val="cyan"/>
+          <w:highlight w:val="yellow"/>
         </w:rPr>
         <w:t xml:space="preserve"> users </w:t>
       </w:r>
       <w:proofErr w:type="spellStart"/>
       <w:r>
         <w:rPr>
-          <w:highlight w:val="cyan"/>
+          <w:highlight w:val="yellow"/>
         </w:rPr>
         <w:t>koja</w:t>
       </w:r>
       <w:proofErr w:type="spellEnd"/>
       <w:r>
         <w:rPr>
-          <w:highlight w:val="cyan"/>
-        </w:rPr>
-        <w:t xml:space="preserve"> </w:t>
-      </w:r>
-      <w:proofErr w:type="spellStart"/>
-      <w:r>
-        <w:rPr>
-          <w:highlight w:val="cyan"/>
+          <w:highlight w:val="yellow"/>
+        </w:rPr>
+        <w:t xml:space="preserve"> </w:t>
+      </w:r>
+      <w:proofErr w:type="spellStart"/>
+      <w:r>
+        <w:rPr>
+          <w:highlight w:val="yellow"/>
         </w:rPr>
         <w:t>ce</w:t>
       </w:r>
       <w:proofErr w:type="spellEnd"/>
       <w:r>
         <w:rPr>
-          <w:highlight w:val="cyan"/>
-        </w:rPr>
-        <w:t xml:space="preserve"> </w:t>
-      </w:r>
-      <w:proofErr w:type="spellStart"/>
-      <w:r>
-        <w:rPr>
-          <w:highlight w:val="cyan"/>
+          <w:highlight w:val="yellow"/>
+        </w:rPr>
+        <w:t xml:space="preserve"> </w:t>
+      </w:r>
+      <w:proofErr w:type="spellStart"/>
+      <w:r>
+        <w:rPr>
+          <w:highlight w:val="yellow"/>
         </w:rPr>
         <w:t>imati</w:t>
       </w:r>
       <w:proofErr w:type="spellEnd"/>
       <w:r>
         <w:rPr>
-          <w:highlight w:val="cyan"/>
-        </w:rPr>
-        <w:t xml:space="preserve"> </w:t>
-      </w:r>
-      <w:proofErr w:type="spellStart"/>
-      <w:r>
-        <w:rPr>
-          <w:highlight w:val="cyan"/>
+          <w:highlight w:val="yellow"/>
+        </w:rPr>
+        <w:t xml:space="preserve"> </w:t>
+      </w:r>
+      <w:proofErr w:type="spellStart"/>
+      <w:r>
+        <w:rPr>
+          <w:highlight w:val="yellow"/>
         </w:rPr>
         <w:t>polja</w:t>
       </w:r>
       <w:proofErr w:type="spellEnd"/>
       <w:r>
         <w:rPr>
-          <w:highlight w:val="cyan"/>
+          <w:highlight w:val="yellow"/>
         </w:rPr>
         <w:t xml:space="preserve"> Id, </w:t>
       </w:r>
       <w:proofErr w:type="spellStart"/>
       <w:r>
         <w:rPr>
-          <w:highlight w:val="cyan"/>
+          <w:highlight w:val="yellow"/>
         </w:rPr>
         <w:t>First_Name</w:t>
       </w:r>
       <w:proofErr w:type="spellEnd"/>
       <w:r>
         <w:rPr>
-          <w:highlight w:val="cyan"/>
+          <w:highlight w:val="yellow"/>
         </w:rPr>
         <w:t xml:space="preserve">, </w:t>
       </w:r>
       <w:proofErr w:type="spellStart"/>
       <w:r>
         <w:rPr>
-          <w:highlight w:val="cyan"/>
+          <w:highlight w:val="yellow"/>
         </w:rPr>
         <w:t>Last_Name</w:t>
       </w:r>
       <w:proofErr w:type="spellEnd"/>
       <w:r>
         <w:rPr>
-          <w:highlight w:val="cyan"/>
+          <w:highlight w:val="yellow"/>
         </w:rPr>
         <w:t xml:space="preserve">. </w:t>
       </w:r>
@@ -3894,241 +3898,242 @@
       <w:proofErr w:type="spellStart"/>
       <w:r>
         <w:rPr>
-          <w:highlight w:val="cyan"/>
+          <w:highlight w:val="yellow"/>
         </w:rPr>
         <w:t>Tabelu</w:t>
       </w:r>
       <w:proofErr w:type="spellEnd"/>
       <w:r>
         <w:rPr>
-          <w:highlight w:val="cyan"/>
+          <w:highlight w:val="yellow"/>
         </w:rPr>
         <w:t xml:space="preserve"> Posts </w:t>
       </w:r>
       <w:proofErr w:type="spellStart"/>
       <w:r>
         <w:rPr>
-          <w:highlight w:val="cyan"/>
+          <w:highlight w:val="yellow"/>
         </w:rPr>
         <w:t>izmeniti</w:t>
       </w:r>
       <w:proofErr w:type="spellEnd"/>
       <w:r>
         <w:rPr>
-          <w:highlight w:val="cyan"/>
-        </w:rPr>
-        <w:t xml:space="preserve"> </w:t>
-      </w:r>
-      <w:proofErr w:type="spellStart"/>
-      <w:r>
-        <w:rPr>
-          <w:highlight w:val="cyan"/>
+          <w:highlight w:val="yellow"/>
+        </w:rPr>
+        <w:t xml:space="preserve"> </w:t>
+      </w:r>
+      <w:proofErr w:type="spellStart"/>
+      <w:r>
+        <w:rPr>
+          <w:highlight w:val="yellow"/>
         </w:rPr>
         <w:t>tako</w:t>
       </w:r>
       <w:proofErr w:type="spellEnd"/>
       <w:r>
         <w:rPr>
-          <w:highlight w:val="cyan"/>
+          <w:highlight w:val="yellow"/>
         </w:rPr>
         <w:t xml:space="preserve"> da Author ne </w:t>
       </w:r>
       <w:proofErr w:type="spellStart"/>
       <w:r>
         <w:rPr>
-          <w:highlight w:val="cyan"/>
+          <w:highlight w:val="yellow"/>
         </w:rPr>
         <w:t>bude</w:t>
       </w:r>
       <w:proofErr w:type="spellEnd"/>
       <w:r>
         <w:rPr>
-          <w:highlight w:val="cyan"/>
+          <w:highlight w:val="yellow"/>
         </w:rPr>
         <w:t xml:space="preserve"> string </w:t>
       </w:r>
       <w:proofErr w:type="spellStart"/>
       <w:r>
         <w:rPr>
-          <w:highlight w:val="cyan"/>
+          <w:highlight w:val="yellow"/>
         </w:rPr>
         <w:t>nego</w:t>
       </w:r>
       <w:proofErr w:type="spellEnd"/>
       <w:r>
         <w:rPr>
-          <w:highlight w:val="cyan"/>
-        </w:rPr>
-        <w:t xml:space="preserve"> </w:t>
-      </w:r>
-      <w:proofErr w:type="spellStart"/>
-      <w:r>
-        <w:rPr>
-          <w:highlight w:val="cyan"/>
+          <w:highlight w:val="yellow"/>
+        </w:rPr>
+        <w:t xml:space="preserve"> </w:t>
+      </w:r>
+      <w:proofErr w:type="spellStart"/>
+      <w:r>
+        <w:rPr>
+          <w:highlight w:val="yellow"/>
         </w:rPr>
         <w:t>User_Id</w:t>
       </w:r>
       <w:proofErr w:type="spellEnd"/>
       <w:r>
         <w:rPr>
-          <w:highlight w:val="cyan"/>
-        </w:rPr>
-        <w:t xml:space="preserve"> </w:t>
-      </w:r>
-      <w:proofErr w:type="spellStart"/>
-      <w:r>
-        <w:rPr>
-          <w:highlight w:val="cyan"/>
+          <w:highlight w:val="yellow"/>
+        </w:rPr>
+        <w:t xml:space="preserve"> </w:t>
+      </w:r>
+      <w:proofErr w:type="spellStart"/>
+      <w:r>
+        <w:rPr>
+          <w:highlight w:val="yellow"/>
         </w:rPr>
         <w:t>i</w:t>
       </w:r>
       <w:proofErr w:type="spellEnd"/>
       <w:r>
         <w:rPr>
-          <w:highlight w:val="cyan"/>
+          <w:highlight w:val="yellow"/>
         </w:rPr>
         <w:t xml:space="preserve"> da se </w:t>
       </w:r>
       <w:proofErr w:type="spellStart"/>
       <w:r>
         <w:rPr>
-          <w:highlight w:val="cyan"/>
+          <w:highlight w:val="yellow"/>
         </w:rPr>
         <w:t>prilikom</w:t>
       </w:r>
       <w:proofErr w:type="spellEnd"/>
       <w:r>
         <w:rPr>
-          <w:highlight w:val="cyan"/>
-        </w:rPr>
-        <w:t xml:space="preserve"> </w:t>
-      </w:r>
-      <w:proofErr w:type="spellStart"/>
-      <w:r>
-        <w:rPr>
-          <w:highlight w:val="cyan"/>
+          <w:highlight w:val="yellow"/>
+        </w:rPr>
+        <w:t xml:space="preserve"> </w:t>
+      </w:r>
+      <w:proofErr w:type="spellStart"/>
+      <w:r>
+        <w:rPr>
+          <w:highlight w:val="yellow"/>
         </w:rPr>
         <w:t>povlacenja</w:t>
       </w:r>
       <w:proofErr w:type="spellEnd"/>
       <w:r>
         <w:rPr>
-          <w:highlight w:val="cyan"/>
-        </w:rPr>
-        <w:t xml:space="preserve"> </w:t>
-      </w:r>
-      <w:proofErr w:type="spellStart"/>
-      <w:r>
-        <w:rPr>
-          <w:highlight w:val="cyan"/>
+          <w:highlight w:val="yellow"/>
+        </w:rPr>
+        <w:t xml:space="preserve"> </w:t>
+      </w:r>
+      <w:proofErr w:type="spellStart"/>
+      <w:r>
+        <w:rPr>
+          <w:highlight w:val="yellow"/>
         </w:rPr>
         <w:t>posta</w:t>
       </w:r>
       <w:proofErr w:type="spellEnd"/>
       <w:r>
         <w:rPr>
-          <w:highlight w:val="cyan"/>
-        </w:rPr>
-        <w:t xml:space="preserve"> </w:t>
-      </w:r>
-      <w:proofErr w:type="spellStart"/>
-      <w:r>
-        <w:rPr>
-          <w:highlight w:val="cyan"/>
+          <w:highlight w:val="yellow"/>
+        </w:rPr>
+        <w:t xml:space="preserve"> </w:t>
+      </w:r>
+      <w:proofErr w:type="spellStart"/>
+      <w:r>
+        <w:rPr>
+          <w:highlight w:val="yellow"/>
         </w:rPr>
         <w:t>ispisuje</w:t>
       </w:r>
       <w:proofErr w:type="spellEnd"/>
       <w:r>
         <w:rPr>
-          <w:highlight w:val="cyan"/>
-        </w:rPr>
-        <w:t xml:space="preserve"> </w:t>
-      </w:r>
-      <w:proofErr w:type="spellStart"/>
-      <w:r>
-        <w:rPr>
-          <w:highlight w:val="cyan"/>
+          <w:highlight w:val="yellow"/>
+        </w:rPr>
+        <w:t xml:space="preserve"> </w:t>
+      </w:r>
+      <w:proofErr w:type="spellStart"/>
+      <w:r>
+        <w:rPr>
+          <w:highlight w:val="yellow"/>
         </w:rPr>
         <w:t>ime</w:t>
       </w:r>
       <w:proofErr w:type="spellEnd"/>
       <w:r>
         <w:rPr>
-          <w:highlight w:val="cyan"/>
-        </w:rPr>
-        <w:t xml:space="preserve"> </w:t>
-      </w:r>
-      <w:proofErr w:type="spellStart"/>
-      <w:r>
-        <w:rPr>
-          <w:highlight w:val="cyan"/>
+          <w:highlight w:val="yellow"/>
+        </w:rPr>
+        <w:t xml:space="preserve"> </w:t>
+      </w:r>
+      <w:proofErr w:type="spellStart"/>
+      <w:r>
+        <w:rPr>
+          <w:highlight w:val="yellow"/>
         </w:rPr>
         <w:t>i</w:t>
       </w:r>
       <w:proofErr w:type="spellEnd"/>
       <w:r>
         <w:rPr>
-          <w:highlight w:val="cyan"/>
-        </w:rPr>
-        <w:t xml:space="preserve"> </w:t>
-      </w:r>
-      <w:proofErr w:type="spellStart"/>
-      <w:r>
-        <w:rPr>
-          <w:highlight w:val="cyan"/>
+          <w:highlight w:val="yellow"/>
+        </w:rPr>
+        <w:t xml:space="preserve"> </w:t>
+      </w:r>
+      <w:proofErr w:type="spellStart"/>
+      <w:r>
+        <w:rPr>
+          <w:highlight w:val="yellow"/>
         </w:rPr>
         <w:t>prezime</w:t>
       </w:r>
       <w:proofErr w:type="spellEnd"/>
       <w:r>
         <w:rPr>
-          <w:highlight w:val="cyan"/>
-        </w:rPr>
-        <w:t xml:space="preserve"> </w:t>
-      </w:r>
-      <w:proofErr w:type="spellStart"/>
-      <w:r>
-        <w:rPr>
-          <w:highlight w:val="cyan"/>
+          <w:highlight w:val="yellow"/>
+        </w:rPr>
+        <w:t xml:space="preserve"> </w:t>
+      </w:r>
+      <w:proofErr w:type="spellStart"/>
+      <w:r>
+        <w:rPr>
+          <w:highlight w:val="yellow"/>
         </w:rPr>
         <w:t>korisnika</w:t>
       </w:r>
       <w:proofErr w:type="spellEnd"/>
       <w:r>
         <w:rPr>
-          <w:highlight w:val="cyan"/>
-        </w:rPr>
-        <w:t xml:space="preserve"> </w:t>
-      </w:r>
-      <w:proofErr w:type="spellStart"/>
-      <w:r>
-        <w:rPr>
-          <w:highlight w:val="cyan"/>
+          <w:highlight w:val="yellow"/>
+        </w:rPr>
+        <w:t xml:space="preserve"> </w:t>
+      </w:r>
+      <w:proofErr w:type="spellStart"/>
+      <w:r>
+        <w:rPr>
+          <w:highlight w:val="yellow"/>
         </w:rPr>
         <w:t>koji</w:t>
       </w:r>
       <w:proofErr w:type="spellEnd"/>
       <w:r>
         <w:rPr>
-          <w:highlight w:val="cyan"/>
+          <w:highlight w:val="yellow"/>
         </w:rPr>
         <w:t xml:space="preserve"> je </w:t>
       </w:r>
       <w:proofErr w:type="spellStart"/>
       <w:r>
         <w:rPr>
-          <w:highlight w:val="cyan"/>
+          <w:highlight w:val="yellow"/>
         </w:rPr>
         <w:t>kreirao</w:t>
       </w:r>
       <w:proofErr w:type="spellEnd"/>
       <w:r>
         <w:rPr>
-          <w:highlight w:val="cyan"/>
+          <w:highlight w:val="yellow"/>
         </w:rPr>
         <w:t xml:space="preserve"> post.</w:t>
       </w:r>
+      <w:bookmarkEnd w:id="6"/>
     </w:p>
     <w:p/>
     <w:p>
@@ -4289,68 +4294,20 @@
       </w:pPr>
       <w:proofErr w:type="spellStart"/>
       <w:r>
-        <w:rPr>
-          <w:highlight w:val="red"/>
-        </w:rPr>
-        <w:t>ubaciti</w:t>
-      </w:r>
-      <w:proofErr w:type="spellEnd"/>
-      <w:r>
-        <w:rPr>
-          <w:highlight w:val="red"/>
-        </w:rPr>
-        <w:t xml:space="preserve"> static </w:t>
-      </w:r>
-      <w:proofErr w:type="spellStart"/>
-      <w:r>
-        <w:rPr>
-          <w:highlight w:val="red"/>
-        </w:rPr>
-        <w:t>clase</w:t>
-      </w:r>
-      <w:proofErr w:type="spellEnd"/>
-      <w:r>
-        <w:rPr>
-          <w:highlight w:val="red"/>
-        </w:rPr>
-        <w:t xml:space="preserve">, da </w:t>
-      </w:r>
-      <w:proofErr w:type="spellStart"/>
-      <w:r>
-        <w:rPr>
-          <w:highlight w:val="red"/>
-        </w:rPr>
-        <w:t>nam</w:t>
-      </w:r>
-      <w:proofErr w:type="spellEnd"/>
-      <w:r>
-        <w:rPr>
-          <w:highlight w:val="red"/>
-        </w:rPr>
-        <w:t xml:space="preserve"> ne </w:t>
-      </w:r>
-      <w:proofErr w:type="spellStart"/>
-      <w:r>
-        <w:rPr>
-          <w:highlight w:val="red"/>
-        </w:rPr>
-        <w:t>treba</w:t>
-      </w:r>
-      <w:proofErr w:type="spellEnd"/>
-      <w:r>
-        <w:rPr>
-          <w:highlight w:val="red"/>
-        </w:rPr>
-        <w:t xml:space="preserve"> </w:t>
-      </w:r>
-      <w:proofErr w:type="spellStart"/>
-      <w:r>
-        <w:rPr>
-          <w:highlight w:val="red"/>
-        </w:rPr>
-        <w:t>inicijacija</w:t>
-      </w:r>
-      <w:proofErr w:type="spellEnd"/>
+        <w:t>Losi</w:t>
+      </w:r>
+      <w:proofErr w:type="spellEnd"/>
+      <w:r>
+        <w:t xml:space="preserve"> </w:t>
+      </w:r>
+      <w:proofErr w:type="spellStart"/>
+      <w:r>
+        <w:t>nezze</w:t>
+      </w:r>
+      <w:proofErr w:type="spellEnd"/>
+      <w:r>
+        <w:t xml:space="preserve"> me</w:t>
+      </w:r>
     </w:p>
     <w:p>
       <w:pPr>
@@ -4504,143 +4461,53 @@
           <w:numId w:val="2"/>
         </w:numPr>
       </w:pPr>
-      <w:r>
-        <w:rPr>
-          <w:highlight w:val="cyan"/>
-        </w:rPr>
-        <w:t xml:space="preserve">Sta se </w:t>
-      </w:r>
-      <w:proofErr w:type="spellStart"/>
-      <w:r>
-        <w:rPr>
-          <w:highlight w:val="cyan"/>
-        </w:rPr>
-        <w:t>desava</w:t>
-      </w:r>
-      <w:proofErr w:type="spellEnd"/>
-      <w:r>
-        <w:rPr>
-          <w:highlight w:val="cyan"/>
-        </w:rPr>
-        <w:t xml:space="preserve"> </w:t>
-      </w:r>
-      <w:proofErr w:type="spellStart"/>
-      <w:r>
-        <w:rPr>
-          <w:highlight w:val="cyan"/>
-        </w:rPr>
-        <w:t>sa</w:t>
-      </w:r>
-      <w:proofErr w:type="spellEnd"/>
-      <w:r>
-        <w:rPr>
-          <w:highlight w:val="cyan"/>
-        </w:rPr>
-        <w:t xml:space="preserve"> </w:t>
-      </w:r>
-      <w:proofErr w:type="spellStart"/>
-      <w:r>
-        <w:rPr>
-          <w:highlight w:val="cyan"/>
-        </w:rPr>
-        <w:t>komentarima</w:t>
-      </w:r>
-      <w:proofErr w:type="spellEnd"/>
-      <w:r>
-        <w:rPr>
-          <w:highlight w:val="cyan"/>
-        </w:rPr>
-        <w:t xml:space="preserve"> </w:t>
-      </w:r>
-      <w:proofErr w:type="spellStart"/>
-      <w:r>
-        <w:rPr>
-          <w:highlight w:val="cyan"/>
-        </w:rPr>
-        <w:t>izbrisanih</w:t>
-      </w:r>
-      <w:proofErr w:type="spellEnd"/>
-      <w:r>
-        <w:rPr>
-          <w:highlight w:val="cyan"/>
-        </w:rPr>
-        <w:t xml:space="preserve"> </w:t>
-      </w:r>
-      <w:proofErr w:type="spellStart"/>
-      <w:r>
-        <w:rPr>
-          <w:highlight w:val="cyan"/>
-        </w:rPr>
-        <w:t>postova</w:t>
-      </w:r>
-      <w:proofErr w:type="spellEnd"/>
-      <w:r>
-        <w:rPr>
-          <w:highlight w:val="cyan"/>
-        </w:rPr>
-        <w:t xml:space="preserve">? I </w:t>
-      </w:r>
-      <w:proofErr w:type="spellStart"/>
-      <w:r>
-        <w:rPr>
-          <w:highlight w:val="cyan"/>
-        </w:rPr>
-        <w:t>oni</w:t>
-      </w:r>
-      <w:proofErr w:type="spellEnd"/>
-      <w:r>
-        <w:rPr>
-          <w:highlight w:val="cyan"/>
-        </w:rPr>
-        <w:t xml:space="preserve"> </w:t>
-      </w:r>
-      <w:proofErr w:type="spellStart"/>
-      <w:r>
-        <w:rPr>
-          <w:highlight w:val="cyan"/>
-        </w:rPr>
-        <w:t>treba</w:t>
-      </w:r>
-      <w:proofErr w:type="spellEnd"/>
-      <w:r>
-        <w:rPr>
-          <w:highlight w:val="cyan"/>
-        </w:rPr>
-        <w:t xml:space="preserve"> da </w:t>
-      </w:r>
-      <w:proofErr w:type="spellStart"/>
-      <w:r>
-        <w:rPr>
-          <w:highlight w:val="cyan"/>
-        </w:rPr>
-        <w:t>nestanu</w:t>
-      </w:r>
-      <w:proofErr w:type="spellEnd"/>
-      <w:r>
-        <w:rPr>
-          <w:highlight w:val="cyan"/>
-        </w:rPr>
-        <w:t>...</w:t>
-      </w:r>
-      <w:r>
-        <w:rPr>
-          <w:highlight w:val="cyan"/>
-        </w:rPr>
-        <w:t xml:space="preserve">NE MORA. NASTAVNICI NE VIDE MOJ SQL. </w:t>
-      </w:r>
-      <w:proofErr w:type="gramStart"/>
-      <w:r>
-        <w:rPr>
-          <w:highlight w:val="cyan"/>
-        </w:rPr>
-        <w:t>PLUS</w:t>
-      </w:r>
-      <w:proofErr w:type="gramEnd"/>
-      <w:r>
-        <w:rPr>
-          <w:highlight w:val="cyan"/>
-        </w:rPr>
-        <w:t xml:space="preserve"> OVO NIJE ZADATO U ZADATKU.</w:t>
+      <w:proofErr w:type="spellStart"/>
+      <w:r>
+        <w:t>Comments.php</w:t>
+      </w:r>
+      <w:proofErr w:type="spellEnd"/>
+      <w:r>
+        <w:t xml:space="preserve"> </w:t>
+      </w:r>
+      <w:proofErr w:type="spellStart"/>
+      <w:r>
+        <w:t>alighanem</w:t>
+      </w:r>
+      <w:proofErr w:type="spellEnd"/>
+      <w:r>
+        <w:t xml:space="preserve"> </w:t>
+      </w:r>
+      <w:proofErr w:type="spellStart"/>
+      <w:r>
+        <w:t>nem</w:t>
+      </w:r>
+      <w:proofErr w:type="spellEnd"/>
+      <w:r>
+        <w:t xml:space="preserve"> </w:t>
+      </w:r>
+      <w:proofErr w:type="spellStart"/>
+      <w:r>
+        <w:t>kell</w:t>
+      </w:r>
+      <w:proofErr w:type="spellEnd"/>
+      <w:r>
+        <w:t xml:space="preserve"> </w:t>
+      </w:r>
+      <w:proofErr w:type="spellStart"/>
+      <w:r>
+        <w:t>semmire</w:t>
+      </w:r>
+      <w:proofErr w:type="spellEnd"/>
+      <w:r>
+        <w:t xml:space="preserve"> se... </w:t>
+      </w:r>
+      <w:proofErr w:type="spellStart"/>
+      <w:r>
+        <w:t>Torolni</w:t>
+      </w:r>
+      <w:proofErr w:type="spellEnd"/>
+      <w:r>
+        <w:t>?</w:t>
       </w:r>
     </w:p>
     <w:p>
@@ -4651,59 +4518,28 @@
           <w:numId w:val="2"/>
         </w:numPr>
       </w:pPr>
-      <w:proofErr w:type="spellStart"/>
-      <w:r>
-        <w:t>Comments.php</w:t>
-      </w:r>
-      <w:proofErr w:type="spellEnd"/>
-      <w:r>
-        <w:t xml:space="preserve"> </w:t>
-      </w:r>
-      <w:proofErr w:type="spellStart"/>
-      <w:r>
-        <w:t>ali</w:t>
-      </w:r>
-      <w:bookmarkStart w:id="6" w:name="_GoBack"/>
-      <w:bookmarkEnd w:id="6"/>
-      <w:r>
-        <w:t>ghanem</w:t>
-      </w:r>
-      <w:proofErr w:type="spellEnd"/>
-      <w:r>
-        <w:t xml:space="preserve"> </w:t>
-      </w:r>
-      <w:proofErr w:type="spellStart"/>
-      <w:r>
-        <w:t>nem</w:t>
-      </w:r>
-      <w:proofErr w:type="spellEnd"/>
-      <w:r>
-        <w:t xml:space="preserve"> </w:t>
-      </w:r>
-      <w:proofErr w:type="spellStart"/>
-      <w:r>
-        <w:t>kell</w:t>
-      </w:r>
-      <w:proofErr w:type="spellEnd"/>
-      <w:r>
-        <w:t xml:space="preserve"> </w:t>
-      </w:r>
-      <w:proofErr w:type="spellStart"/>
-      <w:r>
-        <w:t>semmire</w:t>
-      </w:r>
-      <w:proofErr w:type="spellEnd"/>
-      <w:r>
-        <w:t xml:space="preserve"> se... </w:t>
-      </w:r>
-      <w:proofErr w:type="spellStart"/>
-      <w:r>
-        <w:t>Torolni</w:t>
-      </w:r>
-      <w:proofErr w:type="spellEnd"/>
-      <w:r>
-        <w:t>?</w:t>
-      </w:r>
+      <w:r>
+        <w:t xml:space="preserve">Footer </w:t>
+      </w:r>
+      <w:proofErr w:type="spellStart"/>
+      <w:r>
+        <w:t>optimisation</w:t>
+      </w:r>
+      <w:proofErr w:type="spellEnd"/>
+    </w:p>
+    <w:p>
+      <w:pPr>
+        <w:pStyle w:val="ListParagraph"/>
+        <w:numPr>
+          <w:ilvl w:val="0"/>
+          <w:numId w:val="2"/>
+        </w:numPr>
+      </w:pPr>
+      <w:r>
+        <w:t>Header optimisation</w:t>
+      </w:r>
+      <w:bookmarkStart w:id="7" w:name="_GoBack"/>
+      <w:bookmarkEnd w:id="7"/>
     </w:p>
     <w:sectPr>
       <w:pgSz w:w="12240" w:h="15840"/>

</xml_diff>

<commit_message>
Warning message for empty comments done
</commit_message>
<xml_diff>
--- a/Opis_zadataka/2-Zavrsni zadatak drugi deo 9.11.2017..docx
+++ b/Opis_zadataka/2-Zavrsni zadatak drugi deo 9.11.2017..docx
@@ -1967,176 +1967,101 @@
           <w:ilvl w:val="0"/>
           <w:numId w:val="1"/>
         </w:numPr>
-        <w:rPr>
-          <w:highlight w:val="yellow"/>
-        </w:rPr>
-      </w:pPr>
-      <w:proofErr w:type="spellStart"/>
-      <w:r>
-        <w:rPr>
-          <w:highlight w:val="yellow"/>
-        </w:rPr>
+      </w:pPr>
+      <w:proofErr w:type="spellStart"/>
+      <w:r>
         <w:t>Ukoliko</w:t>
       </w:r>
       <w:proofErr w:type="spellEnd"/>
       <w:r>
-        <w:rPr>
-          <w:highlight w:val="yellow"/>
-        </w:rPr>
-        <w:t xml:space="preserve"> </w:t>
-      </w:r>
-      <w:proofErr w:type="spellStart"/>
-      <w:r>
-        <w:rPr>
-          <w:highlight w:val="yellow"/>
-        </w:rPr>
+        <w:t xml:space="preserve"> </w:t>
+      </w:r>
+      <w:proofErr w:type="spellStart"/>
+      <w:r>
         <w:t>neko</w:t>
       </w:r>
       <w:proofErr w:type="spellEnd"/>
       <w:r>
-        <w:rPr>
-          <w:highlight w:val="yellow"/>
-        </w:rPr>
         <w:t xml:space="preserve"> polje </w:t>
       </w:r>
       <w:proofErr w:type="spellStart"/>
       <w:r>
-        <w:rPr>
-          <w:highlight w:val="yellow"/>
-        </w:rPr>
         <w:t>nije</w:t>
       </w:r>
       <w:proofErr w:type="spellEnd"/>
       <w:r>
-        <w:rPr>
-          <w:highlight w:val="yellow"/>
-        </w:rPr>
-        <w:t xml:space="preserve"> </w:t>
-      </w:r>
-      <w:proofErr w:type="spellStart"/>
-      <w:r>
-        <w:rPr>
-          <w:highlight w:val="yellow"/>
-        </w:rPr>
+        <w:t xml:space="preserve"> </w:t>
+      </w:r>
+      <w:proofErr w:type="spellStart"/>
+      <w:r>
         <w:t>uneto</w:t>
       </w:r>
       <w:proofErr w:type="spellEnd"/>
       <w:r>
-        <w:rPr>
-          <w:highlight w:val="yellow"/>
-        </w:rPr>
         <w:t xml:space="preserve">, </w:t>
       </w:r>
       <w:proofErr w:type="spellStart"/>
       <w:r>
-        <w:rPr>
-          <w:highlight w:val="yellow"/>
-        </w:rPr>
         <w:t>izbaciti</w:t>
       </w:r>
       <w:proofErr w:type="spellEnd"/>
       <w:r>
-        <w:rPr>
-          <w:highlight w:val="yellow"/>
-        </w:rPr>
         <w:t xml:space="preserve"> warning message da se </w:t>
       </w:r>
       <w:proofErr w:type="spellStart"/>
       <w:r>
-        <w:rPr>
-          <w:highlight w:val="yellow"/>
-        </w:rPr>
         <w:t>popune</w:t>
       </w:r>
       <w:proofErr w:type="spellEnd"/>
       <w:r>
-        <w:rPr>
-          <w:highlight w:val="yellow"/>
-        </w:rPr>
-        <w:t xml:space="preserve"> </w:t>
-      </w:r>
-      <w:proofErr w:type="spellStart"/>
-      <w:r>
-        <w:rPr>
-          <w:highlight w:val="yellow"/>
-        </w:rPr>
+        <w:t xml:space="preserve"> </w:t>
+      </w:r>
+      <w:proofErr w:type="spellStart"/>
+      <w:r>
         <w:t>sva</w:t>
       </w:r>
       <w:proofErr w:type="spellEnd"/>
       <w:r>
-        <w:rPr>
-          <w:highlight w:val="yellow"/>
-        </w:rPr>
-        <w:t xml:space="preserve"> </w:t>
-      </w:r>
-      <w:proofErr w:type="spellStart"/>
-      <w:r>
-        <w:rPr>
-          <w:highlight w:val="yellow"/>
-        </w:rPr>
+        <w:t xml:space="preserve"> </w:t>
+      </w:r>
+      <w:proofErr w:type="spellStart"/>
+      <w:r>
         <w:t>polja</w:t>
       </w:r>
       <w:proofErr w:type="spellEnd"/>
       <w:r>
-        <w:rPr>
-          <w:highlight w:val="yellow"/>
-        </w:rPr>
         <w:t xml:space="preserve">, </w:t>
       </w:r>
       <w:proofErr w:type="spellStart"/>
       <w:r>
-        <w:rPr>
-          <w:highlight w:val="yellow"/>
-        </w:rPr>
         <w:t>nevezano</w:t>
       </w:r>
       <w:proofErr w:type="spellEnd"/>
       <w:r>
-        <w:rPr>
-          <w:highlight w:val="yellow"/>
-        </w:rPr>
         <w:t xml:space="preserve"> za to </w:t>
       </w:r>
       <w:proofErr w:type="spellStart"/>
       <w:r>
-        <w:rPr>
-          <w:highlight w:val="yellow"/>
-        </w:rPr>
         <w:t>koje</w:t>
       </w:r>
       <w:proofErr w:type="spellEnd"/>
       <w:r>
-        <w:rPr>
-          <w:highlight w:val="yellow"/>
-        </w:rPr>
         <w:t xml:space="preserve"> polje </w:t>
       </w:r>
       <w:proofErr w:type="spellStart"/>
       <w:r>
-        <w:rPr>
-          <w:highlight w:val="yellow"/>
-        </w:rPr>
         <w:t>nije</w:t>
       </w:r>
       <w:proofErr w:type="spellEnd"/>
       <w:r>
-        <w:rPr>
-          <w:highlight w:val="yellow"/>
-        </w:rPr>
-        <w:t xml:space="preserve"> </w:t>
-      </w:r>
-      <w:proofErr w:type="spellStart"/>
-      <w:r>
-        <w:rPr>
-          <w:highlight w:val="yellow"/>
-        </w:rPr>
+        <w:t xml:space="preserve"> </w:t>
+      </w:r>
+      <w:proofErr w:type="spellStart"/>
+      <w:r>
         <w:t>popunjeno</w:t>
       </w:r>
       <w:proofErr w:type="spellEnd"/>
       <w:r>
-        <w:rPr>
-          <w:highlight w:val="yellow"/>
-        </w:rPr>
         <w:t xml:space="preserve">. </w:t>
       </w:r>
     </w:p>
@@ -2149,80 +2074,47 @@
       </w:pPr>
       <w:proofErr w:type="spellStart"/>
       <w:r>
-        <w:rPr>
-          <w:highlight w:val="yellow"/>
-        </w:rPr>
         <w:t>Koristiti</w:t>
       </w:r>
       <w:proofErr w:type="spellEnd"/>
       <w:r>
-        <w:rPr>
-          <w:highlight w:val="yellow"/>
-        </w:rPr>
-        <w:t xml:space="preserve"> </w:t>
-      </w:r>
-      <w:proofErr w:type="spellStart"/>
-      <w:r>
-        <w:rPr>
-          <w:highlight w:val="yellow"/>
-        </w:rPr>
+        <w:t xml:space="preserve"> </w:t>
+      </w:r>
+      <w:proofErr w:type="spellStart"/>
+      <w:r>
         <w:t>bootstrapove</w:t>
       </w:r>
       <w:proofErr w:type="spellEnd"/>
       <w:r>
-        <w:rPr>
-          <w:highlight w:val="yellow"/>
-        </w:rPr>
-        <w:t xml:space="preserve"> </w:t>
-      </w:r>
-      <w:proofErr w:type="spellStart"/>
-      <w:r>
-        <w:rPr>
-          <w:highlight w:val="yellow"/>
-        </w:rPr>
+        <w:t xml:space="preserve"> </w:t>
+      </w:r>
+      <w:proofErr w:type="spellStart"/>
+      <w:r>
         <w:t>css</w:t>
       </w:r>
       <w:proofErr w:type="spellEnd"/>
       <w:r>
-        <w:rPr>
-          <w:highlight w:val="yellow"/>
-        </w:rPr>
         <w:t xml:space="preserve"> </w:t>
       </w:r>
       <w:proofErr w:type="spellStart"/>
       <w:proofErr w:type="gramStart"/>
       <w:r>
-        <w:rPr>
-          <w:highlight w:val="yellow"/>
-        </w:rPr>
         <w:t>klase</w:t>
       </w:r>
       <w:proofErr w:type="spellEnd"/>
       <w:r>
-        <w:rPr>
-          <w:highlight w:val="yellow"/>
-        </w:rPr>
         <w:t xml:space="preserve"> .alert</w:t>
       </w:r>
       <w:proofErr w:type="gramEnd"/>
       <w:r>
-        <w:rPr>
-          <w:highlight w:val="yellow"/>
-        </w:rPr>
-        <w:t xml:space="preserve"> </w:t>
-      </w:r>
-      <w:proofErr w:type="spellStart"/>
-      <w:r>
-        <w:rPr>
-          <w:highlight w:val="yellow"/>
-        </w:rPr>
+        <w:t xml:space="preserve"> </w:t>
+      </w:r>
+      <w:proofErr w:type="spellStart"/>
+      <w:r>
         <w:t>i</w:t>
       </w:r>
       <w:proofErr w:type="spellEnd"/>
       <w:r>
-        <w:rPr>
-          <w:highlight w:val="yellow"/>
-        </w:rPr>
         <w:t xml:space="preserve"> .alert-danger</w:t>
       </w:r>
     </w:p>
@@ -2233,309 +2125,226 @@
           <w:numId w:val="1"/>
         </w:numPr>
       </w:pPr>
-      <w:proofErr w:type="spellStart"/>
-      <w:r>
-        <w:rPr>
-          <w:highlight w:val="green"/>
-        </w:rPr>
-        <w:t>Dodati</w:t>
-      </w:r>
-      <w:proofErr w:type="spellEnd"/>
-      <w:r>
-        <w:rPr>
-          <w:highlight w:val="green"/>
-        </w:rPr>
-        <w:t xml:space="preserve"> “delete” </w:t>
-      </w:r>
-      <w:proofErr w:type="spellStart"/>
-      <w:r>
-        <w:rPr>
-          <w:highlight w:val="green"/>
-        </w:rPr>
-        <w:t>dugme</w:t>
-      </w:r>
-      <w:proofErr w:type="spellEnd"/>
-      <w:r>
-        <w:rPr>
-          <w:highlight w:val="green"/>
-        </w:rPr>
-        <w:t xml:space="preserve"> pored </w:t>
-      </w:r>
-      <w:proofErr w:type="spellStart"/>
-      <w:r>
-        <w:rPr>
-          <w:highlight w:val="green"/>
-        </w:rPr>
-        <w:t>svakog</w:t>
-      </w:r>
-      <w:proofErr w:type="spellEnd"/>
-      <w:r>
-        <w:rPr>
-          <w:highlight w:val="green"/>
-        </w:rPr>
-        <w:t xml:space="preserve"> </w:t>
-      </w:r>
-      <w:proofErr w:type="spellStart"/>
-      <w:r>
-        <w:rPr>
-          <w:highlight w:val="green"/>
-        </w:rPr>
-        <w:t>komentara</w:t>
-      </w:r>
-      <w:proofErr w:type="spellEnd"/>
-      <w:r>
-        <w:rPr>
-          <w:highlight w:val="green"/>
-        </w:rPr>
+      <w:r>
+        <w:t xml:space="preserve">PHP + div </w:t>
+      </w:r>
+      <w:proofErr w:type="spellStart"/>
+      <w:r>
+        <w:t>sa</w:t>
+      </w:r>
+      <w:proofErr w:type="spellEnd"/>
+      <w:r>
+        <w:t xml:space="preserve"> bootstrap </w:t>
+      </w:r>
+      <w:proofErr w:type="spellStart"/>
+      <w:r>
+        <w:t>klasom</w:t>
+      </w:r>
+      <w:proofErr w:type="spellEnd"/>
+      <w:r>
         <w:t xml:space="preserve">, </w:t>
       </w:r>
       <w:proofErr w:type="spellStart"/>
       <w:r>
-        <w:rPr>
-          <w:highlight w:val="green"/>
-        </w:rPr>
-        <w:t>gde</w:t>
-      </w:r>
-      <w:proofErr w:type="spellEnd"/>
-      <w:r>
-        <w:rPr>
-          <w:highlight w:val="green"/>
-        </w:rPr>
-        <w:t xml:space="preserve"> </w:t>
-      </w:r>
-      <w:proofErr w:type="spellStart"/>
-      <w:r>
-        <w:rPr>
-          <w:highlight w:val="green"/>
-        </w:rPr>
-        <w:t>će</w:t>
-      </w:r>
-      <w:proofErr w:type="spellEnd"/>
-      <w:r>
-        <w:rPr>
-          <w:highlight w:val="green"/>
-        </w:rPr>
-        <w:t xml:space="preserve"> user </w:t>
-      </w:r>
-      <w:proofErr w:type="spellStart"/>
-      <w:r>
-        <w:rPr>
-          <w:highlight w:val="green"/>
-        </w:rPr>
-        <w:t>moći</w:t>
-      </w:r>
-      <w:proofErr w:type="spellEnd"/>
-      <w:r>
-        <w:rPr>
-          <w:highlight w:val="green"/>
-        </w:rPr>
-        <w:t xml:space="preserve"> da </w:t>
-      </w:r>
-      <w:proofErr w:type="spellStart"/>
-      <w:r>
-        <w:rPr>
-          <w:highlight w:val="green"/>
-        </w:rPr>
-        <w:t>izbriše</w:t>
-      </w:r>
-      <w:proofErr w:type="spellEnd"/>
-      <w:r>
-        <w:rPr>
-          <w:highlight w:val="green"/>
-        </w:rPr>
-        <w:t xml:space="preserve"> </w:t>
-      </w:r>
-      <w:proofErr w:type="spellStart"/>
-      <w:r>
-        <w:rPr>
-          <w:highlight w:val="green"/>
-        </w:rPr>
-        <w:t>dati</w:t>
-      </w:r>
-      <w:proofErr w:type="spellEnd"/>
-      <w:r>
-        <w:rPr>
-          <w:highlight w:val="green"/>
-        </w:rPr>
-        <w:t xml:space="preserve"> </w:t>
-      </w:r>
-      <w:proofErr w:type="spellStart"/>
-      <w:r>
-        <w:rPr>
-          <w:highlight w:val="green"/>
-        </w:rPr>
-        <w:t>komentar</w:t>
-      </w:r>
-      <w:proofErr w:type="spellEnd"/>
-      <w:r>
-        <w:rPr>
-          <w:highlight w:val="green"/>
-        </w:rPr>
-        <w:t xml:space="preserve"> </w:t>
-      </w:r>
-      <w:proofErr w:type="spellStart"/>
-      <w:r>
-        <w:rPr>
-          <w:highlight w:val="green"/>
-        </w:rPr>
-        <w:t>klikom</w:t>
-      </w:r>
-      <w:proofErr w:type="spellEnd"/>
-      <w:r>
-        <w:rPr>
-          <w:highlight w:val="green"/>
-        </w:rPr>
-        <w:t xml:space="preserve"> </w:t>
-      </w:r>
-      <w:proofErr w:type="spellStart"/>
-      <w:r>
-        <w:rPr>
-          <w:highlight w:val="green"/>
-        </w:rPr>
+        <w:t>prosledjujes</w:t>
+      </w:r>
+      <w:proofErr w:type="spellEnd"/>
+      <w:r>
+        <w:t xml:space="preserve"> </w:t>
+      </w:r>
+      <w:proofErr w:type="spellStart"/>
+      <w:r>
+        <w:t>parametar</w:t>
+      </w:r>
+      <w:proofErr w:type="spellEnd"/>
+      <w:r>
+        <w:t xml:space="preserve"> </w:t>
+      </w:r>
+      <w:proofErr w:type="spellStart"/>
+      <w:r>
+        <w:t>stranici</w:t>
+      </w:r>
+      <w:proofErr w:type="spellEnd"/>
+      <w:r>
+        <w:t xml:space="preserve"> </w:t>
+      </w:r>
+      <w:proofErr w:type="spellStart"/>
+      <w:r>
         <w:t>na</w:t>
       </w:r>
       <w:proofErr w:type="spellEnd"/>
       <w:r>
-        <w:rPr>
-          <w:highlight w:val="green"/>
-        </w:rPr>
-        <w:t xml:space="preserve"> </w:t>
-      </w:r>
-      <w:proofErr w:type="spellStart"/>
-      <w:r>
-        <w:rPr>
-          <w:highlight w:val="green"/>
-        </w:rPr>
-        <w:t>dati</w:t>
-      </w:r>
-      <w:proofErr w:type="spellEnd"/>
-      <w:r>
-        <w:rPr>
-          <w:highlight w:val="green"/>
-        </w:rPr>
-        <w:t xml:space="preserve"> link. Za </w:t>
-      </w:r>
-      <w:proofErr w:type="spellStart"/>
-      <w:r>
-        <w:rPr>
-          <w:highlight w:val="green"/>
-        </w:rPr>
-        <w:t>dugme</w:t>
-      </w:r>
-      <w:proofErr w:type="spellEnd"/>
-      <w:r>
-        <w:rPr>
-          <w:highlight w:val="green"/>
-        </w:rPr>
-        <w:t xml:space="preserve"> </w:t>
-      </w:r>
-      <w:proofErr w:type="spellStart"/>
-      <w:r>
-        <w:rPr>
-          <w:highlight w:val="green"/>
-        </w:rPr>
-        <w:t>iskoristiti</w:t>
-      </w:r>
-      <w:proofErr w:type="spellEnd"/>
-      <w:r>
-        <w:rPr>
-          <w:highlight w:val="green"/>
-        </w:rPr>
-        <w:t xml:space="preserve"> bootstrap </w:t>
-      </w:r>
-      <w:proofErr w:type="spellStart"/>
-      <w:r>
-        <w:rPr>
-          <w:highlight w:val="green"/>
-        </w:rPr>
-        <w:t>css</w:t>
-      </w:r>
-      <w:proofErr w:type="spellEnd"/>
-      <w:r>
-        <w:rPr>
-          <w:highlight w:val="green"/>
-        </w:rPr>
-        <w:t xml:space="preserve"> </w:t>
-      </w:r>
-      <w:proofErr w:type="spellStart"/>
-      <w:proofErr w:type="gramStart"/>
-      <w:r>
-        <w:rPr>
-          <w:highlight w:val="green"/>
-        </w:rPr>
-        <w:t>klase</w:t>
-      </w:r>
-      <w:proofErr w:type="spellEnd"/>
-      <w:r>
-        <w:rPr>
-          <w:highlight w:val="green"/>
-        </w:rPr>
-        <w:t xml:space="preserve"> .</w:t>
-      </w:r>
-      <w:proofErr w:type="spellStart"/>
-      <w:r>
-        <w:rPr>
-          <w:highlight w:val="green"/>
-        </w:rPr>
-        <w:t>btn</w:t>
-      </w:r>
-      <w:proofErr w:type="spellEnd"/>
-      <w:proofErr w:type="gramEnd"/>
-      <w:r>
-        <w:rPr>
-          <w:highlight w:val="green"/>
-        </w:rPr>
-        <w:t xml:space="preserve"> </w:t>
-      </w:r>
-      <w:proofErr w:type="spellStart"/>
-      <w:r>
-        <w:rPr>
-          <w:highlight w:val="green"/>
-        </w:rPr>
+        <w:t xml:space="preserve"> </w:t>
+      </w:r>
+      <w:proofErr w:type="spellStart"/>
+      <w:r>
+        <w:t>kojoj</w:t>
+      </w:r>
+      <w:proofErr w:type="spellEnd"/>
+      <w:r>
+        <w:t xml:space="preserve"> se </w:t>
+      </w:r>
+      <w:proofErr w:type="spellStart"/>
+      <w:r>
+        <w:t>nalazi</w:t>
+      </w:r>
+      <w:proofErr w:type="spellEnd"/>
+      <w:r>
+        <w:t xml:space="preserve"> forma, </w:t>
+      </w:r>
+      <w:proofErr w:type="spellStart"/>
+      <w:r>
+        <w:t>nesto</w:t>
+      </w:r>
+      <w:proofErr w:type="spellEnd"/>
+      <w:r>
+        <w:t xml:space="preserve"> </w:t>
+      </w:r>
+      <w:proofErr w:type="spellStart"/>
+      <w:r>
+        <w:t>tipa</w:t>
+      </w:r>
+      <w:proofErr w:type="spellEnd"/>
+      <w:r>
+        <w:t xml:space="preserve"> </w:t>
+      </w:r>
+      <w:proofErr w:type="spellStart"/>
+      <w:r>
+        <w:t>is_valid</w:t>
+      </w:r>
+      <w:proofErr w:type="spellEnd"/>
+      <w:r>
+        <w:t xml:space="preserve">, </w:t>
+      </w:r>
+      <w:proofErr w:type="spellStart"/>
+      <w:r>
+        <w:t>ako</w:t>
+      </w:r>
+      <w:proofErr w:type="spellEnd"/>
+      <w:r>
+        <w:t xml:space="preserve"> </w:t>
+      </w:r>
+      <w:proofErr w:type="spellStart"/>
+      <w:r>
+        <w:t>ti</w:t>
+      </w:r>
+      <w:proofErr w:type="spellEnd"/>
+      <w:r>
+        <w:t xml:space="preserve"> je </w:t>
+      </w:r>
+      <w:proofErr w:type="spellStart"/>
+      <w:r>
+        <w:t>taj</w:t>
+      </w:r>
+      <w:proofErr w:type="spellEnd"/>
+      <w:r>
+        <w:t xml:space="preserve"> </w:t>
+      </w:r>
+      <w:proofErr w:type="spellStart"/>
+      <w:r>
+        <w:t>parametr</w:t>
+      </w:r>
+      <w:proofErr w:type="spellEnd"/>
+      <w:r>
+        <w:t xml:space="preserve"> </w:t>
+      </w:r>
+      <w:proofErr w:type="spellStart"/>
+      <w:r>
+        <w:t>setovan</w:t>
+      </w:r>
+      <w:proofErr w:type="spellEnd"/>
+      <w:r>
+        <w:t xml:space="preserve"> </w:t>
+      </w:r>
+      <w:proofErr w:type="spellStart"/>
+      <w:r>
         <w:t>i</w:t>
       </w:r>
       <w:proofErr w:type="spellEnd"/>
       <w:r>
-        <w:rPr>
-          <w:highlight w:val="green"/>
-        </w:rPr>
-        <w:t xml:space="preserve"> .</w:t>
-      </w:r>
-      <w:proofErr w:type="spellStart"/>
-      <w:r>
-        <w:rPr>
-          <w:highlight w:val="green"/>
-        </w:rPr>
-        <w:t>btn</w:t>
-      </w:r>
-      <w:proofErr w:type="spellEnd"/>
-      <w:r>
-        <w:rPr>
-          <w:highlight w:val="green"/>
-        </w:rPr>
-        <w:t>-default</w:t>
+        <w:t xml:space="preserve"> </w:t>
+      </w:r>
+      <w:proofErr w:type="spellStart"/>
+      <w:r>
+        <w:t>ima</w:t>
+      </w:r>
+      <w:proofErr w:type="spellEnd"/>
+      <w:r>
+        <w:t xml:space="preserve"> </w:t>
+      </w:r>
+      <w:proofErr w:type="spellStart"/>
+      <w:r>
+        <w:t>vrednost</w:t>
+      </w:r>
+      <w:proofErr w:type="spellEnd"/>
+      <w:r>
+        <w:t xml:space="preserve"> false, </w:t>
+      </w:r>
+      <w:proofErr w:type="spellStart"/>
+      <w:r>
+        <w:t>onda</w:t>
+      </w:r>
+      <w:proofErr w:type="spellEnd"/>
+      <w:r>
+        <w:t xml:space="preserve"> </w:t>
+      </w:r>
+      <w:proofErr w:type="spellStart"/>
+      <w:r>
+        <w:t>imas</w:t>
+      </w:r>
+      <w:proofErr w:type="spellEnd"/>
+      <w:r>
+        <w:t xml:space="preserve"> </w:t>
+      </w:r>
+      <w:proofErr w:type="spellStart"/>
+      <w:r>
+        <w:t>jedan</w:t>
+      </w:r>
+      <w:proofErr w:type="spellEnd"/>
+      <w:r>
+        <w:t xml:space="preserve"> php if </w:t>
+      </w:r>
+      <w:proofErr w:type="spellStart"/>
+      <w:r>
+        <w:t>i</w:t>
+      </w:r>
+      <w:proofErr w:type="spellEnd"/>
+      <w:r>
+        <w:t xml:space="preserve"> </w:t>
+      </w:r>
+      <w:proofErr w:type="spellStart"/>
+      <w:r>
+        <w:t>prikazujes</w:t>
+      </w:r>
+      <w:proofErr w:type="spellEnd"/>
+      <w:r>
+        <w:t xml:space="preserve"> </w:t>
+      </w:r>
+      <w:proofErr w:type="spellStart"/>
+      <w:r>
+        <w:t>botstrap</w:t>
+      </w:r>
+      <w:proofErr w:type="spellEnd"/>
+      <w:r>
+        <w:t xml:space="preserve"> el </w:t>
+      </w:r>
+      <w:proofErr w:type="spellStart"/>
+      <w:r>
+        <w:t>sa</w:t>
+      </w:r>
+      <w:proofErr w:type="spellEnd"/>
+      <w:r>
+        <w:t xml:space="preserve"> alert </w:t>
+      </w:r>
+      <w:proofErr w:type="spellStart"/>
+      <w:r>
+        <w:t>klasom</w:t>
+      </w:r>
+      <w:proofErr w:type="spellEnd"/>
+      <w:r>
+        <w:t xml:space="preserve"> &lt;div class="info danger-info"&gt; &lt;/div&gt;`</w:t>
       </w:r>
     </w:p>
-    <w:p/>
-    <w:p>
-      <w:pPr>
-        <w:pStyle w:val="Heading2"/>
-        <w:rPr>
-          <w:lang w:val="en-US"/>
-        </w:rPr>
-      </w:pPr>
-      <w:bookmarkStart w:id="3" w:name="_mq13jaskjv9k" w:colFirst="0" w:colLast="0"/>
-      <w:bookmarkEnd w:id="3"/>
-      <w:proofErr w:type="spellStart"/>
-      <w:r>
-        <w:t>Zadatak</w:t>
-      </w:r>
-      <w:proofErr w:type="spellEnd"/>
-      <w:r>
-        <w:t xml:space="preserve"> 9.</w:t>
-      </w:r>
-    </w:p>
-    <w:p/>
     <w:p>
       <w:pPr>
         <w:numPr>
@@ -2543,278 +2352,43 @@
           <w:numId w:val="1"/>
         </w:numPr>
       </w:pPr>
-      <w:r>
-        <w:rPr>
-          <w:highlight w:val="green"/>
-        </w:rPr>
-        <w:t xml:space="preserve">U navbar-u, </w:t>
-      </w:r>
-      <w:proofErr w:type="spellStart"/>
-      <w:r>
-        <w:rPr>
-          <w:highlight w:val="green"/>
-        </w:rPr>
-        <w:t>izbrisati</w:t>
-      </w:r>
-      <w:proofErr w:type="spellEnd"/>
-      <w:r>
-        <w:rPr>
-          <w:highlight w:val="green"/>
-        </w:rPr>
-        <w:t xml:space="preserve"> </w:t>
-      </w:r>
-      <w:proofErr w:type="spellStart"/>
-      <w:r>
-        <w:rPr>
-          <w:highlight w:val="green"/>
-        </w:rPr>
-        <w:t>sve</w:t>
-      </w:r>
-      <w:proofErr w:type="spellEnd"/>
-      <w:r>
-        <w:rPr>
-          <w:highlight w:val="green"/>
-        </w:rPr>
-        <w:t xml:space="preserve"> </w:t>
-      </w:r>
-      <w:proofErr w:type="spellStart"/>
-      <w:r>
-        <w:rPr>
-          <w:highlight w:val="green"/>
-        </w:rPr>
-        <w:t>linkove</w:t>
-      </w:r>
-      <w:proofErr w:type="spellEnd"/>
-      <w:r>
-        <w:rPr>
-          <w:highlight w:val="green"/>
-        </w:rPr>
-        <w:t xml:space="preserve"> </w:t>
-      </w:r>
-      <w:proofErr w:type="spellStart"/>
-      <w:r>
-        <w:rPr>
-          <w:highlight w:val="green"/>
-        </w:rPr>
-        <w:t>osim</w:t>
-      </w:r>
-      <w:proofErr w:type="spellEnd"/>
-      <w:r>
-        <w:rPr>
-          <w:highlight w:val="green"/>
-        </w:rPr>
-        <w:t xml:space="preserve"> home </w:t>
-      </w:r>
-      <w:proofErr w:type="spellStart"/>
-      <w:r>
-        <w:rPr>
-          <w:highlight w:val="green"/>
-        </w:rPr>
-        <w:t>koji</w:t>
-      </w:r>
-      <w:proofErr w:type="spellEnd"/>
-      <w:r>
-        <w:rPr>
-          <w:highlight w:val="green"/>
-        </w:rPr>
-        <w:t xml:space="preserve"> </w:t>
-      </w:r>
-      <w:proofErr w:type="spellStart"/>
-      <w:r>
-        <w:rPr>
-          <w:highlight w:val="green"/>
-        </w:rPr>
-        <w:t>vraca</w:t>
-      </w:r>
-      <w:proofErr w:type="spellEnd"/>
-      <w:r>
-        <w:rPr>
-          <w:highlight w:val="green"/>
-        </w:rPr>
-        <w:t xml:space="preserve"> user-a </w:t>
-      </w:r>
-      <w:proofErr w:type="spellStart"/>
-      <w:r>
-        <w:rPr>
-          <w:highlight w:val="green"/>
-        </w:rPr>
-        <w:t>na</w:t>
-      </w:r>
-      <w:proofErr w:type="spellEnd"/>
-      <w:r>
-        <w:rPr>
-          <w:highlight w:val="green"/>
-        </w:rPr>
-        <w:t xml:space="preserve"> </w:t>
-      </w:r>
-      <w:proofErr w:type="spellStart"/>
-      <w:r>
-        <w:rPr>
-          <w:highlight w:val="green"/>
-        </w:rPr>
-        <w:t>početnu</w:t>
-      </w:r>
-      <w:proofErr w:type="spellEnd"/>
-      <w:r>
-        <w:rPr>
-          <w:highlight w:val="green"/>
-        </w:rPr>
-        <w:t xml:space="preserve"> </w:t>
-      </w:r>
-      <w:proofErr w:type="spellStart"/>
-      <w:r>
-        <w:rPr>
-          <w:highlight w:val="green"/>
-        </w:rPr>
-        <w:t>stranicu</w:t>
-      </w:r>
-      <w:proofErr w:type="spellEnd"/>
-      <w:r>
-        <w:rPr>
-          <w:highlight w:val="green"/>
-        </w:rPr>
-        <w:t xml:space="preserve">. </w:t>
-      </w:r>
-      <w:proofErr w:type="spellStart"/>
-      <w:r>
-        <w:rPr>
-          <w:highlight w:val="green"/>
-        </w:rPr>
-        <w:t>Dodati</w:t>
-      </w:r>
-      <w:proofErr w:type="spellEnd"/>
-      <w:r>
-        <w:rPr>
-          <w:highlight w:val="green"/>
-        </w:rPr>
-        <w:t xml:space="preserve"> </w:t>
-      </w:r>
-      <w:proofErr w:type="spellStart"/>
-      <w:r>
-        <w:rPr>
-          <w:highlight w:val="green"/>
-        </w:rPr>
-        <w:t>zatim</w:t>
-      </w:r>
-      <w:proofErr w:type="spellEnd"/>
-      <w:r>
-        <w:rPr>
-          <w:highlight w:val="green"/>
-        </w:rPr>
-        <w:t xml:space="preserve"> </w:t>
-      </w:r>
-      <w:proofErr w:type="spellStart"/>
-      <w:r>
-        <w:rPr>
-          <w:highlight w:val="green"/>
-        </w:rPr>
-        <w:t>novi</w:t>
-      </w:r>
-      <w:proofErr w:type="spellEnd"/>
-      <w:r>
-        <w:rPr>
-          <w:highlight w:val="green"/>
-        </w:rPr>
-        <w:t xml:space="preserve"> link “Create” </w:t>
-      </w:r>
-      <w:proofErr w:type="spellStart"/>
-      <w:r>
-        <w:rPr>
-          <w:highlight w:val="green"/>
-        </w:rPr>
-        <w:t>koji</w:t>
-      </w:r>
-      <w:proofErr w:type="spellEnd"/>
-      <w:r>
-        <w:rPr>
-          <w:highlight w:val="green"/>
-        </w:rPr>
-        <w:t xml:space="preserve"> </w:t>
-      </w:r>
-      <w:proofErr w:type="spellStart"/>
-      <w:r>
-        <w:rPr>
-          <w:highlight w:val="green"/>
-        </w:rPr>
-        <w:t>vodi</w:t>
-      </w:r>
-      <w:proofErr w:type="spellEnd"/>
-      <w:r>
-        <w:rPr>
-          <w:highlight w:val="green"/>
-        </w:rPr>
-        <w:t xml:space="preserve"> </w:t>
-      </w:r>
-      <w:proofErr w:type="spellStart"/>
-      <w:r>
-        <w:rPr>
-          <w:highlight w:val="green"/>
-        </w:rPr>
-        <w:t>na</w:t>
-      </w:r>
-      <w:proofErr w:type="spellEnd"/>
-      <w:r>
-        <w:rPr>
-          <w:highlight w:val="green"/>
-        </w:rPr>
-        <w:t xml:space="preserve"> </w:t>
-      </w:r>
-      <w:proofErr w:type="spellStart"/>
-      <w:r>
-        <w:rPr>
-          <w:highlight w:val="green"/>
-        </w:rPr>
-        <w:t>novu</w:t>
-      </w:r>
-      <w:proofErr w:type="spellEnd"/>
-      <w:r>
-        <w:rPr>
-          <w:highlight w:val="green"/>
-        </w:rPr>
-        <w:t xml:space="preserve"> </w:t>
-      </w:r>
-      <w:proofErr w:type="spellStart"/>
-      <w:r>
-        <w:rPr>
-          <w:highlight w:val="green"/>
-        </w:rPr>
-        <w:t>stranicu</w:t>
-      </w:r>
-      <w:proofErr w:type="spellEnd"/>
-      <w:r>
-        <w:rPr>
-          <w:highlight w:val="green"/>
-        </w:rPr>
-        <w:t xml:space="preserve"> za </w:t>
-      </w:r>
-      <w:proofErr w:type="spellStart"/>
-      <w:r>
-        <w:rPr>
-          <w:highlight w:val="green"/>
-        </w:rPr>
-        <w:t>kreiranje</w:t>
-      </w:r>
-      <w:proofErr w:type="spellEnd"/>
-      <w:r>
-        <w:rPr>
-          <w:highlight w:val="green"/>
-        </w:rPr>
-        <w:t xml:space="preserve"> </w:t>
-      </w:r>
-      <w:proofErr w:type="spellStart"/>
-      <w:r>
-        <w:rPr>
-          <w:highlight w:val="green"/>
-        </w:rPr>
-        <w:t>postova</w:t>
-      </w:r>
-      <w:proofErr w:type="spellEnd"/>
-      <w:r>
-        <w:rPr>
-          <w:highlight w:val="green"/>
-        </w:rPr>
-        <w:t>.</w:t>
-      </w:r>
+      <w:proofErr w:type="spellStart"/>
+      <w:r>
+        <w:t>negde</w:t>
+      </w:r>
+      <w:proofErr w:type="spellEnd"/>
+      <w:r>
+        <w:t xml:space="preserve"> </w:t>
+      </w:r>
+      <w:proofErr w:type="spellStart"/>
+      <w:r>
+        <w:t>ispod</w:t>
+      </w:r>
+      <w:proofErr w:type="spellEnd"/>
+      <w:r>
+        <w:t xml:space="preserve"> </w:t>
+      </w:r>
+      <w:proofErr w:type="spellStart"/>
+      <w:r>
+        <w:t>ili</w:t>
+      </w:r>
+      <w:proofErr w:type="spellEnd"/>
+      <w:r>
+        <w:t xml:space="preserve"> </w:t>
+      </w:r>
+      <w:proofErr w:type="spellStart"/>
+      <w:r>
+        <w:t>iznad</w:t>
+      </w:r>
+      <w:proofErr w:type="spellEnd"/>
+      <w:r>
+        <w:t xml:space="preserve"> </w:t>
+      </w:r>
+      <w:proofErr w:type="spellStart"/>
+      <w:r>
+        <w:t>forme</w:t>
+      </w:r>
+      <w:proofErr w:type="spellEnd"/>
     </w:p>
     <w:p>
       <w:pPr>
@@ -2823,148 +2397,310 @@
           <w:numId w:val="1"/>
         </w:numPr>
       </w:pPr>
-      <w:r>
-        <w:rPr>
-          <w:highlight w:val="green"/>
-        </w:rPr>
-        <w:t xml:space="preserve">Na </w:t>
-      </w:r>
-      <w:proofErr w:type="spellStart"/>
-      <w:r>
-        <w:rPr>
-          <w:highlight w:val="green"/>
-        </w:rPr>
-        <w:t>nov</w:t>
-      </w:r>
-      <w:r>
-        <w:rPr>
-          <w:highlight w:val="green"/>
-        </w:rPr>
-        <w:t>oj</w:t>
-      </w:r>
-      <w:proofErr w:type="spellEnd"/>
-      <w:r>
-        <w:rPr>
-          <w:highlight w:val="green"/>
-        </w:rPr>
-        <w:t xml:space="preserve"> </w:t>
-      </w:r>
-      <w:proofErr w:type="spellStart"/>
-      <w:r>
-        <w:rPr>
-          <w:highlight w:val="green"/>
-        </w:rPr>
-        <w:t>stranici</w:t>
-      </w:r>
-      <w:proofErr w:type="spellEnd"/>
-      <w:r>
-        <w:rPr>
-          <w:highlight w:val="green"/>
-        </w:rPr>
-        <w:t xml:space="preserve"> u </w:t>
-      </w:r>
-      <w:proofErr w:type="spellStart"/>
-      <w:r>
-        <w:rPr>
-          <w:highlight w:val="green"/>
-        </w:rPr>
-        <w:t>fajlu</w:t>
-      </w:r>
-      <w:proofErr w:type="spellEnd"/>
-      <w:r>
-        <w:rPr>
-          <w:highlight w:val="green"/>
-        </w:rPr>
-        <w:t xml:space="preserve"> </w:t>
-      </w:r>
-      <w:proofErr w:type="spellStart"/>
-      <w:r>
-        <w:rPr>
-          <w:highlight w:val="green"/>
-        </w:rPr>
-        <w:t>create.php</w:t>
-      </w:r>
-      <w:proofErr w:type="spellEnd"/>
-      <w:r>
-        <w:rPr>
-          <w:highlight w:val="green"/>
-        </w:rPr>
-        <w:t xml:space="preserve"> </w:t>
-      </w:r>
-      <w:proofErr w:type="spellStart"/>
-      <w:r>
-        <w:rPr>
-          <w:highlight w:val="green"/>
-        </w:rPr>
-        <w:t>implementirati</w:t>
-      </w:r>
-      <w:proofErr w:type="spellEnd"/>
-      <w:r>
-        <w:rPr>
-          <w:highlight w:val="green"/>
-        </w:rPr>
-        <w:t xml:space="preserve"> </w:t>
-      </w:r>
-      <w:proofErr w:type="spellStart"/>
-      <w:r>
-        <w:rPr>
-          <w:highlight w:val="green"/>
-        </w:rPr>
-        <w:t>formu</w:t>
-      </w:r>
-      <w:proofErr w:type="spellEnd"/>
-      <w:r>
-        <w:rPr>
-          <w:highlight w:val="green"/>
-        </w:rPr>
-        <w:t xml:space="preserve"> za </w:t>
-      </w:r>
-      <w:proofErr w:type="spellStart"/>
-      <w:r>
-        <w:rPr>
-          <w:highlight w:val="green"/>
-        </w:rPr>
-        <w:t>dodavanje</w:t>
-      </w:r>
-      <w:proofErr w:type="spellEnd"/>
-      <w:r>
-        <w:rPr>
-          <w:highlight w:val="green"/>
-        </w:rPr>
-        <w:t xml:space="preserve"> </w:t>
-      </w:r>
-      <w:proofErr w:type="spellStart"/>
-      <w:r>
-        <w:rPr>
-          <w:highlight w:val="green"/>
-        </w:rPr>
-        <w:t>novog</w:t>
-      </w:r>
-      <w:proofErr w:type="spellEnd"/>
-      <w:r>
-        <w:rPr>
-          <w:highlight w:val="green"/>
-        </w:rPr>
-        <w:t xml:space="preserve"> </w:t>
-      </w:r>
-      <w:proofErr w:type="spellStart"/>
-      <w:r>
-        <w:rPr>
-          <w:highlight w:val="green"/>
-        </w:rPr>
-        <w:t>posta</w:t>
-      </w:r>
-      <w:proofErr w:type="spellEnd"/>
-      <w:r>
-        <w:rPr>
-          <w:highlight w:val="green"/>
-        </w:rPr>
-        <w:t>.</w:t>
-      </w:r>
-      <w:r>
-        <w:t xml:space="preserve"> </w:t>
+      <w:proofErr w:type="spellStart"/>
+      <w:r>
+        <w:rPr>
+          <w:highlight w:val="green"/>
+        </w:rPr>
+        <w:t>Dodati</w:t>
+      </w:r>
+      <w:proofErr w:type="spellEnd"/>
+      <w:r>
+        <w:rPr>
+          <w:highlight w:val="green"/>
+        </w:rPr>
+        <w:t xml:space="preserve"> “delete” </w:t>
+      </w:r>
+      <w:proofErr w:type="spellStart"/>
+      <w:r>
+        <w:rPr>
+          <w:highlight w:val="green"/>
+        </w:rPr>
+        <w:t>dugme</w:t>
+      </w:r>
+      <w:proofErr w:type="spellEnd"/>
+      <w:r>
+        <w:rPr>
+          <w:highlight w:val="green"/>
+        </w:rPr>
+        <w:t xml:space="preserve"> pored </w:t>
+      </w:r>
+      <w:proofErr w:type="spellStart"/>
+      <w:r>
+        <w:rPr>
+          <w:highlight w:val="green"/>
+        </w:rPr>
+        <w:t>svakog</w:t>
+      </w:r>
+      <w:proofErr w:type="spellEnd"/>
+      <w:r>
+        <w:rPr>
+          <w:highlight w:val="green"/>
+        </w:rPr>
+        <w:t xml:space="preserve"> </w:t>
+      </w:r>
+      <w:proofErr w:type="spellStart"/>
+      <w:r>
+        <w:rPr>
+          <w:highlight w:val="green"/>
+        </w:rPr>
+        <w:t>komentara</w:t>
+      </w:r>
+      <w:proofErr w:type="spellEnd"/>
+      <w:r>
+        <w:rPr>
+          <w:highlight w:val="green"/>
+        </w:rPr>
+        <w:t xml:space="preserve">, </w:t>
+      </w:r>
+      <w:proofErr w:type="spellStart"/>
+      <w:r>
+        <w:rPr>
+          <w:highlight w:val="green"/>
+        </w:rPr>
+        <w:t>gde</w:t>
+      </w:r>
+      <w:proofErr w:type="spellEnd"/>
+      <w:r>
+        <w:rPr>
+          <w:highlight w:val="green"/>
+        </w:rPr>
+        <w:t xml:space="preserve"> </w:t>
+      </w:r>
+      <w:proofErr w:type="spellStart"/>
+      <w:r>
+        <w:rPr>
+          <w:highlight w:val="green"/>
+        </w:rPr>
+        <w:t>će</w:t>
+      </w:r>
+      <w:proofErr w:type="spellEnd"/>
+      <w:r>
+        <w:rPr>
+          <w:highlight w:val="green"/>
+        </w:rPr>
+        <w:t xml:space="preserve"> user </w:t>
+      </w:r>
+      <w:proofErr w:type="spellStart"/>
+      <w:r>
+        <w:rPr>
+          <w:highlight w:val="green"/>
+        </w:rPr>
+        <w:t>moći</w:t>
+      </w:r>
+      <w:proofErr w:type="spellEnd"/>
+      <w:r>
+        <w:rPr>
+          <w:highlight w:val="green"/>
+        </w:rPr>
+        <w:t xml:space="preserve"> da </w:t>
+      </w:r>
+      <w:proofErr w:type="spellStart"/>
+      <w:r>
+        <w:rPr>
+          <w:highlight w:val="green"/>
+        </w:rPr>
+        <w:t>izbriše</w:t>
+      </w:r>
+      <w:proofErr w:type="spellEnd"/>
+      <w:r>
+        <w:rPr>
+          <w:highlight w:val="green"/>
+        </w:rPr>
+        <w:t xml:space="preserve"> </w:t>
+      </w:r>
+      <w:proofErr w:type="spellStart"/>
+      <w:r>
+        <w:rPr>
+          <w:highlight w:val="green"/>
+        </w:rPr>
+        <w:t>dati</w:t>
+      </w:r>
+      <w:proofErr w:type="spellEnd"/>
+      <w:r>
+        <w:rPr>
+          <w:highlight w:val="green"/>
+        </w:rPr>
+        <w:t xml:space="preserve"> </w:t>
+      </w:r>
+      <w:proofErr w:type="spellStart"/>
+      <w:r>
+        <w:rPr>
+          <w:highlight w:val="green"/>
+        </w:rPr>
+        <w:t>komentar</w:t>
+      </w:r>
+      <w:proofErr w:type="spellEnd"/>
+      <w:r>
+        <w:rPr>
+          <w:highlight w:val="green"/>
+        </w:rPr>
+        <w:t xml:space="preserve"> </w:t>
+      </w:r>
+      <w:proofErr w:type="spellStart"/>
+      <w:r>
+        <w:rPr>
+          <w:highlight w:val="green"/>
+        </w:rPr>
+        <w:t>klikom</w:t>
+      </w:r>
+      <w:proofErr w:type="spellEnd"/>
+      <w:r>
+        <w:rPr>
+          <w:highlight w:val="green"/>
+        </w:rPr>
+        <w:t xml:space="preserve"> </w:t>
+      </w:r>
+      <w:proofErr w:type="spellStart"/>
+      <w:r>
+        <w:rPr>
+          <w:highlight w:val="green"/>
+        </w:rPr>
+        <w:t>na</w:t>
+      </w:r>
+      <w:proofErr w:type="spellEnd"/>
+      <w:r>
+        <w:rPr>
+          <w:highlight w:val="green"/>
+        </w:rPr>
+        <w:t xml:space="preserve"> </w:t>
+      </w:r>
+      <w:proofErr w:type="spellStart"/>
+      <w:r>
+        <w:rPr>
+          <w:highlight w:val="green"/>
+        </w:rPr>
+        <w:t>dati</w:t>
+      </w:r>
+      <w:proofErr w:type="spellEnd"/>
+      <w:r>
+        <w:rPr>
+          <w:highlight w:val="green"/>
+        </w:rPr>
+        <w:t xml:space="preserve"> link. Za </w:t>
+      </w:r>
+      <w:proofErr w:type="spellStart"/>
+      <w:r>
+        <w:rPr>
+          <w:highlight w:val="green"/>
+        </w:rPr>
+        <w:t>dugme</w:t>
+      </w:r>
+      <w:proofErr w:type="spellEnd"/>
+      <w:r>
+        <w:rPr>
+          <w:highlight w:val="green"/>
+        </w:rPr>
+        <w:t xml:space="preserve"> </w:t>
+      </w:r>
+      <w:proofErr w:type="spellStart"/>
+      <w:r>
+        <w:rPr>
+          <w:highlight w:val="green"/>
+        </w:rPr>
+        <w:t>iskoristiti</w:t>
+      </w:r>
+      <w:proofErr w:type="spellEnd"/>
+      <w:r>
+        <w:rPr>
+          <w:highlight w:val="green"/>
+        </w:rPr>
+        <w:t xml:space="preserve"> bootstrap </w:t>
+      </w:r>
+      <w:proofErr w:type="spellStart"/>
+      <w:r>
+        <w:rPr>
+          <w:highlight w:val="green"/>
+        </w:rPr>
+        <w:t>css</w:t>
+      </w:r>
+      <w:proofErr w:type="spellEnd"/>
+      <w:r>
+        <w:rPr>
+          <w:highlight w:val="green"/>
+        </w:rPr>
+        <w:t xml:space="preserve"> </w:t>
+      </w:r>
+      <w:proofErr w:type="spellStart"/>
+      <w:proofErr w:type="gramStart"/>
+      <w:r>
+        <w:rPr>
+          <w:highlight w:val="green"/>
+        </w:rPr>
+        <w:t>klase</w:t>
+      </w:r>
+      <w:proofErr w:type="spellEnd"/>
+      <w:r>
+        <w:rPr>
+          <w:highlight w:val="green"/>
+        </w:rPr>
+        <w:t xml:space="preserve"> .</w:t>
+      </w:r>
+      <w:proofErr w:type="spellStart"/>
+      <w:r>
+        <w:rPr>
+          <w:highlight w:val="green"/>
+        </w:rPr>
+        <w:t>btn</w:t>
+      </w:r>
+      <w:proofErr w:type="spellEnd"/>
+      <w:proofErr w:type="gramEnd"/>
+      <w:r>
+        <w:rPr>
+          <w:highlight w:val="green"/>
+        </w:rPr>
+        <w:t xml:space="preserve"> </w:t>
+      </w:r>
+      <w:proofErr w:type="spellStart"/>
+      <w:r>
+        <w:rPr>
+          <w:highlight w:val="green"/>
+        </w:rPr>
+        <w:t>i</w:t>
+      </w:r>
+      <w:proofErr w:type="spellEnd"/>
+      <w:r>
+        <w:rPr>
+          <w:highlight w:val="green"/>
+        </w:rPr>
+        <w:t xml:space="preserve"> .</w:t>
+      </w:r>
+      <w:proofErr w:type="spellStart"/>
+      <w:r>
+        <w:rPr>
+          <w:highlight w:val="green"/>
+        </w:rPr>
+        <w:t>btn</w:t>
+      </w:r>
+      <w:proofErr w:type="spellEnd"/>
+      <w:r>
+        <w:rPr>
+          <w:highlight w:val="green"/>
+        </w:rPr>
+        <w:t>-default</w:t>
       </w:r>
     </w:p>
+    <w:p/>
+    <w:p>
+      <w:pPr>
+        <w:pStyle w:val="Heading2"/>
+        <w:rPr>
+          <w:lang w:val="en-US"/>
+        </w:rPr>
+      </w:pPr>
+      <w:bookmarkStart w:id="3" w:name="_mq13jaskjv9k" w:colFirst="0" w:colLast="0"/>
+      <w:bookmarkEnd w:id="3"/>
+      <w:proofErr w:type="spellStart"/>
+      <w:r>
+        <w:lastRenderedPageBreak/>
+        <w:t>Zadatak</w:t>
+      </w:r>
+      <w:proofErr w:type="spellEnd"/>
+      <w:r>
+        <w:t xml:space="preserve"> 9.</w:t>
+      </w:r>
+    </w:p>
+    <w:p/>
     <w:p>
       <w:pPr>
         <w:numPr>
@@ -2976,7 +2712,435 @@
         <w:rPr>
           <w:highlight w:val="green"/>
         </w:rPr>
-        <w:lastRenderedPageBreak/>
+        <w:t xml:space="preserve">U navbar-u, </w:t>
+      </w:r>
+      <w:proofErr w:type="spellStart"/>
+      <w:r>
+        <w:rPr>
+          <w:highlight w:val="green"/>
+        </w:rPr>
+        <w:t>izbrisati</w:t>
+      </w:r>
+      <w:proofErr w:type="spellEnd"/>
+      <w:r>
+        <w:rPr>
+          <w:highlight w:val="green"/>
+        </w:rPr>
+        <w:t xml:space="preserve"> </w:t>
+      </w:r>
+      <w:proofErr w:type="spellStart"/>
+      <w:r>
+        <w:rPr>
+          <w:highlight w:val="green"/>
+        </w:rPr>
+        <w:t>sve</w:t>
+      </w:r>
+      <w:proofErr w:type="spellEnd"/>
+      <w:r>
+        <w:rPr>
+          <w:highlight w:val="green"/>
+        </w:rPr>
+        <w:t xml:space="preserve"> </w:t>
+      </w:r>
+      <w:proofErr w:type="spellStart"/>
+      <w:r>
+        <w:rPr>
+          <w:highlight w:val="green"/>
+        </w:rPr>
+        <w:t>linkove</w:t>
+      </w:r>
+      <w:proofErr w:type="spellEnd"/>
+      <w:r>
+        <w:rPr>
+          <w:highlight w:val="green"/>
+        </w:rPr>
+        <w:t xml:space="preserve"> </w:t>
+      </w:r>
+      <w:proofErr w:type="spellStart"/>
+      <w:r>
+        <w:rPr>
+          <w:highlight w:val="green"/>
+        </w:rPr>
+        <w:t>osim</w:t>
+      </w:r>
+      <w:proofErr w:type="spellEnd"/>
+      <w:r>
+        <w:rPr>
+          <w:highlight w:val="green"/>
+        </w:rPr>
+        <w:t xml:space="preserve"> home </w:t>
+      </w:r>
+      <w:proofErr w:type="spellStart"/>
+      <w:r>
+        <w:rPr>
+          <w:highlight w:val="green"/>
+        </w:rPr>
+        <w:t>koji</w:t>
+      </w:r>
+      <w:proofErr w:type="spellEnd"/>
+      <w:r>
+        <w:rPr>
+          <w:highlight w:val="green"/>
+        </w:rPr>
+        <w:t xml:space="preserve"> </w:t>
+      </w:r>
+      <w:proofErr w:type="spellStart"/>
+      <w:r>
+        <w:rPr>
+          <w:highlight w:val="green"/>
+        </w:rPr>
+        <w:t>vraca</w:t>
+      </w:r>
+      <w:proofErr w:type="spellEnd"/>
+      <w:r>
+        <w:rPr>
+          <w:highlight w:val="green"/>
+        </w:rPr>
+        <w:t xml:space="preserve"> user-a </w:t>
+      </w:r>
+      <w:proofErr w:type="spellStart"/>
+      <w:r>
+        <w:rPr>
+          <w:highlight w:val="green"/>
+        </w:rPr>
+        <w:t>na</w:t>
+      </w:r>
+      <w:proofErr w:type="spellEnd"/>
+      <w:r>
+        <w:rPr>
+          <w:highlight w:val="green"/>
+        </w:rPr>
+        <w:t xml:space="preserve"> </w:t>
+      </w:r>
+      <w:proofErr w:type="spellStart"/>
+      <w:r>
+        <w:rPr>
+          <w:highlight w:val="green"/>
+        </w:rPr>
+        <w:t>početnu</w:t>
+      </w:r>
+      <w:proofErr w:type="spellEnd"/>
+      <w:r>
+        <w:rPr>
+          <w:highlight w:val="green"/>
+        </w:rPr>
+        <w:t xml:space="preserve"> </w:t>
+      </w:r>
+      <w:proofErr w:type="spellStart"/>
+      <w:r>
+        <w:rPr>
+          <w:highlight w:val="green"/>
+        </w:rPr>
+        <w:t>stranicu</w:t>
+      </w:r>
+      <w:proofErr w:type="spellEnd"/>
+      <w:r>
+        <w:rPr>
+          <w:highlight w:val="green"/>
+        </w:rPr>
+        <w:t xml:space="preserve">. </w:t>
+      </w:r>
+      <w:proofErr w:type="spellStart"/>
+      <w:r>
+        <w:rPr>
+          <w:highlight w:val="green"/>
+        </w:rPr>
+        <w:t>Dodati</w:t>
+      </w:r>
+      <w:proofErr w:type="spellEnd"/>
+      <w:r>
+        <w:rPr>
+          <w:highlight w:val="green"/>
+        </w:rPr>
+        <w:t xml:space="preserve"> </w:t>
+      </w:r>
+      <w:proofErr w:type="spellStart"/>
+      <w:r>
+        <w:rPr>
+          <w:highlight w:val="green"/>
+        </w:rPr>
+        <w:t>zatim</w:t>
+      </w:r>
+      <w:proofErr w:type="spellEnd"/>
+      <w:r>
+        <w:rPr>
+          <w:highlight w:val="green"/>
+        </w:rPr>
+        <w:t xml:space="preserve"> </w:t>
+      </w:r>
+      <w:proofErr w:type="spellStart"/>
+      <w:r>
+        <w:rPr>
+          <w:highlight w:val="green"/>
+        </w:rPr>
+        <w:t>novi</w:t>
+      </w:r>
+      <w:proofErr w:type="spellEnd"/>
+      <w:r>
+        <w:rPr>
+          <w:highlight w:val="green"/>
+        </w:rPr>
+        <w:t xml:space="preserve"> link “Create” </w:t>
+      </w:r>
+      <w:proofErr w:type="spellStart"/>
+      <w:r>
+        <w:rPr>
+          <w:highlight w:val="green"/>
+        </w:rPr>
+        <w:t>koji</w:t>
+      </w:r>
+      <w:proofErr w:type="spellEnd"/>
+      <w:r>
+        <w:rPr>
+          <w:highlight w:val="green"/>
+        </w:rPr>
+        <w:t xml:space="preserve"> </w:t>
+      </w:r>
+      <w:proofErr w:type="spellStart"/>
+      <w:r>
+        <w:rPr>
+          <w:highlight w:val="green"/>
+        </w:rPr>
+        <w:t>vodi</w:t>
+      </w:r>
+      <w:proofErr w:type="spellEnd"/>
+      <w:r>
+        <w:rPr>
+          <w:highlight w:val="green"/>
+        </w:rPr>
+        <w:t xml:space="preserve"> </w:t>
+      </w:r>
+      <w:proofErr w:type="spellStart"/>
+      <w:r>
+        <w:rPr>
+          <w:highlight w:val="green"/>
+        </w:rPr>
+        <w:t>na</w:t>
+      </w:r>
+      <w:proofErr w:type="spellEnd"/>
+      <w:r>
+        <w:rPr>
+          <w:highlight w:val="green"/>
+        </w:rPr>
+        <w:t xml:space="preserve"> </w:t>
+      </w:r>
+      <w:proofErr w:type="spellStart"/>
+      <w:r>
+        <w:rPr>
+          <w:highlight w:val="green"/>
+        </w:rPr>
+        <w:t>novu</w:t>
+      </w:r>
+      <w:proofErr w:type="spellEnd"/>
+      <w:r>
+        <w:rPr>
+          <w:highlight w:val="green"/>
+        </w:rPr>
+        <w:t xml:space="preserve"> </w:t>
+      </w:r>
+      <w:proofErr w:type="spellStart"/>
+      <w:r>
+        <w:rPr>
+          <w:highlight w:val="green"/>
+        </w:rPr>
+        <w:t>stranicu</w:t>
+      </w:r>
+      <w:proofErr w:type="spellEnd"/>
+      <w:r>
+        <w:rPr>
+          <w:highlight w:val="green"/>
+        </w:rPr>
+        <w:t xml:space="preserve"> za </w:t>
+      </w:r>
+      <w:proofErr w:type="spellStart"/>
+      <w:r>
+        <w:rPr>
+          <w:highlight w:val="green"/>
+        </w:rPr>
+        <w:t>kreiranje</w:t>
+      </w:r>
+      <w:proofErr w:type="spellEnd"/>
+      <w:r>
+        <w:rPr>
+          <w:highlight w:val="green"/>
+        </w:rPr>
+        <w:t xml:space="preserve"> </w:t>
+      </w:r>
+      <w:proofErr w:type="spellStart"/>
+      <w:r>
+        <w:rPr>
+          <w:highlight w:val="green"/>
+        </w:rPr>
+        <w:t>postova</w:t>
+      </w:r>
+      <w:proofErr w:type="spellEnd"/>
+      <w:r>
+        <w:rPr>
+          <w:highlight w:val="green"/>
+        </w:rPr>
+        <w:t>.</w:t>
+      </w:r>
+    </w:p>
+    <w:p>
+      <w:pPr>
+        <w:numPr>
+          <w:ilvl w:val="0"/>
+          <w:numId w:val="1"/>
+        </w:numPr>
+      </w:pPr>
+      <w:r>
+        <w:rPr>
+          <w:highlight w:val="green"/>
+        </w:rPr>
+        <w:t xml:space="preserve">Na </w:t>
+      </w:r>
+      <w:proofErr w:type="spellStart"/>
+      <w:r>
+        <w:rPr>
+          <w:highlight w:val="green"/>
+        </w:rPr>
+        <w:t>nov</w:t>
+      </w:r>
+      <w:r>
+        <w:rPr>
+          <w:highlight w:val="green"/>
+        </w:rPr>
+        <w:t>oj</w:t>
+      </w:r>
+      <w:proofErr w:type="spellEnd"/>
+      <w:r>
+        <w:rPr>
+          <w:highlight w:val="green"/>
+        </w:rPr>
+        <w:t xml:space="preserve"> </w:t>
+      </w:r>
+      <w:proofErr w:type="spellStart"/>
+      <w:r>
+        <w:rPr>
+          <w:highlight w:val="green"/>
+        </w:rPr>
+        <w:t>stranici</w:t>
+      </w:r>
+      <w:proofErr w:type="spellEnd"/>
+      <w:r>
+        <w:rPr>
+          <w:highlight w:val="green"/>
+        </w:rPr>
+        <w:t xml:space="preserve"> u </w:t>
+      </w:r>
+      <w:proofErr w:type="spellStart"/>
+      <w:r>
+        <w:rPr>
+          <w:highlight w:val="green"/>
+        </w:rPr>
+        <w:t>fajlu</w:t>
+      </w:r>
+      <w:proofErr w:type="spellEnd"/>
+      <w:r>
+        <w:rPr>
+          <w:highlight w:val="green"/>
+        </w:rPr>
+        <w:t xml:space="preserve"> </w:t>
+      </w:r>
+      <w:proofErr w:type="spellStart"/>
+      <w:r>
+        <w:rPr>
+          <w:highlight w:val="green"/>
+        </w:rPr>
+        <w:t>create.php</w:t>
+      </w:r>
+      <w:proofErr w:type="spellEnd"/>
+      <w:r>
+        <w:rPr>
+          <w:highlight w:val="green"/>
+        </w:rPr>
+        <w:t xml:space="preserve"> </w:t>
+      </w:r>
+      <w:proofErr w:type="spellStart"/>
+      <w:r>
+        <w:rPr>
+          <w:highlight w:val="green"/>
+        </w:rPr>
+        <w:t>implementirati</w:t>
+      </w:r>
+      <w:proofErr w:type="spellEnd"/>
+      <w:r>
+        <w:rPr>
+          <w:highlight w:val="green"/>
+        </w:rPr>
+        <w:t xml:space="preserve"> </w:t>
+      </w:r>
+      <w:proofErr w:type="spellStart"/>
+      <w:r>
+        <w:rPr>
+          <w:highlight w:val="green"/>
+        </w:rPr>
+        <w:t>formu</w:t>
+      </w:r>
+      <w:proofErr w:type="spellEnd"/>
+      <w:r>
+        <w:rPr>
+          <w:highlight w:val="green"/>
+        </w:rPr>
+        <w:t xml:space="preserve"> za </w:t>
+      </w:r>
+      <w:proofErr w:type="spellStart"/>
+      <w:r>
+        <w:rPr>
+          <w:highlight w:val="green"/>
+        </w:rPr>
+        <w:t>dodavanje</w:t>
+      </w:r>
+      <w:proofErr w:type="spellEnd"/>
+      <w:r>
+        <w:rPr>
+          <w:highlight w:val="green"/>
+        </w:rPr>
+        <w:t xml:space="preserve"> </w:t>
+      </w:r>
+      <w:proofErr w:type="spellStart"/>
+      <w:r>
+        <w:rPr>
+          <w:highlight w:val="green"/>
+        </w:rPr>
+        <w:t>novog</w:t>
+      </w:r>
+      <w:proofErr w:type="spellEnd"/>
+      <w:r>
+        <w:rPr>
+          <w:highlight w:val="green"/>
+        </w:rPr>
+        <w:t xml:space="preserve"> </w:t>
+      </w:r>
+      <w:proofErr w:type="spellStart"/>
+      <w:r>
+        <w:rPr>
+          <w:highlight w:val="green"/>
+        </w:rPr>
+        <w:t>posta</w:t>
+      </w:r>
+      <w:proofErr w:type="spellEnd"/>
+      <w:r>
+        <w:rPr>
+          <w:highlight w:val="green"/>
+        </w:rPr>
+        <w:t>.</w:t>
+      </w:r>
+      <w:r>
+        <w:t xml:space="preserve"> </w:t>
+      </w:r>
+    </w:p>
+    <w:p>
+      <w:pPr>
+        <w:numPr>
+          <w:ilvl w:val="0"/>
+          <w:numId w:val="1"/>
+        </w:numPr>
+      </w:pPr>
+      <w:r>
+        <w:rPr>
+          <w:highlight w:val="green"/>
+        </w:rPr>
         <w:t xml:space="preserve">Na submit </w:t>
       </w:r>
       <w:proofErr w:type="spellStart"/>
@@ -4294,18 +4458,30 @@
       </w:pPr>
       <w:proofErr w:type="spellStart"/>
       <w:r>
+        <w:rPr>
+          <w:highlight w:val="green"/>
+        </w:rPr>
         <w:t>Losi</w:t>
       </w:r>
       <w:proofErr w:type="spellEnd"/>
       <w:r>
-        <w:t xml:space="preserve"> </w:t>
-      </w:r>
-      <w:proofErr w:type="spellStart"/>
-      <w:r>
+        <w:rPr>
+          <w:highlight w:val="green"/>
+        </w:rPr>
+        <w:t xml:space="preserve"> </w:t>
+      </w:r>
+      <w:proofErr w:type="spellStart"/>
+      <w:r>
+        <w:rPr>
+          <w:highlight w:val="green"/>
+        </w:rPr>
         <w:t>nezze</w:t>
       </w:r>
       <w:proofErr w:type="spellEnd"/>
       <w:r>
+        <w:rPr>
+          <w:highlight w:val="green"/>
+        </w:rPr>
         <w:t xml:space="preserve"> me</w:t>
       </w:r>
     </w:p>
@@ -4463,50 +4639,86 @@
       </w:pPr>
       <w:proofErr w:type="spellStart"/>
       <w:r>
+        <w:rPr>
+          <w:highlight w:val="green"/>
+        </w:rPr>
         <w:t>Comments.php</w:t>
       </w:r>
       <w:proofErr w:type="spellEnd"/>
       <w:r>
-        <w:t xml:space="preserve"> </w:t>
-      </w:r>
-      <w:proofErr w:type="spellStart"/>
-      <w:r>
+        <w:rPr>
+          <w:highlight w:val="green"/>
+        </w:rPr>
+        <w:t xml:space="preserve"> </w:t>
+      </w:r>
+      <w:proofErr w:type="spellStart"/>
+      <w:r>
+        <w:rPr>
+          <w:highlight w:val="green"/>
+        </w:rPr>
         <w:t>alighanem</w:t>
       </w:r>
       <w:proofErr w:type="spellEnd"/>
       <w:r>
-        <w:t xml:space="preserve"> </w:t>
-      </w:r>
-      <w:proofErr w:type="spellStart"/>
-      <w:r>
+        <w:rPr>
+          <w:highlight w:val="green"/>
+        </w:rPr>
+        <w:t xml:space="preserve"> </w:t>
+      </w:r>
+      <w:proofErr w:type="spellStart"/>
+      <w:r>
+        <w:rPr>
+          <w:highlight w:val="green"/>
+        </w:rPr>
         <w:t>nem</w:t>
       </w:r>
       <w:proofErr w:type="spellEnd"/>
       <w:r>
-        <w:t xml:space="preserve"> </w:t>
-      </w:r>
-      <w:proofErr w:type="spellStart"/>
-      <w:r>
+        <w:rPr>
+          <w:highlight w:val="green"/>
+        </w:rPr>
+        <w:t xml:space="preserve"> </w:t>
+      </w:r>
+      <w:proofErr w:type="spellStart"/>
+      <w:r>
+        <w:rPr>
+          <w:highlight w:val="green"/>
+        </w:rPr>
         <w:t>kell</w:t>
       </w:r>
       <w:proofErr w:type="spellEnd"/>
       <w:r>
-        <w:t xml:space="preserve"> </w:t>
-      </w:r>
-      <w:proofErr w:type="spellStart"/>
-      <w:r>
+        <w:rPr>
+          <w:highlight w:val="green"/>
+        </w:rPr>
+        <w:t xml:space="preserve"> </w:t>
+      </w:r>
+      <w:proofErr w:type="spellStart"/>
+      <w:r>
+        <w:rPr>
+          <w:highlight w:val="green"/>
+        </w:rPr>
         <w:t>semmire</w:t>
       </w:r>
       <w:proofErr w:type="spellEnd"/>
       <w:r>
+        <w:rPr>
+          <w:highlight w:val="green"/>
+        </w:rPr>
         <w:t xml:space="preserve"> se... </w:t>
       </w:r>
       <w:proofErr w:type="spellStart"/>
       <w:r>
+        <w:rPr>
+          <w:highlight w:val="green"/>
+        </w:rPr>
         <w:t>Torolni</w:t>
       </w:r>
       <w:proofErr w:type="spellEnd"/>
       <w:r>
+        <w:rPr>
+          <w:highlight w:val="green"/>
+        </w:rPr>
         <w:t>?</w:t>
       </w:r>
     </w:p>
@@ -4517,12 +4729,21 @@
           <w:ilvl w:val="0"/>
           <w:numId w:val="2"/>
         </w:numPr>
-      </w:pPr>
-      <w:r>
+        <w:rPr>
+          <w:highlight w:val="green"/>
+        </w:rPr>
+      </w:pPr>
+      <w:r>
+        <w:rPr>
+          <w:highlight w:val="green"/>
+        </w:rPr>
         <w:t xml:space="preserve">Footer </w:t>
       </w:r>
       <w:proofErr w:type="spellStart"/>
       <w:r>
+        <w:rPr>
+          <w:highlight w:val="green"/>
+        </w:rPr>
         <w:t>optimisation</w:t>
       </w:r>
       <w:proofErr w:type="spellEnd"/>
@@ -4536,7 +4757,87 @@
         </w:numPr>
       </w:pPr>
       <w:r>
-        <w:t>Header optimisation</w:t>
+        <w:rPr>
+          <w:highlight w:val="green"/>
+        </w:rPr>
+        <w:t xml:space="preserve">Header </w:t>
+      </w:r>
+      <w:proofErr w:type="spellStart"/>
+      <w:r>
+        <w:rPr>
+          <w:highlight w:val="green"/>
+        </w:rPr>
+        <w:t>optimisation</w:t>
+      </w:r>
+      <w:proofErr w:type="spellEnd"/>
+    </w:p>
+    <w:p>
+      <w:pPr>
+        <w:pStyle w:val="ListParagraph"/>
+        <w:numPr>
+          <w:ilvl w:val="0"/>
+          <w:numId w:val="2"/>
+        </w:numPr>
+      </w:pPr>
+      <w:proofErr w:type="spellStart"/>
+      <w:r>
+        <w:t>Uraditi</w:t>
+      </w:r>
+      <w:proofErr w:type="spellEnd"/>
+      <w:r>
+        <w:t xml:space="preserve"> </w:t>
+      </w:r>
+      <w:proofErr w:type="spellStart"/>
+      <w:r>
+        <w:t>validaciju</w:t>
+      </w:r>
+      <w:proofErr w:type="spellEnd"/>
+      <w:r>
+        <w:t xml:space="preserve"> </w:t>
+      </w:r>
+      <w:proofErr w:type="spellStart"/>
+      <w:r>
+        <w:t>postova</w:t>
+      </w:r>
+      <w:proofErr w:type="spellEnd"/>
+      <w:r>
+        <w:t xml:space="preserve"> </w:t>
+      </w:r>
+      <w:proofErr w:type="spellStart"/>
+      <w:r>
+        <w:t>sa</w:t>
+      </w:r>
+      <w:proofErr w:type="spellEnd"/>
+      <w:r>
+        <w:t xml:space="preserve"> php </w:t>
+      </w:r>
+      <w:proofErr w:type="spellStart"/>
+      <w:r>
+        <w:t>i</w:t>
+      </w:r>
+      <w:proofErr w:type="spellEnd"/>
+      <w:r>
+        <w:t xml:space="preserve"> div?</w:t>
+      </w:r>
+    </w:p>
+    <w:p>
+      <w:pPr>
+        <w:pStyle w:val="ListParagraph"/>
+        <w:numPr>
+          <w:ilvl w:val="0"/>
+          <w:numId w:val="2"/>
+        </w:numPr>
+      </w:pPr>
+      <w:r>
+        <w:t xml:space="preserve">DB class </w:t>
+      </w:r>
+      <w:proofErr w:type="spellStart"/>
+      <w:r>
+        <w:t>legyen</w:t>
+      </w:r>
+      <w:proofErr w:type="spellEnd"/>
+      <w:r>
+        <w:t xml:space="preserve"> abstract</w:t>
       </w:r>
       <w:bookmarkStart w:id="7" w:name="_GoBack"/>
       <w:bookmarkEnd w:id="7"/>

</xml_diff>

<commit_message>
Minor improvements, abstract class for DB
</commit_message>
<xml_diff>
--- a/Opis_zadataka/2-Zavrsni zadatak drugi deo 9.11.2017..docx
+++ b/Opis_zadataka/2-Zavrsni zadatak drugi deo 9.11.2017..docx
@@ -1890,7 +1890,15 @@
         <w:rPr>
           <w:highlight w:val="green"/>
         </w:rPr>
-        <w:t>polja</w:t>
+        <w:t>po</w:t>
+      </w:r>
+      <w:bookmarkStart w:id="3" w:name="_GoBack"/>
+      <w:bookmarkEnd w:id="3"/>
+      <w:r>
+        <w:rPr>
+          <w:highlight w:val="green"/>
+        </w:rPr>
+        <w:t>lja</w:t>
       </w:r>
       <w:proofErr w:type="spellEnd"/>
       <w:r>
@@ -1967,101 +1975,176 @@
           <w:ilvl w:val="0"/>
           <w:numId w:val="1"/>
         </w:numPr>
-      </w:pPr>
-      <w:proofErr w:type="spellStart"/>
-      <w:r>
+        <w:rPr>
+          <w:highlight w:val="green"/>
+        </w:rPr>
+      </w:pPr>
+      <w:proofErr w:type="spellStart"/>
+      <w:r>
+        <w:rPr>
+          <w:highlight w:val="green"/>
+        </w:rPr>
         <w:t>Ukoliko</w:t>
       </w:r>
       <w:proofErr w:type="spellEnd"/>
       <w:r>
-        <w:t xml:space="preserve"> </w:t>
-      </w:r>
-      <w:proofErr w:type="spellStart"/>
-      <w:r>
+        <w:rPr>
+          <w:highlight w:val="green"/>
+        </w:rPr>
+        <w:t xml:space="preserve"> </w:t>
+      </w:r>
+      <w:proofErr w:type="spellStart"/>
+      <w:r>
+        <w:rPr>
+          <w:highlight w:val="green"/>
+        </w:rPr>
         <w:t>neko</w:t>
       </w:r>
       <w:proofErr w:type="spellEnd"/>
       <w:r>
+        <w:rPr>
+          <w:highlight w:val="green"/>
+        </w:rPr>
         <w:t xml:space="preserve"> polje </w:t>
       </w:r>
       <w:proofErr w:type="spellStart"/>
       <w:r>
+        <w:rPr>
+          <w:highlight w:val="green"/>
+        </w:rPr>
         <w:t>nije</w:t>
       </w:r>
       <w:proofErr w:type="spellEnd"/>
       <w:r>
-        <w:t xml:space="preserve"> </w:t>
-      </w:r>
-      <w:proofErr w:type="spellStart"/>
-      <w:r>
+        <w:rPr>
+          <w:highlight w:val="green"/>
+        </w:rPr>
+        <w:t xml:space="preserve"> </w:t>
+      </w:r>
+      <w:proofErr w:type="spellStart"/>
+      <w:r>
+        <w:rPr>
+          <w:highlight w:val="green"/>
+        </w:rPr>
         <w:t>uneto</w:t>
       </w:r>
       <w:proofErr w:type="spellEnd"/>
       <w:r>
+        <w:rPr>
+          <w:highlight w:val="green"/>
+        </w:rPr>
         <w:t xml:space="preserve">, </w:t>
       </w:r>
       <w:proofErr w:type="spellStart"/>
       <w:r>
+        <w:rPr>
+          <w:highlight w:val="green"/>
+        </w:rPr>
         <w:t>izbaciti</w:t>
       </w:r>
       <w:proofErr w:type="spellEnd"/>
       <w:r>
+        <w:rPr>
+          <w:highlight w:val="green"/>
+        </w:rPr>
         <w:t xml:space="preserve"> warning message da se </w:t>
       </w:r>
       <w:proofErr w:type="spellStart"/>
       <w:r>
+        <w:rPr>
+          <w:highlight w:val="green"/>
+        </w:rPr>
         <w:t>popune</w:t>
       </w:r>
       <w:proofErr w:type="spellEnd"/>
       <w:r>
-        <w:t xml:space="preserve"> </w:t>
-      </w:r>
-      <w:proofErr w:type="spellStart"/>
-      <w:r>
+        <w:rPr>
+          <w:highlight w:val="green"/>
+        </w:rPr>
+        <w:t xml:space="preserve"> </w:t>
+      </w:r>
+      <w:proofErr w:type="spellStart"/>
+      <w:r>
+        <w:rPr>
+          <w:highlight w:val="green"/>
+        </w:rPr>
         <w:t>sva</w:t>
       </w:r>
       <w:proofErr w:type="spellEnd"/>
       <w:r>
-        <w:t xml:space="preserve"> </w:t>
-      </w:r>
-      <w:proofErr w:type="spellStart"/>
-      <w:r>
+        <w:rPr>
+          <w:highlight w:val="green"/>
+        </w:rPr>
+        <w:t xml:space="preserve"> </w:t>
+      </w:r>
+      <w:proofErr w:type="spellStart"/>
+      <w:r>
+        <w:rPr>
+          <w:highlight w:val="green"/>
+        </w:rPr>
         <w:t>polja</w:t>
       </w:r>
       <w:proofErr w:type="spellEnd"/>
       <w:r>
+        <w:rPr>
+          <w:highlight w:val="green"/>
+        </w:rPr>
         <w:t xml:space="preserve">, </w:t>
       </w:r>
       <w:proofErr w:type="spellStart"/>
       <w:r>
+        <w:rPr>
+          <w:highlight w:val="green"/>
+        </w:rPr>
         <w:t>nevezano</w:t>
       </w:r>
       <w:proofErr w:type="spellEnd"/>
       <w:r>
+        <w:rPr>
+          <w:highlight w:val="green"/>
+        </w:rPr>
         <w:t xml:space="preserve"> za to </w:t>
       </w:r>
       <w:proofErr w:type="spellStart"/>
       <w:r>
+        <w:rPr>
+          <w:highlight w:val="green"/>
+        </w:rPr>
         <w:t>koje</w:t>
       </w:r>
       <w:proofErr w:type="spellEnd"/>
       <w:r>
+        <w:rPr>
+          <w:highlight w:val="green"/>
+        </w:rPr>
         <w:t xml:space="preserve"> polje </w:t>
       </w:r>
       <w:proofErr w:type="spellStart"/>
       <w:r>
+        <w:rPr>
+          <w:highlight w:val="green"/>
+        </w:rPr>
         <w:t>nije</w:t>
       </w:r>
       <w:proofErr w:type="spellEnd"/>
       <w:r>
-        <w:t xml:space="preserve"> </w:t>
-      </w:r>
-      <w:proofErr w:type="spellStart"/>
-      <w:r>
+        <w:rPr>
+          <w:highlight w:val="green"/>
+        </w:rPr>
+        <w:t xml:space="preserve"> </w:t>
+      </w:r>
+      <w:proofErr w:type="spellStart"/>
+      <w:r>
+        <w:rPr>
+          <w:highlight w:val="green"/>
+        </w:rPr>
         <w:t>popunjeno</w:t>
       </w:r>
       <w:proofErr w:type="spellEnd"/>
       <w:r>
+        <w:rPr>
+          <w:highlight w:val="green"/>
+        </w:rPr>
         <w:t xml:space="preserve">. </w:t>
       </w:r>
     </w:p>
@@ -2071,50 +2154,86 @@
           <w:ilvl w:val="0"/>
           <w:numId w:val="1"/>
         </w:numPr>
-      </w:pPr>
-      <w:proofErr w:type="spellStart"/>
-      <w:r>
+        <w:rPr>
+          <w:highlight w:val="green"/>
+        </w:rPr>
+      </w:pPr>
+      <w:proofErr w:type="spellStart"/>
+      <w:r>
+        <w:rPr>
+          <w:highlight w:val="green"/>
+        </w:rPr>
         <w:t>Koristiti</w:t>
       </w:r>
       <w:proofErr w:type="spellEnd"/>
       <w:r>
-        <w:t xml:space="preserve"> </w:t>
-      </w:r>
-      <w:proofErr w:type="spellStart"/>
-      <w:r>
+        <w:rPr>
+          <w:highlight w:val="green"/>
+        </w:rPr>
+        <w:t xml:space="preserve"> </w:t>
+      </w:r>
+      <w:proofErr w:type="spellStart"/>
+      <w:r>
+        <w:rPr>
+          <w:highlight w:val="green"/>
+        </w:rPr>
         <w:t>bootstrapove</w:t>
       </w:r>
       <w:proofErr w:type="spellEnd"/>
       <w:r>
-        <w:t xml:space="preserve"> </w:t>
-      </w:r>
-      <w:proofErr w:type="spellStart"/>
-      <w:r>
+        <w:rPr>
+          <w:highlight w:val="green"/>
+        </w:rPr>
+        <w:t xml:space="preserve"> </w:t>
+      </w:r>
+      <w:proofErr w:type="spellStart"/>
+      <w:r>
+        <w:rPr>
+          <w:highlight w:val="green"/>
+        </w:rPr>
         <w:t>css</w:t>
       </w:r>
       <w:proofErr w:type="spellEnd"/>
       <w:r>
+        <w:rPr>
+          <w:highlight w:val="green"/>
+        </w:rPr>
         <w:t xml:space="preserve"> </w:t>
       </w:r>
       <w:proofErr w:type="spellStart"/>
       <w:proofErr w:type="gramStart"/>
       <w:r>
+        <w:rPr>
+          <w:highlight w:val="green"/>
+        </w:rPr>
         <w:t>klase</w:t>
       </w:r>
       <w:proofErr w:type="spellEnd"/>
       <w:r>
+        <w:rPr>
+          <w:highlight w:val="green"/>
+        </w:rPr>
         <w:t xml:space="preserve"> .alert</w:t>
       </w:r>
       <w:proofErr w:type="gramEnd"/>
       <w:r>
-        <w:t xml:space="preserve"> </w:t>
-      </w:r>
-      <w:proofErr w:type="spellStart"/>
-      <w:r>
+        <w:rPr>
+          <w:highlight w:val="green"/>
+        </w:rPr>
+        <w:t xml:space="preserve"> </w:t>
+      </w:r>
+      <w:proofErr w:type="spellStart"/>
+      <w:r>
+        <w:rPr>
+          <w:highlight w:val="green"/>
+        </w:rPr>
         <w:t>i</w:t>
       </w:r>
       <w:proofErr w:type="spellEnd"/>
       <w:r>
+        <w:rPr>
+          <w:highlight w:val="green"/>
+        </w:rPr>
         <w:t xml:space="preserve"> .alert-danger</w:t>
       </w:r>
     </w:p>
@@ -2124,224 +2243,392 @@
           <w:ilvl w:val="0"/>
           <w:numId w:val="1"/>
         </w:numPr>
-      </w:pPr>
-      <w:r>
+        <w:rPr>
+          <w:highlight w:val="green"/>
+        </w:rPr>
+      </w:pPr>
+      <w:r>
+        <w:rPr>
+          <w:highlight w:val="green"/>
+        </w:rPr>
         <w:t xml:space="preserve">PHP + div </w:t>
       </w:r>
       <w:proofErr w:type="spellStart"/>
       <w:r>
+        <w:rPr>
+          <w:highlight w:val="green"/>
+        </w:rPr>
         <w:t>sa</w:t>
       </w:r>
       <w:proofErr w:type="spellEnd"/>
       <w:r>
+        <w:rPr>
+          <w:highlight w:val="green"/>
+        </w:rPr>
         <w:t xml:space="preserve"> bootstrap </w:t>
       </w:r>
       <w:proofErr w:type="spellStart"/>
       <w:r>
+        <w:rPr>
+          <w:highlight w:val="green"/>
+        </w:rPr>
         <w:t>klasom</w:t>
       </w:r>
       <w:proofErr w:type="spellEnd"/>
       <w:r>
+        <w:rPr>
+          <w:highlight w:val="green"/>
+        </w:rPr>
         <w:t xml:space="preserve">, </w:t>
       </w:r>
       <w:proofErr w:type="spellStart"/>
       <w:r>
+        <w:rPr>
+          <w:highlight w:val="green"/>
+        </w:rPr>
         <w:t>prosledjujes</w:t>
       </w:r>
       <w:proofErr w:type="spellEnd"/>
       <w:r>
-        <w:t xml:space="preserve"> </w:t>
-      </w:r>
-      <w:proofErr w:type="spellStart"/>
-      <w:r>
+        <w:rPr>
+          <w:highlight w:val="green"/>
+        </w:rPr>
+        <w:t xml:space="preserve"> </w:t>
+      </w:r>
+      <w:proofErr w:type="spellStart"/>
+      <w:r>
+        <w:rPr>
+          <w:highlight w:val="green"/>
+        </w:rPr>
         <w:t>parametar</w:t>
       </w:r>
       <w:proofErr w:type="spellEnd"/>
       <w:r>
-        <w:t xml:space="preserve"> </w:t>
-      </w:r>
-      <w:proofErr w:type="spellStart"/>
-      <w:r>
+        <w:rPr>
+          <w:highlight w:val="green"/>
+        </w:rPr>
+        <w:t xml:space="preserve"> </w:t>
+      </w:r>
+      <w:proofErr w:type="spellStart"/>
+      <w:r>
+        <w:rPr>
+          <w:highlight w:val="green"/>
+        </w:rPr>
         <w:t>stranici</w:t>
       </w:r>
       <w:proofErr w:type="spellEnd"/>
       <w:r>
-        <w:t xml:space="preserve"> </w:t>
-      </w:r>
-      <w:proofErr w:type="spellStart"/>
-      <w:r>
+        <w:rPr>
+          <w:highlight w:val="green"/>
+        </w:rPr>
+        <w:t xml:space="preserve"> </w:t>
+      </w:r>
+      <w:proofErr w:type="spellStart"/>
+      <w:r>
+        <w:rPr>
+          <w:highlight w:val="green"/>
+        </w:rPr>
         <w:t>na</w:t>
       </w:r>
       <w:proofErr w:type="spellEnd"/>
       <w:r>
-        <w:t xml:space="preserve"> </w:t>
-      </w:r>
-      <w:proofErr w:type="spellStart"/>
-      <w:r>
+        <w:rPr>
+          <w:highlight w:val="green"/>
+        </w:rPr>
+        <w:t xml:space="preserve"> </w:t>
+      </w:r>
+      <w:proofErr w:type="spellStart"/>
+      <w:r>
+        <w:rPr>
+          <w:highlight w:val="green"/>
+        </w:rPr>
         <w:t>kojoj</w:t>
       </w:r>
       <w:proofErr w:type="spellEnd"/>
       <w:r>
+        <w:rPr>
+          <w:highlight w:val="green"/>
+        </w:rPr>
         <w:t xml:space="preserve"> se </w:t>
       </w:r>
       <w:proofErr w:type="spellStart"/>
       <w:r>
+        <w:rPr>
+          <w:highlight w:val="green"/>
+        </w:rPr>
         <w:t>nalazi</w:t>
       </w:r>
       <w:proofErr w:type="spellEnd"/>
       <w:r>
+        <w:rPr>
+          <w:highlight w:val="green"/>
+        </w:rPr>
         <w:t xml:space="preserve"> forma, </w:t>
       </w:r>
       <w:proofErr w:type="spellStart"/>
       <w:r>
+        <w:rPr>
+          <w:highlight w:val="green"/>
+        </w:rPr>
         <w:t>nesto</w:t>
       </w:r>
       <w:proofErr w:type="spellEnd"/>
       <w:r>
-        <w:t xml:space="preserve"> </w:t>
-      </w:r>
-      <w:proofErr w:type="spellStart"/>
-      <w:r>
+        <w:rPr>
+          <w:highlight w:val="green"/>
+        </w:rPr>
+        <w:t xml:space="preserve"> </w:t>
+      </w:r>
+      <w:proofErr w:type="spellStart"/>
+      <w:r>
+        <w:rPr>
+          <w:highlight w:val="green"/>
+        </w:rPr>
         <w:t>tipa</w:t>
       </w:r>
       <w:proofErr w:type="spellEnd"/>
       <w:r>
-        <w:t xml:space="preserve"> </w:t>
-      </w:r>
-      <w:proofErr w:type="spellStart"/>
-      <w:r>
+        <w:rPr>
+          <w:highlight w:val="green"/>
+        </w:rPr>
+        <w:t xml:space="preserve"> </w:t>
+      </w:r>
+      <w:proofErr w:type="spellStart"/>
+      <w:r>
+        <w:rPr>
+          <w:highlight w:val="green"/>
+        </w:rPr>
         <w:t>is_valid</w:t>
       </w:r>
       <w:proofErr w:type="spellEnd"/>
       <w:r>
+        <w:rPr>
+          <w:highlight w:val="green"/>
+        </w:rPr>
         <w:t xml:space="preserve">, </w:t>
       </w:r>
       <w:proofErr w:type="spellStart"/>
       <w:r>
+        <w:rPr>
+          <w:highlight w:val="green"/>
+        </w:rPr>
         <w:t>ako</w:t>
       </w:r>
       <w:proofErr w:type="spellEnd"/>
       <w:r>
-        <w:t xml:space="preserve"> </w:t>
-      </w:r>
-      <w:proofErr w:type="spellStart"/>
-      <w:r>
+        <w:rPr>
+          <w:highlight w:val="green"/>
+        </w:rPr>
+        <w:t xml:space="preserve"> </w:t>
+      </w:r>
+      <w:proofErr w:type="spellStart"/>
+      <w:r>
+        <w:rPr>
+          <w:highlight w:val="green"/>
+        </w:rPr>
         <w:t>ti</w:t>
       </w:r>
       <w:proofErr w:type="spellEnd"/>
       <w:r>
+        <w:rPr>
+          <w:highlight w:val="green"/>
+        </w:rPr>
         <w:t xml:space="preserve"> je </w:t>
       </w:r>
       <w:proofErr w:type="spellStart"/>
       <w:r>
+        <w:rPr>
+          <w:highlight w:val="green"/>
+        </w:rPr>
         <w:t>taj</w:t>
       </w:r>
       <w:proofErr w:type="spellEnd"/>
       <w:r>
-        <w:t xml:space="preserve"> </w:t>
-      </w:r>
-      <w:proofErr w:type="spellStart"/>
-      <w:r>
+        <w:rPr>
+          <w:highlight w:val="green"/>
+        </w:rPr>
+        <w:t xml:space="preserve"> </w:t>
+      </w:r>
+      <w:proofErr w:type="spellStart"/>
+      <w:r>
+        <w:rPr>
+          <w:highlight w:val="green"/>
+        </w:rPr>
         <w:t>parametr</w:t>
       </w:r>
       <w:proofErr w:type="spellEnd"/>
       <w:r>
-        <w:t xml:space="preserve"> </w:t>
-      </w:r>
-      <w:proofErr w:type="spellStart"/>
-      <w:r>
+        <w:rPr>
+          <w:highlight w:val="green"/>
+        </w:rPr>
+        <w:t xml:space="preserve"> </w:t>
+      </w:r>
+      <w:proofErr w:type="spellStart"/>
+      <w:r>
+        <w:rPr>
+          <w:highlight w:val="green"/>
+        </w:rPr>
         <w:t>setovan</w:t>
       </w:r>
       <w:proofErr w:type="spellEnd"/>
       <w:r>
-        <w:t xml:space="preserve"> </w:t>
-      </w:r>
-      <w:proofErr w:type="spellStart"/>
-      <w:r>
+        <w:rPr>
+          <w:highlight w:val="green"/>
+        </w:rPr>
+        <w:t xml:space="preserve"> </w:t>
+      </w:r>
+      <w:proofErr w:type="spellStart"/>
+      <w:r>
+        <w:rPr>
+          <w:highlight w:val="green"/>
+        </w:rPr>
         <w:t>i</w:t>
       </w:r>
       <w:proofErr w:type="spellEnd"/>
       <w:r>
-        <w:t xml:space="preserve"> </w:t>
-      </w:r>
-      <w:proofErr w:type="spellStart"/>
-      <w:r>
+        <w:rPr>
+          <w:highlight w:val="green"/>
+        </w:rPr>
+        <w:t xml:space="preserve"> </w:t>
+      </w:r>
+      <w:proofErr w:type="spellStart"/>
+      <w:r>
+        <w:rPr>
+          <w:highlight w:val="green"/>
+        </w:rPr>
         <w:t>ima</w:t>
       </w:r>
       <w:proofErr w:type="spellEnd"/>
       <w:r>
-        <w:t xml:space="preserve"> </w:t>
-      </w:r>
-      <w:proofErr w:type="spellStart"/>
-      <w:r>
+        <w:rPr>
+          <w:highlight w:val="green"/>
+        </w:rPr>
+        <w:t xml:space="preserve"> </w:t>
+      </w:r>
+      <w:proofErr w:type="spellStart"/>
+      <w:r>
+        <w:rPr>
+          <w:highlight w:val="green"/>
+        </w:rPr>
         <w:t>vrednost</w:t>
       </w:r>
       <w:proofErr w:type="spellEnd"/>
       <w:r>
+        <w:rPr>
+          <w:highlight w:val="green"/>
+        </w:rPr>
         <w:t xml:space="preserve"> false, </w:t>
       </w:r>
       <w:proofErr w:type="spellStart"/>
       <w:r>
+        <w:rPr>
+          <w:highlight w:val="green"/>
+        </w:rPr>
         <w:t>onda</w:t>
       </w:r>
       <w:proofErr w:type="spellEnd"/>
       <w:r>
-        <w:t xml:space="preserve"> </w:t>
-      </w:r>
-      <w:proofErr w:type="spellStart"/>
-      <w:r>
+        <w:rPr>
+          <w:highlight w:val="green"/>
+        </w:rPr>
+        <w:t xml:space="preserve"> </w:t>
+      </w:r>
+      <w:proofErr w:type="spellStart"/>
+      <w:r>
+        <w:rPr>
+          <w:highlight w:val="green"/>
+        </w:rPr>
         <w:t>imas</w:t>
       </w:r>
       <w:proofErr w:type="spellEnd"/>
       <w:r>
-        <w:t xml:space="preserve"> </w:t>
-      </w:r>
-      <w:proofErr w:type="spellStart"/>
-      <w:r>
+        <w:rPr>
+          <w:highlight w:val="green"/>
+        </w:rPr>
+        <w:t xml:space="preserve"> </w:t>
+      </w:r>
+      <w:proofErr w:type="spellStart"/>
+      <w:r>
+        <w:rPr>
+          <w:highlight w:val="green"/>
+        </w:rPr>
         <w:t>jedan</w:t>
       </w:r>
       <w:proofErr w:type="spellEnd"/>
       <w:r>
+        <w:rPr>
+          <w:highlight w:val="green"/>
+        </w:rPr>
         <w:t xml:space="preserve"> php if </w:t>
       </w:r>
       <w:proofErr w:type="spellStart"/>
       <w:r>
+        <w:rPr>
+          <w:highlight w:val="green"/>
+        </w:rPr>
         <w:t>i</w:t>
       </w:r>
       <w:proofErr w:type="spellEnd"/>
       <w:r>
-        <w:t xml:space="preserve"> </w:t>
-      </w:r>
-      <w:proofErr w:type="spellStart"/>
-      <w:r>
+        <w:rPr>
+          <w:highlight w:val="green"/>
+        </w:rPr>
+        <w:t xml:space="preserve"> </w:t>
+      </w:r>
+      <w:proofErr w:type="spellStart"/>
+      <w:r>
+        <w:rPr>
+          <w:highlight w:val="green"/>
+        </w:rPr>
         <w:t>prikazujes</w:t>
       </w:r>
       <w:proofErr w:type="spellEnd"/>
       <w:r>
-        <w:t xml:space="preserve"> </w:t>
-      </w:r>
-      <w:proofErr w:type="spellStart"/>
-      <w:r>
+        <w:rPr>
+          <w:highlight w:val="green"/>
+        </w:rPr>
+        <w:t xml:space="preserve"> </w:t>
+      </w:r>
+      <w:proofErr w:type="spellStart"/>
+      <w:r>
+        <w:rPr>
+          <w:highlight w:val="green"/>
+        </w:rPr>
         <w:t>botstrap</w:t>
       </w:r>
       <w:proofErr w:type="spellEnd"/>
       <w:r>
+        <w:rPr>
+          <w:highlight w:val="green"/>
+        </w:rPr>
         <w:t xml:space="preserve"> el </w:t>
       </w:r>
       <w:proofErr w:type="spellStart"/>
       <w:r>
+        <w:rPr>
+          <w:highlight w:val="green"/>
+        </w:rPr>
         <w:t>sa</w:t>
       </w:r>
       <w:proofErr w:type="spellEnd"/>
       <w:r>
+        <w:rPr>
+          <w:highlight w:val="green"/>
+        </w:rPr>
         <w:t xml:space="preserve"> alert </w:t>
       </w:r>
       <w:proofErr w:type="spellStart"/>
       <w:r>
+        <w:rPr>
+          <w:highlight w:val="green"/>
+        </w:rPr>
         <w:t>klasom</w:t>
       </w:r>
       <w:proofErr w:type="spellEnd"/>
       <w:r>
+        <w:rPr>
+          <w:highlight w:val="green"/>
+        </w:rPr>
         <w:t xml:space="preserve"> &lt;div class="info danger-info"&gt; &lt;/div&gt;`</w:t>
       </w:r>
     </w:p>
@@ -2351,41 +2638,71 @@
           <w:ilvl w:val="0"/>
           <w:numId w:val="1"/>
         </w:numPr>
-      </w:pPr>
-      <w:proofErr w:type="spellStart"/>
-      <w:r>
+        <w:rPr>
+          <w:highlight w:val="green"/>
+        </w:rPr>
+      </w:pPr>
+      <w:proofErr w:type="spellStart"/>
+      <w:r>
+        <w:rPr>
+          <w:highlight w:val="green"/>
+        </w:rPr>
         <w:t>negde</w:t>
       </w:r>
       <w:proofErr w:type="spellEnd"/>
       <w:r>
-        <w:t xml:space="preserve"> </w:t>
-      </w:r>
-      <w:proofErr w:type="spellStart"/>
-      <w:r>
+        <w:rPr>
+          <w:highlight w:val="green"/>
+        </w:rPr>
+        <w:t xml:space="preserve"> </w:t>
+      </w:r>
+      <w:proofErr w:type="spellStart"/>
+      <w:r>
+        <w:rPr>
+          <w:highlight w:val="green"/>
+        </w:rPr>
         <w:t>ispod</w:t>
       </w:r>
       <w:proofErr w:type="spellEnd"/>
       <w:r>
-        <w:t xml:space="preserve"> </w:t>
-      </w:r>
-      <w:proofErr w:type="spellStart"/>
-      <w:r>
+        <w:rPr>
+          <w:highlight w:val="green"/>
+        </w:rPr>
+        <w:t xml:space="preserve"> </w:t>
+      </w:r>
+      <w:proofErr w:type="spellStart"/>
+      <w:r>
+        <w:rPr>
+          <w:highlight w:val="green"/>
+        </w:rPr>
         <w:t>ili</w:t>
       </w:r>
       <w:proofErr w:type="spellEnd"/>
       <w:r>
-        <w:t xml:space="preserve"> </w:t>
-      </w:r>
-      <w:proofErr w:type="spellStart"/>
-      <w:r>
+        <w:rPr>
+          <w:highlight w:val="green"/>
+        </w:rPr>
+        <w:t xml:space="preserve"> </w:t>
+      </w:r>
+      <w:proofErr w:type="spellStart"/>
+      <w:r>
+        <w:rPr>
+          <w:highlight w:val="green"/>
+        </w:rPr>
         <w:t>iznad</w:t>
       </w:r>
       <w:proofErr w:type="spellEnd"/>
       <w:r>
-        <w:t xml:space="preserve"> </w:t>
-      </w:r>
-      <w:proofErr w:type="spellStart"/>
-      <w:r>
+        <w:rPr>
+          <w:highlight w:val="green"/>
+        </w:rPr>
+        <w:t xml:space="preserve"> </w:t>
+      </w:r>
+      <w:proofErr w:type="spellStart"/>
+      <w:r>
+        <w:rPr>
+          <w:highlight w:val="green"/>
+        </w:rPr>
         <w:t>forme</w:t>
       </w:r>
       <w:proofErr w:type="spellEnd"/>
@@ -2688,8 +3005,8 @@
           <w:lang w:val="en-US"/>
         </w:rPr>
       </w:pPr>
-      <w:bookmarkStart w:id="3" w:name="_mq13jaskjv9k" w:colFirst="0" w:colLast="0"/>
-      <w:bookmarkEnd w:id="3"/>
+      <w:bookmarkStart w:id="4" w:name="_mq13jaskjv9k" w:colFirst="0" w:colLast="0"/>
+      <w:bookmarkEnd w:id="4"/>
       <w:proofErr w:type="spellStart"/>
       <w:r>
         <w:lastRenderedPageBreak/>
@@ -3488,8 +3805,8 @@
       <w:pPr>
         <w:pStyle w:val="Heading2"/>
       </w:pPr>
-      <w:bookmarkStart w:id="4" w:name="_nrsmwg45ancs" w:colFirst="0" w:colLast="0"/>
-      <w:bookmarkEnd w:id="4"/>
+      <w:bookmarkStart w:id="5" w:name="_nrsmwg45ancs" w:colFirst="0" w:colLast="0"/>
+      <w:bookmarkEnd w:id="5"/>
     </w:p>
     <w:p>
       <w:pPr>
@@ -3499,8 +3816,8 @@
           <w:lang w:val="sr-Latn-RS"/>
         </w:rPr>
       </w:pPr>
-      <w:bookmarkStart w:id="5" w:name="_na7ynjyqb0sz" w:colFirst="0" w:colLast="0"/>
-      <w:bookmarkEnd w:id="5"/>
+      <w:bookmarkStart w:id="6" w:name="_na7ynjyqb0sz" w:colFirst="0" w:colLast="0"/>
+      <w:bookmarkEnd w:id="6"/>
       <w:proofErr w:type="spellStart"/>
       <w:r>
         <w:t>Zadatak</w:t>
@@ -3910,7 +4227,7 @@
     </w:p>
     <w:p/>
     <w:p>
-      <w:bookmarkStart w:id="6" w:name="_Hlk28343408"/>
+      <w:bookmarkStart w:id="7" w:name="_Hlk28343408"/>
       <w:proofErr w:type="spellStart"/>
       <w:r>
         <w:t>Dodatak</w:t>
@@ -3932,118 +4249,118 @@
           <w:numId w:val="3"/>
         </w:numPr>
         <w:rPr>
-          <w:highlight w:val="yellow"/>
-        </w:rPr>
-      </w:pPr>
-      <w:proofErr w:type="spellStart"/>
-      <w:r>
-        <w:rPr>
-          <w:highlight w:val="yellow"/>
+          <w:highlight w:val="cyan"/>
+        </w:rPr>
+      </w:pPr>
+      <w:proofErr w:type="spellStart"/>
+      <w:r>
+        <w:rPr>
+          <w:highlight w:val="cyan"/>
         </w:rPr>
         <w:t>Dodati</w:t>
       </w:r>
       <w:proofErr w:type="spellEnd"/>
       <w:r>
         <w:rPr>
-          <w:highlight w:val="yellow"/>
-        </w:rPr>
-        <w:t xml:space="preserve"> </w:t>
-      </w:r>
-      <w:proofErr w:type="spellStart"/>
-      <w:r>
-        <w:rPr>
-          <w:highlight w:val="yellow"/>
+          <w:highlight w:val="cyan"/>
+        </w:rPr>
+        <w:t xml:space="preserve"> </w:t>
+      </w:r>
+      <w:proofErr w:type="spellStart"/>
+      <w:r>
+        <w:rPr>
+          <w:highlight w:val="cyan"/>
         </w:rPr>
         <w:t>tabelu</w:t>
       </w:r>
       <w:proofErr w:type="spellEnd"/>
       <w:r>
         <w:rPr>
-          <w:highlight w:val="yellow"/>
+          <w:highlight w:val="cyan"/>
         </w:rPr>
         <w:t xml:space="preserve"> users </w:t>
       </w:r>
       <w:proofErr w:type="spellStart"/>
       <w:r>
         <w:rPr>
-          <w:highlight w:val="yellow"/>
+          <w:highlight w:val="cyan"/>
         </w:rPr>
         <w:t>koja</w:t>
       </w:r>
       <w:proofErr w:type="spellEnd"/>
       <w:r>
         <w:rPr>
-          <w:highlight w:val="yellow"/>
-        </w:rPr>
-        <w:t xml:space="preserve"> </w:t>
-      </w:r>
-      <w:proofErr w:type="spellStart"/>
-      <w:r>
-        <w:rPr>
-          <w:highlight w:val="yellow"/>
+          <w:highlight w:val="cyan"/>
+        </w:rPr>
+        <w:t xml:space="preserve"> </w:t>
+      </w:r>
+      <w:proofErr w:type="spellStart"/>
+      <w:r>
+        <w:rPr>
+          <w:highlight w:val="cyan"/>
         </w:rPr>
         <w:t>ce</w:t>
       </w:r>
       <w:proofErr w:type="spellEnd"/>
       <w:r>
         <w:rPr>
-          <w:highlight w:val="yellow"/>
-        </w:rPr>
-        <w:t xml:space="preserve"> </w:t>
-      </w:r>
-      <w:proofErr w:type="spellStart"/>
-      <w:r>
-        <w:rPr>
-          <w:highlight w:val="yellow"/>
+          <w:highlight w:val="cyan"/>
+        </w:rPr>
+        <w:t xml:space="preserve"> </w:t>
+      </w:r>
+      <w:proofErr w:type="spellStart"/>
+      <w:r>
+        <w:rPr>
+          <w:highlight w:val="cyan"/>
         </w:rPr>
         <w:t>imati</w:t>
       </w:r>
       <w:proofErr w:type="spellEnd"/>
       <w:r>
         <w:rPr>
-          <w:highlight w:val="yellow"/>
-        </w:rPr>
-        <w:t xml:space="preserve"> </w:t>
-      </w:r>
-      <w:proofErr w:type="spellStart"/>
-      <w:r>
-        <w:rPr>
-          <w:highlight w:val="yellow"/>
+          <w:highlight w:val="cyan"/>
+        </w:rPr>
+        <w:t xml:space="preserve"> </w:t>
+      </w:r>
+      <w:proofErr w:type="spellStart"/>
+      <w:r>
+        <w:rPr>
+          <w:highlight w:val="cyan"/>
         </w:rPr>
         <w:t>polja</w:t>
       </w:r>
       <w:proofErr w:type="spellEnd"/>
       <w:r>
         <w:rPr>
-          <w:highlight w:val="yellow"/>
+          <w:highlight w:val="cyan"/>
         </w:rPr>
         <w:t xml:space="preserve"> Id, </w:t>
       </w:r>
       <w:proofErr w:type="spellStart"/>
       <w:r>
         <w:rPr>
-          <w:highlight w:val="yellow"/>
+          <w:highlight w:val="cyan"/>
         </w:rPr>
         <w:t>First_Name</w:t>
       </w:r>
       <w:proofErr w:type="spellEnd"/>
       <w:r>
         <w:rPr>
-          <w:highlight w:val="yellow"/>
+          <w:highlight w:val="cyan"/>
         </w:rPr>
         <w:t xml:space="preserve">, </w:t>
       </w:r>
       <w:proofErr w:type="spellStart"/>
       <w:r>
         <w:rPr>
-          <w:highlight w:val="yellow"/>
+          <w:highlight w:val="cyan"/>
         </w:rPr>
         <w:t>Last_Name</w:t>
       </w:r>
       <w:proofErr w:type="spellEnd"/>
       <w:r>
         <w:rPr>
-          <w:highlight w:val="yellow"/>
+          <w:highlight w:val="cyan"/>
         </w:rPr>
         <w:t xml:space="preserve">. </w:t>
       </w:r>
@@ -4062,242 +4379,242 @@
       <w:proofErr w:type="spellStart"/>
       <w:r>
         <w:rPr>
-          <w:highlight w:val="yellow"/>
+          <w:highlight w:val="cyan"/>
         </w:rPr>
         <w:t>Tabelu</w:t>
       </w:r>
       <w:proofErr w:type="spellEnd"/>
       <w:r>
         <w:rPr>
-          <w:highlight w:val="yellow"/>
+          <w:highlight w:val="cyan"/>
         </w:rPr>
         <w:t xml:space="preserve"> Posts </w:t>
       </w:r>
       <w:proofErr w:type="spellStart"/>
       <w:r>
         <w:rPr>
-          <w:highlight w:val="yellow"/>
+          <w:highlight w:val="cyan"/>
         </w:rPr>
         <w:t>izmeniti</w:t>
       </w:r>
       <w:proofErr w:type="spellEnd"/>
       <w:r>
         <w:rPr>
-          <w:highlight w:val="yellow"/>
-        </w:rPr>
-        <w:t xml:space="preserve"> </w:t>
-      </w:r>
-      <w:proofErr w:type="spellStart"/>
-      <w:r>
-        <w:rPr>
-          <w:highlight w:val="yellow"/>
+          <w:highlight w:val="cyan"/>
+        </w:rPr>
+        <w:t xml:space="preserve"> </w:t>
+      </w:r>
+      <w:proofErr w:type="spellStart"/>
+      <w:r>
+        <w:rPr>
+          <w:highlight w:val="cyan"/>
         </w:rPr>
         <w:t>tako</w:t>
       </w:r>
       <w:proofErr w:type="spellEnd"/>
       <w:r>
         <w:rPr>
-          <w:highlight w:val="yellow"/>
+          <w:highlight w:val="cyan"/>
         </w:rPr>
         <w:t xml:space="preserve"> da Author ne </w:t>
       </w:r>
       <w:proofErr w:type="spellStart"/>
       <w:r>
         <w:rPr>
-          <w:highlight w:val="yellow"/>
+          <w:highlight w:val="cyan"/>
         </w:rPr>
         <w:t>bude</w:t>
       </w:r>
       <w:proofErr w:type="spellEnd"/>
       <w:r>
         <w:rPr>
-          <w:highlight w:val="yellow"/>
+          <w:highlight w:val="cyan"/>
         </w:rPr>
         <w:t xml:space="preserve"> string </w:t>
       </w:r>
       <w:proofErr w:type="spellStart"/>
       <w:r>
         <w:rPr>
-          <w:highlight w:val="yellow"/>
+          <w:highlight w:val="cyan"/>
         </w:rPr>
         <w:t>nego</w:t>
       </w:r>
       <w:proofErr w:type="spellEnd"/>
       <w:r>
         <w:rPr>
-          <w:highlight w:val="yellow"/>
-        </w:rPr>
-        <w:t xml:space="preserve"> </w:t>
-      </w:r>
-      <w:proofErr w:type="spellStart"/>
-      <w:r>
-        <w:rPr>
-          <w:highlight w:val="yellow"/>
+          <w:highlight w:val="cyan"/>
+        </w:rPr>
+        <w:t xml:space="preserve"> </w:t>
+      </w:r>
+      <w:proofErr w:type="spellStart"/>
+      <w:r>
+        <w:rPr>
+          <w:highlight w:val="cyan"/>
         </w:rPr>
         <w:t>User_Id</w:t>
       </w:r>
       <w:proofErr w:type="spellEnd"/>
       <w:r>
         <w:rPr>
-          <w:highlight w:val="yellow"/>
-        </w:rPr>
-        <w:t xml:space="preserve"> </w:t>
-      </w:r>
-      <w:proofErr w:type="spellStart"/>
-      <w:r>
-        <w:rPr>
-          <w:highlight w:val="yellow"/>
+          <w:highlight w:val="cyan"/>
+        </w:rPr>
+        <w:t xml:space="preserve"> </w:t>
+      </w:r>
+      <w:proofErr w:type="spellStart"/>
+      <w:r>
+        <w:rPr>
+          <w:highlight w:val="cyan"/>
         </w:rPr>
         <w:t>i</w:t>
       </w:r>
       <w:proofErr w:type="spellEnd"/>
       <w:r>
         <w:rPr>
-          <w:highlight w:val="yellow"/>
+          <w:highlight w:val="cyan"/>
         </w:rPr>
         <w:t xml:space="preserve"> da se </w:t>
       </w:r>
       <w:proofErr w:type="spellStart"/>
       <w:r>
         <w:rPr>
-          <w:highlight w:val="yellow"/>
+          <w:highlight w:val="cyan"/>
         </w:rPr>
         <w:t>prilikom</w:t>
       </w:r>
       <w:proofErr w:type="spellEnd"/>
       <w:r>
         <w:rPr>
-          <w:highlight w:val="yellow"/>
-        </w:rPr>
-        <w:t xml:space="preserve"> </w:t>
-      </w:r>
-      <w:proofErr w:type="spellStart"/>
-      <w:r>
-        <w:rPr>
-          <w:highlight w:val="yellow"/>
+          <w:highlight w:val="cyan"/>
+        </w:rPr>
+        <w:t xml:space="preserve"> </w:t>
+      </w:r>
+      <w:proofErr w:type="spellStart"/>
+      <w:r>
+        <w:rPr>
+          <w:highlight w:val="cyan"/>
         </w:rPr>
         <w:t>povlacenja</w:t>
       </w:r>
       <w:proofErr w:type="spellEnd"/>
       <w:r>
         <w:rPr>
-          <w:highlight w:val="yellow"/>
-        </w:rPr>
-        <w:t xml:space="preserve"> </w:t>
-      </w:r>
-      <w:proofErr w:type="spellStart"/>
-      <w:r>
-        <w:rPr>
-          <w:highlight w:val="yellow"/>
+          <w:highlight w:val="cyan"/>
+        </w:rPr>
+        <w:t xml:space="preserve"> </w:t>
+      </w:r>
+      <w:proofErr w:type="spellStart"/>
+      <w:r>
+        <w:rPr>
+          <w:highlight w:val="cyan"/>
         </w:rPr>
         <w:t>posta</w:t>
       </w:r>
       <w:proofErr w:type="spellEnd"/>
       <w:r>
         <w:rPr>
-          <w:highlight w:val="yellow"/>
-        </w:rPr>
-        <w:t xml:space="preserve"> </w:t>
-      </w:r>
-      <w:proofErr w:type="spellStart"/>
-      <w:r>
-        <w:rPr>
-          <w:highlight w:val="yellow"/>
+          <w:highlight w:val="cyan"/>
+        </w:rPr>
+        <w:t xml:space="preserve"> </w:t>
+      </w:r>
+      <w:proofErr w:type="spellStart"/>
+      <w:r>
+        <w:rPr>
+          <w:highlight w:val="cyan"/>
         </w:rPr>
         <w:t>ispisuje</w:t>
       </w:r>
       <w:proofErr w:type="spellEnd"/>
       <w:r>
         <w:rPr>
-          <w:highlight w:val="yellow"/>
-        </w:rPr>
-        <w:t xml:space="preserve"> </w:t>
-      </w:r>
-      <w:proofErr w:type="spellStart"/>
-      <w:r>
-        <w:rPr>
-          <w:highlight w:val="yellow"/>
+          <w:highlight w:val="cyan"/>
+        </w:rPr>
+        <w:t xml:space="preserve"> </w:t>
+      </w:r>
+      <w:proofErr w:type="spellStart"/>
+      <w:r>
+        <w:rPr>
+          <w:highlight w:val="cyan"/>
         </w:rPr>
         <w:t>ime</w:t>
       </w:r>
       <w:proofErr w:type="spellEnd"/>
       <w:r>
         <w:rPr>
-          <w:highlight w:val="yellow"/>
-        </w:rPr>
-        <w:t xml:space="preserve"> </w:t>
-      </w:r>
-      <w:proofErr w:type="spellStart"/>
-      <w:r>
-        <w:rPr>
-          <w:highlight w:val="yellow"/>
+          <w:highlight w:val="cyan"/>
+        </w:rPr>
+        <w:t xml:space="preserve"> </w:t>
+      </w:r>
+      <w:proofErr w:type="spellStart"/>
+      <w:r>
+        <w:rPr>
+          <w:highlight w:val="cyan"/>
         </w:rPr>
         <w:t>i</w:t>
       </w:r>
       <w:proofErr w:type="spellEnd"/>
       <w:r>
         <w:rPr>
-          <w:highlight w:val="yellow"/>
-        </w:rPr>
-        <w:t xml:space="preserve"> </w:t>
-      </w:r>
-      <w:proofErr w:type="spellStart"/>
-      <w:r>
-        <w:rPr>
-          <w:highlight w:val="yellow"/>
+          <w:highlight w:val="cyan"/>
+        </w:rPr>
+        <w:t xml:space="preserve"> </w:t>
+      </w:r>
+      <w:proofErr w:type="spellStart"/>
+      <w:r>
+        <w:rPr>
+          <w:highlight w:val="cyan"/>
         </w:rPr>
         <w:t>prezime</w:t>
       </w:r>
       <w:proofErr w:type="spellEnd"/>
       <w:r>
         <w:rPr>
-          <w:highlight w:val="yellow"/>
-        </w:rPr>
-        <w:t xml:space="preserve"> </w:t>
-      </w:r>
-      <w:proofErr w:type="spellStart"/>
-      <w:r>
-        <w:rPr>
-          <w:highlight w:val="yellow"/>
+          <w:highlight w:val="cyan"/>
+        </w:rPr>
+        <w:t xml:space="preserve"> </w:t>
+      </w:r>
+      <w:proofErr w:type="spellStart"/>
+      <w:r>
+        <w:rPr>
+          <w:highlight w:val="cyan"/>
         </w:rPr>
         <w:t>korisnika</w:t>
       </w:r>
       <w:proofErr w:type="spellEnd"/>
       <w:r>
         <w:rPr>
-          <w:highlight w:val="yellow"/>
-        </w:rPr>
-        <w:t xml:space="preserve"> </w:t>
-      </w:r>
-      <w:proofErr w:type="spellStart"/>
-      <w:r>
-        <w:rPr>
-          <w:highlight w:val="yellow"/>
+          <w:highlight w:val="cyan"/>
+        </w:rPr>
+        <w:t xml:space="preserve"> </w:t>
+      </w:r>
+      <w:proofErr w:type="spellStart"/>
+      <w:r>
+        <w:rPr>
+          <w:highlight w:val="cyan"/>
         </w:rPr>
         <w:t>koji</w:t>
       </w:r>
       <w:proofErr w:type="spellEnd"/>
       <w:r>
         <w:rPr>
-          <w:highlight w:val="yellow"/>
+          <w:highlight w:val="cyan"/>
         </w:rPr>
         <w:t xml:space="preserve"> je </w:t>
       </w:r>
       <w:proofErr w:type="spellStart"/>
       <w:r>
         <w:rPr>
-          <w:highlight w:val="yellow"/>
+          <w:highlight w:val="cyan"/>
         </w:rPr>
         <w:t>kreirao</w:t>
       </w:r>
       <w:proofErr w:type="spellEnd"/>
       <w:r>
         <w:rPr>
-          <w:highlight w:val="yellow"/>
+          <w:highlight w:val="cyan"/>
         </w:rPr>
         <w:t xml:space="preserve"> post.</w:t>
       </w:r>
-      <w:bookmarkEnd w:id="6"/>
+      <w:bookmarkEnd w:id="7"/>
     </w:p>
     <w:p/>
     <w:p>
@@ -4839,8 +5156,6 @@
       <w:r>
         <w:t xml:space="preserve"> abstract</w:t>
       </w:r>
-      <w:bookmarkStart w:id="7" w:name="_GoBack"/>
-      <w:bookmarkEnd w:id="7"/>
     </w:p>
     <w:sectPr>
       <w:pgSz w:w="12240" w:h="15840"/>

</xml_diff>